<commit_message>
en proseso men metele caña men "____"
</commit_message>
<xml_diff>
--- a/JUANK/T-300_EV04_Problema_Investigación(1).docx
+++ b/JUANK/T-300_EV04_Problema_Investigación(1).docx
@@ -1,6 +1,6 @@
 
 <file path=word/document.xml><?xml version="1.0" encoding="utf-8"?>
-<w:document xmlns:wpc="http://schemas.microsoft.com/office/word/2010/wordprocessingCanvas" xmlns:cx="http://schemas.microsoft.com/office/drawing/2014/chartex" xmlns:cx1="http://schemas.microsoft.com/office/drawing/2015/9/8/chartex" xmlns:cx2="http://schemas.microsoft.com/office/drawing/2015/10/21/chartex" xmlns:cx3="http://schemas.microsoft.com/office/drawing/2016/5/9/chartex" xmlns:cx4="http://schemas.microsoft.com/office/drawing/2016/5/10/chartex" xmlns:cx5="http://schemas.microsoft.com/office/drawing/2016/5/11/chartex" xmlns:cx6="http://schemas.microsoft.com/office/drawing/2016/5/12/chartex" xmlns:cx7="http://schemas.microsoft.com/office/drawing/2016/5/13/chartex" xmlns:cx8="http://schemas.microsoft.com/office/drawing/2016/5/14/chartex" xmlns:mc="http://schemas.openxmlformats.org/markup-compatibility/2006" xmlns:aink="http://schemas.microsoft.com/office/drawing/2016/ink" xmlns:am3d="http://schemas.microsoft.com/office/drawing/2017/model3d" xmlns:o="urn:schemas-microsoft-com:office:office" xmlns:oel="http://schemas.microsoft.com/office/2019/extlst" xmlns:r="http://schemas.openxmlformats.org/officeDocument/2006/relationships" xmlns:m="http://schemas.openxmlformats.org/officeDocument/2006/math" xmlns:v="urn:schemas-microsoft-com:vml" xmlns:wp14="http://schemas.microsoft.com/office/word/2010/wordprocessingDrawing" xmlns:wp="http://schemas.openxmlformats.org/drawingml/2006/wordprocessingDrawing" xmlns:w10="urn:schemas-microsoft-com:office:word" xmlns:w="http://schemas.openxmlformats.org/wordprocessingml/2006/main" xmlns:w14="http://schemas.microsoft.com/office/word/2010/wordml" xmlns:w15="http://schemas.microsoft.com/office/word/2012/wordml" xmlns:w16cex="http://schemas.microsoft.com/office/word/2018/wordml/cex" xmlns:w16cid="http://schemas.microsoft.com/office/word/2016/wordml/cid" xmlns:w16="http://schemas.microsoft.com/office/word/2018/wordml" xmlns:w16sdtdh="http://schemas.microsoft.com/office/word/2020/wordml/sdtdatahash" xmlns:w16se="http://schemas.microsoft.com/office/word/2015/wordml/symex" xmlns:wpg="http://schemas.microsoft.com/office/word/2010/wordprocessingGroup" xmlns:wpi="http://schemas.microsoft.com/office/word/2010/wordprocessingInk" xmlns:wne="http://schemas.microsoft.com/office/word/2006/wordml" xmlns:wps="http://schemas.microsoft.com/office/word/2010/wordprocessingShape" mc:Ignorable="w14 w15 w16se w16cid w16 w16cex w16sdtdh wp14">
+<w:document xmlns:wpc="http://schemas.microsoft.com/office/word/2010/wordprocessingCanvas" xmlns:cx="http://schemas.microsoft.com/office/drawing/2014/chartex" xmlns:cx1="http://schemas.microsoft.com/office/drawing/2015/9/8/chartex" xmlns:cx2="http://schemas.microsoft.com/office/drawing/2015/10/21/chartex" xmlns:cx3="http://schemas.microsoft.com/office/drawing/2016/5/9/chartex" xmlns:cx4="http://schemas.microsoft.com/office/drawing/2016/5/10/chartex" xmlns:cx5="http://schemas.microsoft.com/office/drawing/2016/5/11/chartex" xmlns:cx6="http://schemas.microsoft.com/office/drawing/2016/5/12/chartex" xmlns:cx7="http://schemas.microsoft.com/office/drawing/2016/5/13/chartex" xmlns:cx8="http://schemas.microsoft.com/office/drawing/2016/5/14/chartex" xmlns:mc="http://schemas.openxmlformats.org/markup-compatibility/2006" xmlns:aink="http://schemas.microsoft.com/office/drawing/2016/ink" xmlns:am3d="http://schemas.microsoft.com/office/drawing/2017/model3d" xmlns:o="urn:schemas-microsoft-com:office:office" xmlns:oel="http://schemas.microsoft.com/office/2019/extlst" xmlns:r="http://schemas.openxmlformats.org/officeDocument/2006/relationships" xmlns:m="http://schemas.openxmlformats.org/officeDocument/2006/math" xmlns:v="urn:schemas-microsoft-com:vml" xmlns:wp14="http://schemas.microsoft.com/office/word/2010/wordprocessingDrawing" xmlns:wp="http://schemas.openxmlformats.org/drawingml/2006/wordprocessingDrawing" xmlns:w10="urn:schemas-microsoft-com:office:word" xmlns:w="http://schemas.openxmlformats.org/wordprocessingml/2006/main" xmlns:w14="http://schemas.microsoft.com/office/word/2010/wordml" xmlns:w15="http://schemas.microsoft.com/office/word/2012/wordml" xmlns:w16cex="http://schemas.microsoft.com/office/word/2018/wordml/cex" xmlns:w16cid="http://schemas.microsoft.com/office/word/2016/wordml/cid" xmlns:w16="http://schemas.microsoft.com/office/word/2018/wordml" xmlns:w16du="http://schemas.microsoft.com/office/word/2023/wordml/word16du" xmlns:w16sdtdh="http://schemas.microsoft.com/office/word/2020/wordml/sdtdatahash" xmlns:w16se="http://schemas.microsoft.com/office/word/2015/wordml/symex" xmlns:wpg="http://schemas.microsoft.com/office/word/2010/wordprocessingGroup" xmlns:wpi="http://schemas.microsoft.com/office/word/2010/wordprocessingInk" xmlns:wne="http://schemas.microsoft.com/office/word/2006/wordml" xmlns:wps="http://schemas.microsoft.com/office/word/2010/wordprocessingShape" mc:Ignorable="w14 w15 w16se w16cid w16 w16cex w16sdtdh wp14">
   <w:body>
     <w:p>
       <w:pPr>
@@ -7424,13 +7424,7 @@
               </w:rPr>
             </w:pPr>
             <w:r>
-              <w:rPr>
-                <w:rStyle w:val="citation-0"/>
-              </w:rPr>
-              <w:t>Un problema es un asunto o cuestión que se debe solucionar o aclarar. Puede ser una contradicción o un conflicto entre lo que es y lo que debe ser, una dificultad o un inconveniente para la consecución</w:t>
-            </w:r>
-            <w:r>
-              <w:t xml:space="preserve"> de un fin.</w:t>
+              <w:t>el impacto de la IA en el mundo de la programación es un problema porque puede tener un impacto significativo en el empleo, la productividad y la innovación en este sector. Es importante comprender los desafíos que plantea la IA, y tomar medidas para mitigarlos.</w:t>
             </w:r>
           </w:p>
         </w:tc>
@@ -7490,27 +7484,208 @@
           </w:tcPr>
           <w:p>
             <w:pPr>
-              <w:pStyle w:val="Prrafodelista"/>
+              <w:spacing w:before="100" w:beforeAutospacing="1" w:after="100" w:afterAutospacing="1" w:line="240" w:lineRule="auto"/>
+              <w:rPr>
+                <w:rFonts w:ascii="Times New Roman" w:eastAsia="Times New Roman" w:hAnsi="Times New Roman"/>
+                <w:sz w:val="24"/>
+                <w:szCs w:val="24"/>
+                <w:lang w:val="es-CO" w:eastAsia="es-CO"/>
+              </w:rPr>
+            </w:pPr>
+            <w:r>
+              <w:rPr>
+                <w:rFonts w:ascii="Times New Roman" w:eastAsia="Times New Roman" w:hAnsi="Times New Roman"/>
+                <w:sz w:val="24"/>
+                <w:szCs w:val="24"/>
+                <w:lang w:val="es-CO" w:eastAsia="es-CO"/>
+              </w:rPr>
+              <w:t>Las causas que afectan al problema de la automatización del empleo en el Guaviare pueden dividirse en dos categorías:</w:t>
+            </w:r>
+          </w:p>
+          <w:p>
+            <w:pPr>
               <w:numPr>
                 <w:ilvl w:val="0"/>
-                <w:numId w:val="15"/>
+                <w:numId w:val="29"/>
               </w:numPr>
               <w:spacing w:before="100" w:beforeAutospacing="1" w:after="100" w:afterAutospacing="1" w:line="240" w:lineRule="auto"/>
               <w:rPr>
                 <w:rFonts w:ascii="Times New Roman" w:eastAsia="Times New Roman" w:hAnsi="Times New Roman"/>
                 <w:sz w:val="24"/>
                 <w:szCs w:val="24"/>
-                <w:lang w:val="es-419" w:eastAsia="es-419"/>
-              </w:rPr>
-            </w:pPr>
-            <w:r>
-              <w:rPr>
-                <w:rFonts w:ascii="Times New Roman" w:eastAsia="Times New Roman" w:hAnsi="Times New Roman"/>
-                <w:sz w:val="24"/>
-                <w:szCs w:val="24"/>
-                <w:lang w:val="es-419" w:eastAsia="es-419"/>
-              </w:rPr>
-              <w:t>Las causas que afectan a un problema son los factores que contribuyen a su aparición o persistencia. Pueden ser internas o externas, conscientes o inconscientes, individuales o colectivas.</w:t>
+                <w:lang w:val="es-CO" w:eastAsia="es-CO"/>
+              </w:rPr>
+            </w:pPr>
+            <w:r>
+              <w:rPr>
+                <w:rFonts w:ascii="Times New Roman" w:eastAsia="Times New Roman" w:hAnsi="Times New Roman"/>
+                <w:b/>
+                <w:bCs/>
+                <w:sz w:val="24"/>
+                <w:szCs w:val="24"/>
+                <w:lang w:val="es-CO" w:eastAsia="es-CO"/>
+              </w:rPr>
+              <w:t>Causas tecnológicas:</w:t>
+            </w:r>
+            <w:r>
+              <w:rPr>
+                <w:rFonts w:ascii="Times New Roman" w:eastAsia="Times New Roman" w:hAnsi="Times New Roman"/>
+                <w:sz w:val="24"/>
+                <w:szCs w:val="24"/>
+                <w:lang w:val="es-CO" w:eastAsia="es-CO"/>
+              </w:rPr>
+              <w:t xml:space="preserve"> estas causas son las que están relacionadas con el desarrollo y la evolución de la IA. Estas causas incluyen:</w:t>
+            </w:r>
+          </w:p>
+          <w:p>
+            <w:pPr>
+              <w:numPr>
+                <w:ilvl w:val="1"/>
+                <w:numId w:val="29"/>
+              </w:numPr>
+              <w:spacing w:before="100" w:beforeAutospacing="1" w:after="100" w:afterAutospacing="1" w:line="240" w:lineRule="auto"/>
+              <w:rPr>
+                <w:rFonts w:ascii="Times New Roman" w:eastAsia="Times New Roman" w:hAnsi="Times New Roman"/>
+                <w:sz w:val="24"/>
+                <w:szCs w:val="24"/>
+                <w:lang w:val="es-CO" w:eastAsia="es-CO"/>
+              </w:rPr>
+            </w:pPr>
+            <w:r>
+              <w:rPr>
+                <w:rFonts w:ascii="Times New Roman" w:eastAsia="Times New Roman" w:hAnsi="Times New Roman"/>
+                <w:sz w:val="24"/>
+                <w:szCs w:val="24"/>
+                <w:lang w:val="es-CO" w:eastAsia="es-CO"/>
+              </w:rPr>
+              <w:t>El avance en el desarrollo de técnicas de IA, como el aprendizaje automático y el procesamiento del lenguaje natural.</w:t>
+            </w:r>
+          </w:p>
+          <w:p>
+            <w:pPr>
+              <w:numPr>
+                <w:ilvl w:val="1"/>
+                <w:numId w:val="29"/>
+              </w:numPr>
+              <w:spacing w:before="100" w:beforeAutospacing="1" w:after="100" w:afterAutospacing="1" w:line="240" w:lineRule="auto"/>
+              <w:rPr>
+                <w:rFonts w:ascii="Times New Roman" w:eastAsia="Times New Roman" w:hAnsi="Times New Roman"/>
+                <w:sz w:val="24"/>
+                <w:szCs w:val="24"/>
+                <w:lang w:val="es-CO" w:eastAsia="es-CO"/>
+              </w:rPr>
+            </w:pPr>
+            <w:r>
+              <w:rPr>
+                <w:rFonts w:ascii="Times New Roman" w:eastAsia="Times New Roman" w:hAnsi="Times New Roman"/>
+                <w:sz w:val="24"/>
+                <w:szCs w:val="24"/>
+                <w:lang w:val="es-CO" w:eastAsia="es-CO"/>
+              </w:rPr>
+              <w:t>El aumento de la disponibilidad de datos y el poder de procesamiento, que permite a los sistemas de IA aprender y mejorar de forma más rápida.</w:t>
+            </w:r>
+          </w:p>
+          <w:p>
+            <w:pPr>
+              <w:numPr>
+                <w:ilvl w:val="0"/>
+                <w:numId w:val="29"/>
+              </w:numPr>
+              <w:spacing w:before="100" w:beforeAutospacing="1" w:after="100" w:afterAutospacing="1" w:line="240" w:lineRule="auto"/>
+              <w:rPr>
+                <w:rFonts w:ascii="Times New Roman" w:eastAsia="Times New Roman" w:hAnsi="Times New Roman"/>
+                <w:sz w:val="24"/>
+                <w:szCs w:val="24"/>
+                <w:lang w:val="es-CO" w:eastAsia="es-CO"/>
+              </w:rPr>
+            </w:pPr>
+            <w:r>
+              <w:rPr>
+                <w:rFonts w:ascii="Times New Roman" w:eastAsia="Times New Roman" w:hAnsi="Times New Roman"/>
+                <w:b/>
+                <w:bCs/>
+                <w:sz w:val="24"/>
+                <w:szCs w:val="24"/>
+                <w:lang w:val="es-CO" w:eastAsia="es-CO"/>
+              </w:rPr>
+              <w:t>Causas sociales:</w:t>
+            </w:r>
+            <w:r>
+              <w:rPr>
+                <w:rFonts w:ascii="Times New Roman" w:eastAsia="Times New Roman" w:hAnsi="Times New Roman"/>
+                <w:sz w:val="24"/>
+                <w:szCs w:val="24"/>
+                <w:lang w:val="es-CO" w:eastAsia="es-CO"/>
+              </w:rPr>
+              <w:t xml:space="preserve"> estas causas son las que están relacionadas con el contexto social y económico en el que se desarrolla la IA. Estas causas incluyen:</w:t>
+            </w:r>
+          </w:p>
+          <w:p>
+            <w:pPr>
+              <w:numPr>
+                <w:ilvl w:val="1"/>
+                <w:numId w:val="29"/>
+              </w:numPr>
+              <w:spacing w:before="100" w:beforeAutospacing="1" w:after="100" w:afterAutospacing="1" w:line="240" w:lineRule="auto"/>
+              <w:rPr>
+                <w:rFonts w:ascii="Times New Roman" w:eastAsia="Times New Roman" w:hAnsi="Times New Roman"/>
+                <w:sz w:val="24"/>
+                <w:szCs w:val="24"/>
+                <w:lang w:val="es-CO" w:eastAsia="es-CO"/>
+              </w:rPr>
+            </w:pPr>
+            <w:r>
+              <w:rPr>
+                <w:rFonts w:ascii="Times New Roman" w:eastAsia="Times New Roman" w:hAnsi="Times New Roman"/>
+                <w:sz w:val="24"/>
+                <w:szCs w:val="24"/>
+                <w:lang w:val="es-CO" w:eastAsia="es-CO"/>
+              </w:rPr>
+              <w:t>La globalización y la competencia económica, que impulsan a las empresas a buscar formas de aumentar su productividad y competitividad.</w:t>
+            </w:r>
+          </w:p>
+          <w:p>
+            <w:pPr>
+              <w:numPr>
+                <w:ilvl w:val="1"/>
+                <w:numId w:val="29"/>
+              </w:numPr>
+              <w:spacing w:before="100" w:beforeAutospacing="1" w:after="100" w:afterAutospacing="1" w:line="240" w:lineRule="auto"/>
+              <w:rPr>
+                <w:rFonts w:ascii="Times New Roman" w:eastAsia="Times New Roman" w:hAnsi="Times New Roman"/>
+                <w:sz w:val="24"/>
+                <w:szCs w:val="24"/>
+                <w:lang w:val="es-CO" w:eastAsia="es-CO"/>
+              </w:rPr>
+            </w:pPr>
+            <w:r>
+              <w:rPr>
+                <w:rFonts w:ascii="Times New Roman" w:eastAsia="Times New Roman" w:hAnsi="Times New Roman"/>
+                <w:sz w:val="24"/>
+                <w:szCs w:val="24"/>
+                <w:lang w:val="es-CO" w:eastAsia="es-CO"/>
+              </w:rPr>
+              <w:t>La demanda de nuevos productos y servicios que la IA puede ayudar a crear.</w:t>
+            </w:r>
+          </w:p>
+          <w:p>
+            <w:pPr>
+              <w:spacing w:before="100" w:beforeAutospacing="1" w:after="100" w:afterAutospacing="1" w:line="240" w:lineRule="auto"/>
+              <w:rPr>
+                <w:rFonts w:ascii="Times New Roman" w:eastAsia="Times New Roman" w:hAnsi="Times New Roman"/>
+                <w:sz w:val="24"/>
+                <w:szCs w:val="24"/>
+                <w:lang w:val="es-CO" w:eastAsia="es-CO"/>
+              </w:rPr>
+            </w:pPr>
+            <w:r>
+              <w:rPr>
+                <w:rFonts w:ascii="Times New Roman" w:eastAsia="Times New Roman" w:hAnsi="Times New Roman"/>
+                <w:sz w:val="24"/>
+                <w:szCs w:val="24"/>
+                <w:lang w:val="es-CO" w:eastAsia="es-CO"/>
+              </w:rPr>
+              <w:t>Estas causas están interactuando entre sí y están acelerando el ritmo de los cambios que la IA está generando en el mercado laboral del Guaviare.</w:t>
             </w:r>
           </w:p>
           <w:p>
@@ -7526,9 +7701,6 @@
                 <w:lang w:val="es-MX"/>
               </w:rPr>
             </w:pPr>
-            <w:r>
-              <w:t>En general, las causas de un problema pueden ser complejas y difíciles de identificar. Sin embargo, es importante comprender las causas del problema para poder encontrar soluciones efectivas.</w:t>
-            </w:r>
           </w:p>
         </w:tc>
       </w:tr>
@@ -7594,27 +7766,92 @@
           </w:tcPr>
           <w:p>
             <w:pPr>
-              <w:pStyle w:val="Prrafodelista"/>
+              <w:spacing w:before="100" w:beforeAutospacing="1" w:after="100" w:afterAutospacing="1" w:line="240" w:lineRule="auto"/>
+              <w:rPr>
+                <w:rFonts w:ascii="Times New Roman" w:eastAsia="Times New Roman" w:hAnsi="Times New Roman"/>
+                <w:sz w:val="24"/>
+                <w:szCs w:val="24"/>
+                <w:lang w:val="es-CO" w:eastAsia="es-CO"/>
+              </w:rPr>
+            </w:pPr>
+            <w:r>
+              <w:rPr>
+                <w:rFonts w:ascii="Times New Roman" w:eastAsia="Times New Roman" w:hAnsi="Times New Roman"/>
+                <w:sz w:val="24"/>
+                <w:szCs w:val="24"/>
+                <w:lang w:val="es-CO" w:eastAsia="es-CO"/>
+              </w:rPr>
+              <w:t>Los efectos que ocasiona la automatización del empleo en el Guaviare pueden dividirse en dos categorías:</w:t>
+            </w:r>
+          </w:p>
+          <w:p>
+            <w:pPr>
               <w:numPr>
                 <w:ilvl w:val="0"/>
-                <w:numId w:val="15"/>
+                <w:numId w:val="30"/>
               </w:numPr>
               <w:spacing w:before="100" w:beforeAutospacing="1" w:after="100" w:afterAutospacing="1" w:line="240" w:lineRule="auto"/>
               <w:rPr>
                 <w:rFonts w:ascii="Times New Roman" w:eastAsia="Times New Roman" w:hAnsi="Times New Roman"/>
                 <w:sz w:val="24"/>
                 <w:szCs w:val="24"/>
-                <w:lang w:val="es-419" w:eastAsia="es-419"/>
-              </w:rPr>
-            </w:pPr>
-            <w:r>
-              <w:rPr>
-                <w:rFonts w:ascii="Times New Roman" w:eastAsia="Times New Roman" w:hAnsi="Times New Roman"/>
-                <w:sz w:val="24"/>
-                <w:szCs w:val="24"/>
-                <w:lang w:val="es-419" w:eastAsia="es-419"/>
-              </w:rPr>
-              <w:t>Los efectos que ocasiona un problema son las consecuencias que tiene el problema sobre las personas, las organizaciones o la sociedad en general. Pueden ser positivos o negativos, directos o indirectos, inmediatos o a largo plazo.</w:t>
+                <w:lang w:val="es-CO" w:eastAsia="es-CO"/>
+              </w:rPr>
+            </w:pPr>
+            <w:r>
+              <w:rPr>
+                <w:rFonts w:ascii="Times New Roman" w:eastAsia="Times New Roman" w:hAnsi="Times New Roman"/>
+                <w:b/>
+                <w:bCs/>
+                <w:sz w:val="24"/>
+                <w:szCs w:val="24"/>
+                <w:lang w:val="es-CO" w:eastAsia="es-CO"/>
+              </w:rPr>
+              <w:t>Efectos económicos:</w:t>
+            </w:r>
+            <w:r>
+              <w:rPr>
+                <w:rFonts w:ascii="Times New Roman" w:eastAsia="Times New Roman" w:hAnsi="Times New Roman"/>
+                <w:sz w:val="24"/>
+                <w:szCs w:val="24"/>
+                <w:lang w:val="es-CO" w:eastAsia="es-CO"/>
+              </w:rPr>
+              <w:t xml:space="preserve"> la automatización podría tener un impacto negativo en la economía del Guaviare, ya que podría provocar la pérdida de puestos de trabajo y la reducción de los salarios.</w:t>
+            </w:r>
+          </w:p>
+          <w:p>
+            <w:pPr>
+              <w:numPr>
+                <w:ilvl w:val="0"/>
+                <w:numId w:val="30"/>
+              </w:numPr>
+              <w:spacing w:before="100" w:beforeAutospacing="1" w:after="100" w:afterAutospacing="1" w:line="240" w:lineRule="auto"/>
+              <w:rPr>
+                <w:rFonts w:ascii="Times New Roman" w:eastAsia="Times New Roman" w:hAnsi="Times New Roman"/>
+                <w:sz w:val="24"/>
+                <w:szCs w:val="24"/>
+                <w:lang w:val="es-CO" w:eastAsia="es-CO"/>
+              </w:rPr>
+            </w:pPr>
+            <w:r>
+              <w:rPr>
+                <w:rFonts w:ascii="Times New Roman" w:eastAsia="Times New Roman" w:hAnsi="Times New Roman"/>
+                <w:b/>
+                <w:bCs/>
+                <w:sz w:val="24"/>
+                <w:szCs w:val="24"/>
+                <w:lang w:val="es-CO" w:eastAsia="es-CO"/>
+              </w:rPr>
+              <w:t>Efectos sociales:</w:t>
+            </w:r>
+            <w:r>
+              <w:rPr>
+                <w:rFonts w:ascii="Times New Roman" w:eastAsia="Times New Roman" w:hAnsi="Times New Roman"/>
+                <w:sz w:val="24"/>
+                <w:szCs w:val="24"/>
+                <w:lang w:val="es-CO" w:eastAsia="es-CO"/>
+              </w:rPr>
+              <w:t xml:space="preserve"> la automatización también podría tener un impacto negativo en la sociedad del Guaviare, ya que podría provocar un aumento de la desigualdad económica y social, y una disminución de la calidad de vida.</w:t>
             </w:r>
           </w:p>
           <w:p>
@@ -7630,9 +7867,6 @@
                 <w:lang w:val="es-MX"/>
               </w:rPr>
             </w:pPr>
-            <w:r>
-              <w:t>En general, los efectos de un problema pueden ser complejos y difíciles de predecir. Sin embargo, es importante comprender los efectos del problema para poder tomar medidas para mitigarlos.</w:t>
-            </w:r>
           </w:p>
         </w:tc>
       </w:tr>
@@ -7691,61 +7925,33 @@
                 <w:rFonts w:ascii="Times New Roman" w:eastAsia="Times New Roman" w:hAnsi="Times New Roman"/>
                 <w:sz w:val="24"/>
                 <w:szCs w:val="24"/>
-                <w:lang w:val="es-419" w:eastAsia="es-419"/>
-              </w:rPr>
-            </w:pPr>
-            <w:r>
-              <w:rPr>
-                <w:rFonts w:ascii="Times New Roman" w:eastAsia="Times New Roman" w:hAnsi="Times New Roman"/>
-                <w:sz w:val="24"/>
-                <w:szCs w:val="24"/>
-                <w:lang w:val="es-419" w:eastAsia="es-419"/>
-              </w:rPr>
-              <w:t xml:space="preserve">Las variables del problema son las características que se van a medir o estudiar para comprender el problema y sus causas y efectos. Pueden ser variables independientes, </w:t>
-            </w:r>
-            <w:r>
-              <w:rPr>
-                <w:rFonts w:ascii="Times New Roman" w:eastAsia="Times New Roman" w:hAnsi="Times New Roman"/>
-                <w:sz w:val="24"/>
-                <w:szCs w:val="24"/>
-                <w:lang w:val="es-419" w:eastAsia="es-419"/>
-              </w:rPr>
-              <w:lastRenderedPageBreak/>
-              <w:t>dependientes o intervinientes.</w:t>
-            </w:r>
-          </w:p>
-          <w:p>
-            <w:pPr>
-              <w:spacing w:before="100" w:beforeAutospacing="1" w:after="100" w:afterAutospacing="1" w:line="240" w:lineRule="auto"/>
-              <w:rPr>
-                <w:rFonts w:ascii="Times New Roman" w:eastAsia="Times New Roman" w:hAnsi="Times New Roman"/>
-                <w:sz w:val="24"/>
-                <w:szCs w:val="24"/>
-                <w:lang w:val="es-419" w:eastAsia="es-419"/>
-              </w:rPr>
-            </w:pPr>
-            <w:r>
-              <w:rPr>
-                <w:rFonts w:ascii="Times New Roman" w:eastAsia="Times New Roman" w:hAnsi="Times New Roman"/>
-                <w:sz w:val="24"/>
-                <w:szCs w:val="24"/>
-                <w:lang w:val="es-419" w:eastAsia="es-419"/>
-              </w:rPr>
-              <w:t>En el caso concreto del problema de la IA en el mundo de la programación, las variables del problema que se podrían investigar incluyen:</w:t>
+                <w:lang w:val="es-CO" w:eastAsia="es-CO"/>
+              </w:rPr>
+            </w:pPr>
+            <w:r>
+              <w:rPr>
+                <w:rFonts w:ascii="Times New Roman" w:eastAsia="Times New Roman" w:hAnsi="Times New Roman"/>
+                <w:b/>
+                <w:bCs/>
+                <w:sz w:val="24"/>
+                <w:szCs w:val="24"/>
+                <w:lang w:val="es-CO" w:eastAsia="es-CO"/>
+              </w:rPr>
+              <w:t>Variable independiente:</w:t>
             </w:r>
           </w:p>
           <w:p>
             <w:pPr>
               <w:numPr>
                 <w:ilvl w:val="0"/>
-                <w:numId w:val="20"/>
+                <w:numId w:val="31"/>
               </w:numPr>
               <w:spacing w:before="100" w:beforeAutospacing="1" w:after="100" w:afterAutospacing="1" w:line="240" w:lineRule="auto"/>
               <w:rPr>
                 <w:rFonts w:ascii="Times New Roman" w:eastAsia="Times New Roman" w:hAnsi="Times New Roman"/>
                 <w:sz w:val="24"/>
                 <w:szCs w:val="24"/>
-                <w:lang w:val="es-419" w:eastAsia="es-419"/>
+                <w:lang w:val="es-CO" w:eastAsia="es-CO"/>
               </w:rPr>
             </w:pPr>
             <w:r>
@@ -7755,9 +7961,180 @@
                 <w:bCs/>
                 <w:sz w:val="24"/>
                 <w:szCs w:val="24"/>
-                <w:lang w:val="es-419" w:eastAsia="es-419"/>
-              </w:rPr>
-              <w:t>Variables independientes:</w:t>
+                <w:lang w:val="es-CO" w:eastAsia="es-CO"/>
+              </w:rPr>
+              <w:t>Automatización del empleo:</w:t>
+            </w:r>
+            <w:r>
+              <w:rPr>
+                <w:rFonts w:ascii="Times New Roman" w:eastAsia="Times New Roman" w:hAnsi="Times New Roman"/>
+                <w:sz w:val="24"/>
+                <w:szCs w:val="24"/>
+                <w:lang w:val="es-CO" w:eastAsia="es-CO"/>
+              </w:rPr>
+              <w:t xml:space="preserve"> se refiere al uso de sistemas de IA para realizar tareas que actualmente realizan los profesionales de la programación.</w:t>
+            </w:r>
+          </w:p>
+          <w:p>
+            <w:pPr>
+              <w:spacing w:before="100" w:beforeAutospacing="1" w:after="100" w:afterAutospacing="1" w:line="240" w:lineRule="auto"/>
+              <w:rPr>
+                <w:rFonts w:ascii="Times New Roman" w:eastAsia="Times New Roman" w:hAnsi="Times New Roman"/>
+                <w:sz w:val="24"/>
+                <w:szCs w:val="24"/>
+                <w:lang w:val="es-CO" w:eastAsia="es-CO"/>
+              </w:rPr>
+            </w:pPr>
+            <w:r>
+              <w:rPr>
+                <w:rFonts w:ascii="Times New Roman" w:eastAsia="Times New Roman" w:hAnsi="Times New Roman"/>
+                <w:b/>
+                <w:bCs/>
+                <w:sz w:val="24"/>
+                <w:szCs w:val="24"/>
+                <w:lang w:val="es-CO" w:eastAsia="es-CO"/>
+              </w:rPr>
+              <w:t>Variables dependientes:</w:t>
+            </w:r>
+          </w:p>
+          <w:p>
+            <w:pPr>
+              <w:numPr>
+                <w:ilvl w:val="0"/>
+                <w:numId w:val="32"/>
+              </w:numPr>
+              <w:spacing w:before="100" w:beforeAutospacing="1" w:after="100" w:afterAutospacing="1" w:line="240" w:lineRule="auto"/>
+              <w:rPr>
+                <w:rFonts w:ascii="Times New Roman" w:eastAsia="Times New Roman" w:hAnsi="Times New Roman"/>
+                <w:sz w:val="24"/>
+                <w:szCs w:val="24"/>
+                <w:lang w:val="es-CO" w:eastAsia="es-CO"/>
+              </w:rPr>
+            </w:pPr>
+            <w:r>
+              <w:rPr>
+                <w:rFonts w:ascii="Times New Roman" w:eastAsia="Times New Roman" w:hAnsi="Times New Roman"/>
+                <w:b/>
+                <w:bCs/>
+                <w:sz w:val="24"/>
+                <w:szCs w:val="24"/>
+                <w:lang w:val="es-CO" w:eastAsia="es-CO"/>
+              </w:rPr>
+              <w:t>Pérdida de puestos de trabajo:</w:t>
+            </w:r>
+            <w:r>
+              <w:rPr>
+                <w:rFonts w:ascii="Times New Roman" w:eastAsia="Times New Roman" w:hAnsi="Times New Roman"/>
+                <w:sz w:val="24"/>
+                <w:szCs w:val="24"/>
+                <w:lang w:val="es-CO" w:eastAsia="es-CO"/>
+              </w:rPr>
+              <w:t xml:space="preserve"> se refiere a la disminución del número de puestos de trabajo en el sector de la programación debido a la automatización.</w:t>
+            </w:r>
+          </w:p>
+          <w:p>
+            <w:pPr>
+              <w:numPr>
+                <w:ilvl w:val="0"/>
+                <w:numId w:val="32"/>
+              </w:numPr>
+              <w:spacing w:before="100" w:beforeAutospacing="1" w:after="100" w:afterAutospacing="1" w:line="240" w:lineRule="auto"/>
+              <w:rPr>
+                <w:rFonts w:ascii="Times New Roman" w:eastAsia="Times New Roman" w:hAnsi="Times New Roman"/>
+                <w:sz w:val="24"/>
+                <w:szCs w:val="24"/>
+                <w:lang w:val="es-CO" w:eastAsia="es-CO"/>
+              </w:rPr>
+            </w:pPr>
+            <w:r>
+              <w:rPr>
+                <w:rFonts w:ascii="Times New Roman" w:eastAsia="Times New Roman" w:hAnsi="Times New Roman"/>
+                <w:b/>
+                <w:bCs/>
+                <w:sz w:val="24"/>
+                <w:szCs w:val="24"/>
+                <w:lang w:val="es-CO" w:eastAsia="es-CO"/>
+              </w:rPr>
+              <w:t>Reducción de los salarios:</w:t>
+            </w:r>
+            <w:r>
+              <w:rPr>
+                <w:rFonts w:ascii="Times New Roman" w:eastAsia="Times New Roman" w:hAnsi="Times New Roman"/>
+                <w:sz w:val="24"/>
+                <w:szCs w:val="24"/>
+                <w:lang w:val="es-CO" w:eastAsia="es-CO"/>
+              </w:rPr>
+              <w:t xml:space="preserve"> se refiere a la disminución de los salarios de los profesionales de la programación debido a la automatización.</w:t>
+            </w:r>
+          </w:p>
+          <w:p>
+            <w:pPr>
+              <w:numPr>
+                <w:ilvl w:val="0"/>
+                <w:numId w:val="32"/>
+              </w:numPr>
+              <w:spacing w:before="100" w:beforeAutospacing="1" w:after="100" w:afterAutospacing="1" w:line="240" w:lineRule="auto"/>
+              <w:rPr>
+                <w:rFonts w:ascii="Times New Roman" w:eastAsia="Times New Roman" w:hAnsi="Times New Roman"/>
+                <w:sz w:val="24"/>
+                <w:szCs w:val="24"/>
+                <w:lang w:val="es-CO" w:eastAsia="es-CO"/>
+              </w:rPr>
+            </w:pPr>
+            <w:r>
+              <w:rPr>
+                <w:rFonts w:ascii="Times New Roman" w:eastAsia="Times New Roman" w:hAnsi="Times New Roman"/>
+                <w:b/>
+                <w:bCs/>
+                <w:sz w:val="24"/>
+                <w:szCs w:val="24"/>
+                <w:lang w:val="es-CO" w:eastAsia="es-CO"/>
+              </w:rPr>
+              <w:t>Aumento de la desigualdad económica y social:</w:t>
+            </w:r>
+            <w:r>
+              <w:rPr>
+                <w:rFonts w:ascii="Times New Roman" w:eastAsia="Times New Roman" w:hAnsi="Times New Roman"/>
+                <w:sz w:val="24"/>
+                <w:szCs w:val="24"/>
+                <w:lang w:val="es-CO" w:eastAsia="es-CO"/>
+              </w:rPr>
+              <w:t xml:space="preserve"> se refiere al aumento de la brecha entre los ingresos de los profesionales de la programación que tienen las habilidades necesarias para adaptarse a los cambios que la IA está generando, y los que no las tienen.</w:t>
+            </w:r>
+          </w:p>
+          <w:p>
+            <w:pPr>
+              <w:numPr>
+                <w:ilvl w:val="0"/>
+                <w:numId w:val="32"/>
+              </w:numPr>
+              <w:spacing w:before="100" w:beforeAutospacing="1" w:after="100" w:afterAutospacing="1" w:line="240" w:lineRule="auto"/>
+              <w:rPr>
+                <w:rFonts w:ascii="Times New Roman" w:eastAsia="Times New Roman" w:hAnsi="Times New Roman"/>
+                <w:sz w:val="24"/>
+                <w:szCs w:val="24"/>
+                <w:lang w:val="es-CO" w:eastAsia="es-CO"/>
+              </w:rPr>
+            </w:pPr>
+            <w:r>
+              <w:rPr>
+                <w:rFonts w:ascii="Times New Roman" w:eastAsia="Times New Roman" w:hAnsi="Times New Roman"/>
+                <w:b/>
+                <w:bCs/>
+                <w:sz w:val="24"/>
+                <w:szCs w:val="24"/>
+                <w:lang w:val="es-CO" w:eastAsia="es-CO"/>
+              </w:rPr>
+              <w:t>Disminución de la calidad de vida:</w:t>
+            </w:r>
+            <w:r>
+              <w:rPr>
+                <w:rFonts w:ascii="Times New Roman" w:eastAsia="Times New Roman" w:hAnsi="Times New Roman"/>
+                <w:sz w:val="24"/>
+                <w:szCs w:val="24"/>
+                <w:lang w:val="es-CO" w:eastAsia="es-CO"/>
+              </w:rPr>
+              <w:t xml:space="preserve"> se refiere a la dificultad de acceder a los servicios básicos, como la vivienda, la educación y la salud, debido a la pérdida de puestos de trabajo y la reducción de los salarios.</w:t>
             </w:r>
           </w:p>
           <w:p>
@@ -7777,319 +8154,11 @@
             <w:r>
               <w:rPr>
                 <w:rFonts w:ascii="Times New Roman" w:eastAsia="Times New Roman" w:hAnsi="Times New Roman"/>
-                <w:b/>
-                <w:bCs/>
                 <w:sz w:val="24"/>
                 <w:szCs w:val="24"/>
                 <w:lang w:val="es-419" w:eastAsia="es-419"/>
               </w:rPr>
-              <w:t>Factores tecnológicos:</w:t>
-            </w:r>
-            <w:r>
-              <w:rPr>
-                <w:rFonts w:ascii="Times New Roman" w:eastAsia="Times New Roman" w:hAnsi="Times New Roman"/>
-                <w:sz w:val="24"/>
-                <w:szCs w:val="24"/>
-                <w:lang w:val="es-419" w:eastAsia="es-419"/>
-              </w:rPr>
-              <w:t xml:space="preserve"> el desarrollo de nuevas técnicas y algoritmos de IA, la disminución de los costes de la tecnología IA.</w:t>
-            </w:r>
-          </w:p>
-          <w:p>
-            <w:pPr>
-              <w:numPr>
-                <w:ilvl w:val="1"/>
-                <w:numId w:val="20"/>
-              </w:numPr>
-              <w:spacing w:before="100" w:beforeAutospacing="1" w:after="100" w:afterAutospacing="1" w:line="240" w:lineRule="auto"/>
-              <w:rPr>
-                <w:rFonts w:ascii="Times New Roman" w:eastAsia="Times New Roman" w:hAnsi="Times New Roman"/>
-                <w:sz w:val="24"/>
-                <w:szCs w:val="24"/>
-                <w:lang w:val="es-419" w:eastAsia="es-419"/>
-              </w:rPr>
-            </w:pPr>
-            <w:r>
-              <w:rPr>
-                <w:rFonts w:ascii="Times New Roman" w:eastAsia="Times New Roman" w:hAnsi="Times New Roman"/>
-                <w:b/>
-                <w:bCs/>
-                <w:sz w:val="24"/>
-                <w:szCs w:val="24"/>
-                <w:lang w:val="es-419" w:eastAsia="es-419"/>
-              </w:rPr>
-              <w:t>Factores económicos:</w:t>
-            </w:r>
-            <w:r>
-              <w:rPr>
-                <w:rFonts w:ascii="Times New Roman" w:eastAsia="Times New Roman" w:hAnsi="Times New Roman"/>
-                <w:sz w:val="24"/>
-                <w:szCs w:val="24"/>
-                <w:lang w:val="es-419" w:eastAsia="es-419"/>
-              </w:rPr>
-              <w:t xml:space="preserve"> la reducción de los costes de desarrollo de software, el aumento de la competencia y la presión sobre los programadores.</w:t>
-            </w:r>
-          </w:p>
-          <w:p>
-            <w:pPr>
-              <w:numPr>
-                <w:ilvl w:val="1"/>
-                <w:numId w:val="20"/>
-              </w:numPr>
-              <w:spacing w:before="100" w:beforeAutospacing="1" w:after="100" w:afterAutospacing="1" w:line="240" w:lineRule="auto"/>
-              <w:rPr>
-                <w:rFonts w:ascii="Times New Roman" w:eastAsia="Times New Roman" w:hAnsi="Times New Roman"/>
-                <w:sz w:val="24"/>
-                <w:szCs w:val="24"/>
-                <w:lang w:val="es-419" w:eastAsia="es-419"/>
-              </w:rPr>
-            </w:pPr>
-            <w:r>
-              <w:rPr>
-                <w:rFonts w:ascii="Times New Roman" w:eastAsia="Times New Roman" w:hAnsi="Times New Roman"/>
-                <w:b/>
-                <w:bCs/>
-                <w:sz w:val="24"/>
-                <w:szCs w:val="24"/>
-                <w:lang w:val="es-419" w:eastAsia="es-419"/>
-              </w:rPr>
-              <w:t>Factores sociales:</w:t>
-            </w:r>
-            <w:r>
-              <w:rPr>
-                <w:rFonts w:ascii="Times New Roman" w:eastAsia="Times New Roman" w:hAnsi="Times New Roman"/>
-                <w:sz w:val="24"/>
-                <w:szCs w:val="24"/>
-                <w:lang w:val="es-419" w:eastAsia="es-419"/>
-              </w:rPr>
-              <w:t xml:space="preserve"> el cambio en la demanda de habilidades.</w:t>
-            </w:r>
-          </w:p>
-          <w:p>
-            <w:pPr>
-              <w:numPr>
-                <w:ilvl w:val="0"/>
-                <w:numId w:val="20"/>
-              </w:numPr>
-              <w:spacing w:before="100" w:beforeAutospacing="1" w:after="100" w:afterAutospacing="1" w:line="240" w:lineRule="auto"/>
-              <w:rPr>
-                <w:rFonts w:ascii="Times New Roman" w:eastAsia="Times New Roman" w:hAnsi="Times New Roman"/>
-                <w:sz w:val="24"/>
-                <w:szCs w:val="24"/>
-                <w:lang w:val="es-419" w:eastAsia="es-419"/>
-              </w:rPr>
-            </w:pPr>
-            <w:r>
-              <w:rPr>
-                <w:rFonts w:ascii="Times New Roman" w:eastAsia="Times New Roman" w:hAnsi="Times New Roman"/>
-                <w:b/>
-                <w:bCs/>
-                <w:sz w:val="24"/>
-                <w:szCs w:val="24"/>
-                <w:lang w:val="es-419" w:eastAsia="es-419"/>
-              </w:rPr>
-              <w:t>Variables dependientes:</w:t>
-            </w:r>
-          </w:p>
-          <w:p>
-            <w:pPr>
-              <w:numPr>
-                <w:ilvl w:val="1"/>
-                <w:numId w:val="20"/>
-              </w:numPr>
-              <w:spacing w:before="100" w:beforeAutospacing="1" w:after="100" w:afterAutospacing="1" w:line="240" w:lineRule="auto"/>
-              <w:rPr>
-                <w:rFonts w:ascii="Times New Roman" w:eastAsia="Times New Roman" w:hAnsi="Times New Roman"/>
-                <w:sz w:val="24"/>
-                <w:szCs w:val="24"/>
-                <w:lang w:val="es-419" w:eastAsia="es-419"/>
-              </w:rPr>
-            </w:pPr>
-            <w:r>
-              <w:rPr>
-                <w:rFonts w:ascii="Times New Roman" w:eastAsia="Times New Roman" w:hAnsi="Times New Roman"/>
-                <w:b/>
-                <w:bCs/>
-                <w:sz w:val="24"/>
-                <w:szCs w:val="24"/>
-                <w:lang w:val="es-419" w:eastAsia="es-419"/>
-              </w:rPr>
-              <w:t>Impacto en el empleo:</w:t>
-            </w:r>
-            <w:r>
-              <w:rPr>
-                <w:rFonts w:ascii="Times New Roman" w:eastAsia="Times New Roman" w:hAnsi="Times New Roman"/>
-                <w:sz w:val="24"/>
-                <w:szCs w:val="24"/>
-                <w:lang w:val="es-419" w:eastAsia="es-419"/>
-              </w:rPr>
-              <w:t xml:space="preserve"> pérdida de puestos de trabajo, aumento de la competencia y la presión sobre los programadores, cambio en la demanda de habilidades.</w:t>
-            </w:r>
-          </w:p>
-          <w:p>
-            <w:pPr>
-              <w:numPr>
-                <w:ilvl w:val="1"/>
-                <w:numId w:val="20"/>
-              </w:numPr>
-              <w:spacing w:before="100" w:beforeAutospacing="1" w:after="100" w:afterAutospacing="1" w:line="240" w:lineRule="auto"/>
-              <w:rPr>
-                <w:rFonts w:ascii="Times New Roman" w:eastAsia="Times New Roman" w:hAnsi="Times New Roman"/>
-                <w:sz w:val="24"/>
-                <w:szCs w:val="24"/>
-                <w:lang w:val="es-419" w:eastAsia="es-419"/>
-              </w:rPr>
-            </w:pPr>
-            <w:r>
-              <w:rPr>
-                <w:rFonts w:ascii="Times New Roman" w:eastAsia="Times New Roman" w:hAnsi="Times New Roman"/>
-                <w:b/>
-                <w:bCs/>
-                <w:sz w:val="24"/>
-                <w:szCs w:val="24"/>
-                <w:lang w:val="es-419" w:eastAsia="es-419"/>
-              </w:rPr>
-              <w:t>Impacto en la productividad:</w:t>
-            </w:r>
-            <w:r>
-              <w:rPr>
-                <w:rFonts w:ascii="Times New Roman" w:eastAsia="Times New Roman" w:hAnsi="Times New Roman"/>
-                <w:sz w:val="24"/>
-                <w:szCs w:val="24"/>
-                <w:lang w:val="es-419" w:eastAsia="es-419"/>
-              </w:rPr>
-              <w:t xml:space="preserve"> liberación de los programadores para que se centren en tareas más creativas e innovadoras, aumento de la productividad y la eficiencia en el desarrollo de software.</w:t>
-            </w:r>
-          </w:p>
-          <w:p>
-            <w:pPr>
-              <w:numPr>
-                <w:ilvl w:val="1"/>
-                <w:numId w:val="20"/>
-              </w:numPr>
-              <w:spacing w:before="100" w:beforeAutospacing="1" w:after="100" w:afterAutospacing="1" w:line="240" w:lineRule="auto"/>
-              <w:rPr>
-                <w:rFonts w:ascii="Times New Roman" w:eastAsia="Times New Roman" w:hAnsi="Times New Roman"/>
-                <w:sz w:val="24"/>
-                <w:szCs w:val="24"/>
-                <w:lang w:val="es-419" w:eastAsia="es-419"/>
-              </w:rPr>
-            </w:pPr>
-            <w:r>
-              <w:rPr>
-                <w:rFonts w:ascii="Times New Roman" w:eastAsia="Times New Roman" w:hAnsi="Times New Roman"/>
-                <w:b/>
-                <w:bCs/>
-                <w:sz w:val="24"/>
-                <w:szCs w:val="24"/>
-                <w:lang w:val="es-419" w:eastAsia="es-419"/>
-              </w:rPr>
-              <w:t>Impacto en la innovación:</w:t>
-            </w:r>
-            <w:r>
-              <w:rPr>
-                <w:rFonts w:ascii="Times New Roman" w:eastAsia="Times New Roman" w:hAnsi="Times New Roman"/>
-                <w:sz w:val="24"/>
-                <w:szCs w:val="24"/>
-                <w:lang w:val="es-419" w:eastAsia="es-419"/>
-              </w:rPr>
-              <w:t xml:space="preserve"> creación de nuevas oportunidades de trabajo en áreas relacionadas con la IA.</w:t>
-            </w:r>
-          </w:p>
-          <w:p>
-            <w:pPr>
-              <w:numPr>
-                <w:ilvl w:val="0"/>
-                <w:numId w:val="20"/>
-              </w:numPr>
-              <w:spacing w:before="100" w:beforeAutospacing="1" w:after="100" w:afterAutospacing="1" w:line="240" w:lineRule="auto"/>
-              <w:rPr>
-                <w:rFonts w:ascii="Times New Roman" w:eastAsia="Times New Roman" w:hAnsi="Times New Roman"/>
-                <w:sz w:val="24"/>
-                <w:szCs w:val="24"/>
-                <w:lang w:val="es-419" w:eastAsia="es-419"/>
-              </w:rPr>
-            </w:pPr>
-            <w:r>
-              <w:rPr>
-                <w:rFonts w:ascii="Times New Roman" w:eastAsia="Times New Roman" w:hAnsi="Times New Roman"/>
-                <w:b/>
-                <w:bCs/>
-                <w:sz w:val="24"/>
-                <w:szCs w:val="24"/>
-                <w:lang w:val="es-419" w:eastAsia="es-419"/>
-              </w:rPr>
-              <w:t>Variables intervinientes:</w:t>
-            </w:r>
-          </w:p>
-          <w:p>
-            <w:pPr>
-              <w:numPr>
-                <w:ilvl w:val="1"/>
-                <w:numId w:val="20"/>
-              </w:numPr>
-              <w:spacing w:before="100" w:beforeAutospacing="1" w:after="100" w:afterAutospacing="1" w:line="240" w:lineRule="auto"/>
-              <w:rPr>
-                <w:rFonts w:ascii="Times New Roman" w:eastAsia="Times New Roman" w:hAnsi="Times New Roman"/>
-                <w:sz w:val="24"/>
-                <w:szCs w:val="24"/>
-                <w:lang w:val="es-419" w:eastAsia="es-419"/>
-              </w:rPr>
-            </w:pPr>
-            <w:r>
-              <w:rPr>
-                <w:rFonts w:ascii="Times New Roman" w:eastAsia="Times New Roman" w:hAnsi="Times New Roman"/>
-                <w:b/>
-                <w:bCs/>
-                <w:sz w:val="24"/>
-                <w:szCs w:val="24"/>
-                <w:lang w:val="es-419" w:eastAsia="es-419"/>
-              </w:rPr>
-              <w:t>Sector en el que se trabaja:</w:t>
-            </w:r>
-            <w:r>
-              <w:rPr>
-                <w:rFonts w:ascii="Times New Roman" w:eastAsia="Times New Roman" w:hAnsi="Times New Roman"/>
-                <w:sz w:val="24"/>
-                <w:szCs w:val="24"/>
-                <w:lang w:val="es-419" w:eastAsia="es-419"/>
-              </w:rPr>
-              <w:t xml:space="preserve"> el sector en el que se trabaja podría influir en la forma en que la IA afecta a los programadores. Por ejemplo, la IA podría tener un impacto más significativo en los sectores que se basan en la automatización, como la fabricación o la logística.</w:t>
-            </w:r>
-          </w:p>
-          <w:p>
-            <w:pPr>
-              <w:numPr>
-                <w:ilvl w:val="1"/>
-                <w:numId w:val="20"/>
-              </w:numPr>
-              <w:spacing w:before="100" w:beforeAutospacing="1" w:after="100" w:afterAutospacing="1" w:line="240" w:lineRule="auto"/>
-              <w:rPr>
-                <w:rFonts w:ascii="Times New Roman" w:eastAsia="Times New Roman" w:hAnsi="Times New Roman"/>
-                <w:sz w:val="24"/>
-                <w:szCs w:val="24"/>
-                <w:lang w:val="es-419" w:eastAsia="es-419"/>
-              </w:rPr>
-            </w:pPr>
-            <w:r>
-              <w:rPr>
-                <w:rFonts w:ascii="Times New Roman" w:eastAsia="Times New Roman" w:hAnsi="Times New Roman"/>
-                <w:b/>
-                <w:bCs/>
-                <w:sz w:val="24"/>
-                <w:szCs w:val="24"/>
-                <w:lang w:val="es-419" w:eastAsia="es-419"/>
-              </w:rPr>
-              <w:t>Tamaño de la empresa:</w:t>
-            </w:r>
-            <w:r>
-              <w:rPr>
-                <w:rFonts w:ascii="Times New Roman" w:eastAsia="Times New Roman" w:hAnsi="Times New Roman"/>
-                <w:sz w:val="24"/>
-                <w:szCs w:val="24"/>
-                <w:lang w:val="es-419" w:eastAsia="es-419"/>
-              </w:rPr>
-              <w:t xml:space="preserve"> el tamaño de la empresa podría influir en la forma en que la IA afecta a los programadores. Por ejemplo, las grandes empresas podrían tener más recursos para invertir en IA que las pequeñas empresas.</w:t>
+              <w:t>podrían tener más recursos para invertir en IA que las pequeñas empresas.</w:t>
             </w:r>
           </w:p>
           <w:p>
@@ -8165,7 +8234,6 @@
           <w:rFonts w:asciiTheme="minorHAnsi" w:hAnsiTheme="minorHAnsi" w:cstheme="minorBidi"/>
           <w:lang w:val="es-MX"/>
         </w:rPr>
-        <w:lastRenderedPageBreak/>
         <w:t>Construya el árbol de problemas a partir de la información analizada en el punto anterior (causas, efectos, variables</w:t>
       </w:r>
       <w:r>
@@ -8210,7 +8278,16 @@
             <w:rFonts w:asciiTheme="minorHAnsi" w:hAnsiTheme="minorHAnsi" w:cstheme="minorBidi"/>
             <w:lang w:val="es-MX"/>
           </w:rPr>
-          <w:t>T-300_EV04_¿Cómo HACER UN ÁRBOL DE PROBLEMAS?</w:t>
+          <w:t xml:space="preserve">T-300_EV04_¿Cómo HACER UN ÁRBOL </w:t>
+        </w:r>
+        <w:r>
+          <w:rPr>
+            <w:rStyle w:val="Hipervnculo"/>
+            <w:rFonts w:asciiTheme="minorHAnsi" w:hAnsiTheme="minorHAnsi" w:cstheme="minorBidi"/>
+            <w:lang w:val="es-MX"/>
+          </w:rPr>
+          <w:lastRenderedPageBreak/>
+          <w:t>DE PROBLEMAS?</w:t>
         </w:r>
       </w:hyperlink>
       <w:r>
@@ -8348,12 +8425,12 @@
         <w:tblLook w:val="04A0" w:firstRow="1" w:lastRow="0" w:firstColumn="1" w:lastColumn="0" w:noHBand="0" w:noVBand="1"/>
       </w:tblPr>
       <w:tblGrid>
-        <w:gridCol w:w="9394"/>
+        <w:gridCol w:w="9620"/>
       </w:tblGrid>
       <w:tr>
         <w:tc>
           <w:tcPr>
-            <w:tcW w:w="9394" w:type="dxa"/>
+            <w:tcW w:w="9620" w:type="dxa"/>
             <w:shd w:val="clear" w:color="auto" w:fill="FFC000"/>
           </w:tcPr>
           <w:p>
@@ -8401,6 +8478,87 @@
                 <w:lang w:val="es-MX"/>
               </w:rPr>
             </w:pPr>
+          </w:p>
+          <w:p>
+            <w:pPr>
+              <w:tabs>
+                <w:tab w:val="left" w:pos="260"/>
+              </w:tabs>
+              <w:spacing w:after="0"/>
+              <w:jc w:val="both"/>
+              <w:rPr>
+                <w:rFonts w:asciiTheme="minorHAnsi" w:hAnsiTheme="minorHAnsi" w:cstheme="minorBidi"/>
+                <w:lang w:val="es-MX"/>
+              </w:rPr>
+            </w:pPr>
+          </w:p>
+          <w:p>
+            <w:pPr>
+              <w:tabs>
+                <w:tab w:val="left" w:pos="260"/>
+              </w:tabs>
+              <w:spacing w:after="0"/>
+              <w:jc w:val="both"/>
+              <w:rPr>
+                <w:rFonts w:asciiTheme="minorHAnsi" w:hAnsiTheme="minorHAnsi" w:cstheme="minorBidi"/>
+                <w:lang w:val="es-MX"/>
+              </w:rPr>
+            </w:pPr>
+          </w:p>
+          <w:p>
+            <w:pPr>
+              <w:tabs>
+                <w:tab w:val="left" w:pos="260"/>
+              </w:tabs>
+              <w:spacing w:after="0"/>
+              <w:jc w:val="both"/>
+              <w:rPr>
+                <w:rFonts w:asciiTheme="minorHAnsi" w:hAnsiTheme="minorHAnsi" w:cstheme="minorBidi"/>
+                <w:lang w:val="es-MX"/>
+              </w:rPr>
+            </w:pPr>
+            <w:r>
+              <w:rPr>
+                <w:rFonts w:asciiTheme="minorHAnsi" w:hAnsiTheme="minorHAnsi" w:cstheme="minorBidi"/>
+                <w:noProof/>
+                <w:lang w:val="es-MX"/>
+              </w:rPr>
+              <w:drawing>
+                <wp:inline distT="0" distB="0" distL="0" distR="0" wp14:anchorId="5824884F" wp14:editId="0C8E273A">
+                  <wp:extent cx="5971540" cy="3366770"/>
+                  <wp:effectExtent l="0" t="0" r="0" b="5080"/>
+                  <wp:docPr id="681109115" name="Imagen 1"/>
+                  <wp:cNvGraphicFramePr>
+                    <a:graphicFrameLocks xmlns:a="http://schemas.openxmlformats.org/drawingml/2006/main" noChangeAspect="1"/>
+                  </wp:cNvGraphicFramePr>
+                  <a:graphic xmlns:a="http://schemas.openxmlformats.org/drawingml/2006/main">
+                    <a:graphicData uri="http://schemas.openxmlformats.org/drawingml/2006/picture">
+                      <pic:pic xmlns:pic="http://schemas.openxmlformats.org/drawingml/2006/picture">
+                        <pic:nvPicPr>
+                          <pic:cNvPr id="681109115" name=""/>
+                          <pic:cNvPicPr/>
+                        </pic:nvPicPr>
+                        <pic:blipFill>
+                          <a:blip r:embed="rId18"/>
+                          <a:stretch>
+                            <a:fillRect/>
+                          </a:stretch>
+                        </pic:blipFill>
+                        <pic:spPr>
+                          <a:xfrm>
+                            <a:off x="0" y="0"/>
+                            <a:ext cx="5971540" cy="3366770"/>
+                          </a:xfrm>
+                          <a:prstGeom prst="rect">
+                            <a:avLst/>
+                          </a:prstGeom>
+                        </pic:spPr>
+                      </pic:pic>
+                    </a:graphicData>
+                  </a:graphic>
+                </wp:inline>
+              </w:drawing>
+            </w:r>
           </w:p>
           <w:p>
             <w:pPr>
@@ -8453,7 +8611,6 @@
           <w:rFonts w:asciiTheme="minorHAnsi" w:hAnsiTheme="minorHAnsi" w:cstheme="minorBidi"/>
           <w:lang w:val="es-MX"/>
         </w:rPr>
-        <w:lastRenderedPageBreak/>
         <w:t xml:space="preserve">Redacte el problema </w:t>
       </w:r>
       <w:r>
@@ -8572,6 +8729,7 @@
           <w:noProof/>
           <w:lang w:val="es-MX"/>
         </w:rPr>
+        <w:lastRenderedPageBreak/>
         <w:drawing>
           <wp:inline distT="0" distB="0" distL="0" distR="0" wp14:anchorId="1FC8A3EA" wp14:editId="24FE209B">
             <wp:extent cx="4384410" cy="5295256"/>
@@ -8588,7 +8746,7 @@
                     <pic:cNvPicPr/>
                   </pic:nvPicPr>
                   <pic:blipFill>
-                    <a:blip r:embed="rId18"/>
+                    <a:blip r:embed="rId19"/>
                     <a:stretch>
                       <a:fillRect/>
                     </a:stretch>
@@ -8820,7 +8978,17 @@
                 <w:szCs w:val="24"/>
                 <w:lang w:val="es-419" w:eastAsia="es-419"/>
               </w:rPr>
-              <w:t>La inteligencia artificial (IA) ha experimentado un rápido desarrollo en las últimas décadas. Los avances en el campo de la IA han dado lugar a la creación de nuevas técnicas y algoritmos que pueden automatizar tareas que anteriormente realizaban los programadores.</w:t>
+              <w:t xml:space="preserve">La inteligencia artificial (IA) ha experimentado un rápido desarrollo en las últimas décadas. </w:t>
+            </w:r>
+            <w:r>
+              <w:rPr>
+                <w:rFonts w:ascii="Times New Roman" w:eastAsia="Times New Roman" w:hAnsi="Times New Roman"/>
+                <w:sz w:val="24"/>
+                <w:szCs w:val="24"/>
+                <w:lang w:val="es-419" w:eastAsia="es-419"/>
+              </w:rPr>
+              <w:lastRenderedPageBreak/>
+              <w:t>Los avances en el campo de la IA han dado lugar a la creación de nuevas técnicas y algoritmos que pueden automatizar tareas que anteriormente realizaban los programadores.</w:t>
             </w:r>
           </w:p>
           <w:p>
@@ -9158,17 +9326,7 @@
                 <w:szCs w:val="24"/>
                 <w:lang w:val="es-419" w:eastAsia="es-419"/>
               </w:rPr>
-              <w:t xml:space="preserve"> la reducción de los costes de la </w:t>
-            </w:r>
-            <w:r>
-              <w:rPr>
-                <w:rFonts w:ascii="Times New Roman" w:eastAsia="Times New Roman" w:hAnsi="Times New Roman"/>
-                <w:sz w:val="24"/>
-                <w:szCs w:val="24"/>
-                <w:lang w:val="es-419" w:eastAsia="es-419"/>
-              </w:rPr>
-              <w:lastRenderedPageBreak/>
-              <w:t>tecnología IA podría hacer que la IA sea más accesible para las empresas, lo que podría aumentar la automatización en el desarrollo de software.</w:t>
+              <w:t xml:space="preserve"> la reducción de los costes de la tecnología IA podría hacer que la IA sea más accesible para las empresas, lo que podría aumentar la automatización en el desarrollo de software.</w:t>
             </w:r>
           </w:p>
           <w:p>
@@ -9278,7 +9436,17 @@
                 <w:szCs w:val="24"/>
                 <w:lang w:val="es-419" w:eastAsia="es-419"/>
               </w:rPr>
-              <w:t xml:space="preserve"> el desarrollo y el uso de la IA generan residuos, como los datos generados por los sistemas de IA. Esto podría contribuir a la contaminación y a otros problemas ambientales.</w:t>
+              <w:t xml:space="preserve"> el desarrollo y el uso de la IA generan residuos, como los </w:t>
+            </w:r>
+            <w:r>
+              <w:rPr>
+                <w:rFonts w:ascii="Times New Roman" w:eastAsia="Times New Roman" w:hAnsi="Times New Roman"/>
+                <w:sz w:val="24"/>
+                <w:szCs w:val="24"/>
+                <w:lang w:val="es-419" w:eastAsia="es-419"/>
+              </w:rPr>
+              <w:lastRenderedPageBreak/>
+              <w:t>datos generados por los sistemas de IA. Esto podría contribuir a la contaminación y a otros problemas ambientales.</w:t>
             </w:r>
           </w:p>
           <w:p>
@@ -9936,7 +10104,6 @@
           <w:bCs/>
           <w:lang w:val="es-MX"/>
         </w:rPr>
-        <w:lastRenderedPageBreak/>
         <w:t>F</w:t>
       </w:r>
       <w:r>
@@ -10000,6 +10167,7 @@
           <w:noProof/>
           <w:lang w:val="es-MX"/>
         </w:rPr>
+        <w:lastRenderedPageBreak/>
         <w:drawing>
           <wp:inline distT="0" distB="0" distL="0" distR="0" wp14:anchorId="3FEC8C8D" wp14:editId="0A9A8C58">
             <wp:extent cx="5353797" cy="2600688"/>
@@ -10016,7 +10184,7 @@
                     <pic:cNvPicPr/>
                   </pic:nvPicPr>
                   <pic:blipFill>
-                    <a:blip r:embed="rId19"/>
+                    <a:blip r:embed="rId20"/>
                     <a:stretch>
                       <a:fillRect/>
                     </a:stretch>
@@ -10133,25 +10301,33 @@
           </w:tcPr>
           <w:p>
             <w:pPr>
-              <w:tabs>
-                <w:tab w:val="left" w:pos="260"/>
-              </w:tabs>
-              <w:spacing w:after="0"/>
+              <w:spacing w:before="100" w:beforeAutospacing="1" w:after="100" w:afterAutospacing="1" w:line="240" w:lineRule="auto"/>
+              <w:rPr>
+                <w:rFonts w:ascii="Times New Roman" w:eastAsia="Times New Roman" w:hAnsi="Times New Roman"/>
+                <w:sz w:val="24"/>
+                <w:szCs w:val="24"/>
+                <w:lang w:val="es-419" w:eastAsia="es-419"/>
+              </w:rPr>
+            </w:pPr>
+            <w:r>
               <w:rPr>
                 <w:rFonts w:asciiTheme="minorHAnsi" w:hAnsiTheme="minorHAnsi" w:cstheme="minorBidi"/>
                 <w:b/>
                 <w:bCs/>
                 <w:lang w:val="es-MX"/>
               </w:rPr>
-            </w:pPr>
-            <w:r>
-              <w:rPr>
-                <w:rFonts w:asciiTheme="minorHAnsi" w:hAnsiTheme="minorHAnsi" w:cstheme="minorBidi"/>
+              <w:t xml:space="preserve">Problema de investigación: </w:t>
+            </w:r>
+            <w:r>
+              <w:rPr>
+                <w:rFonts w:ascii="Times New Roman" w:eastAsia="Times New Roman" w:hAnsi="Times New Roman"/>
                 <w:b/>
                 <w:bCs/>
-                <w:lang w:val="es-MX"/>
-              </w:rPr>
-              <w:t xml:space="preserve">Problema de investigación: </w:t>
+                <w:sz w:val="24"/>
+                <w:szCs w:val="24"/>
+                <w:lang w:val="es-419" w:eastAsia="es-419"/>
+              </w:rPr>
+              <w:t>Impacto de la IA en el empleo, la productividad y la innovación en el mundo de la programación</w:t>
             </w:r>
           </w:p>
           <w:p>
@@ -10168,6 +10344,20 @@
               </w:rPr>
             </w:pPr>
           </w:p>
+          <w:p>
+            <w:pPr>
+              <w:tabs>
+                <w:tab w:val="left" w:pos="260"/>
+              </w:tabs>
+              <w:spacing w:after="0"/>
+              <w:rPr>
+                <w:rFonts w:asciiTheme="minorHAnsi" w:hAnsiTheme="minorHAnsi" w:cstheme="minorBidi"/>
+                <w:b/>
+                <w:bCs/>
+                <w:lang w:val="es-MX"/>
+              </w:rPr>
+            </w:pPr>
+          </w:p>
         </w:tc>
       </w:tr>
       <w:tr>
@@ -10332,16 +10522,100 @@
           </w:tcPr>
           <w:p>
             <w:pPr>
+              <w:spacing w:before="100" w:beforeAutospacing="1" w:after="100" w:afterAutospacing="1" w:line="240" w:lineRule="auto"/>
+              <w:rPr>
+                <w:rFonts w:ascii="Times New Roman" w:eastAsia="Times New Roman" w:hAnsi="Times New Roman"/>
+                <w:sz w:val="24"/>
+                <w:szCs w:val="24"/>
+                <w:lang w:val="es-CO" w:eastAsia="es-CO"/>
+              </w:rPr>
+            </w:pPr>
+            <w:r>
+              <w:rPr>
+                <w:rFonts w:ascii="Times New Roman" w:eastAsia="Times New Roman" w:hAnsi="Times New Roman"/>
+                <w:b/>
+                <w:bCs/>
+                <w:sz w:val="24"/>
+                <w:szCs w:val="24"/>
+                <w:lang w:val="es-CO" w:eastAsia="es-CO"/>
+              </w:rPr>
+              <w:t>Investigar el tema</w:t>
+            </w:r>
+          </w:p>
+          <w:p>
+            <w:pPr>
+              <w:spacing w:before="100" w:beforeAutospacing="1" w:after="100" w:afterAutospacing="1" w:line="240" w:lineRule="auto"/>
+              <w:rPr>
+                <w:rFonts w:ascii="Times New Roman" w:eastAsia="Times New Roman" w:hAnsi="Times New Roman"/>
+                <w:sz w:val="24"/>
+                <w:szCs w:val="24"/>
+                <w:lang w:val="es-CO" w:eastAsia="es-CO"/>
+              </w:rPr>
+            </w:pPr>
+            <w:r>
+              <w:rPr>
+                <w:rFonts w:ascii="Times New Roman" w:eastAsia="Times New Roman" w:hAnsi="Times New Roman"/>
+                <w:sz w:val="24"/>
+                <w:szCs w:val="24"/>
+                <w:lang w:val="es-CO" w:eastAsia="es-CO"/>
+              </w:rPr>
+              <w:t>Para investigar este tema, he buscado información en fuentes como artículos de noticias, blogs y publicaciones académicas. He encontrado que la IA está teniendo un impacto significativo en el mundo de la programación, de varias maneras.</w:t>
+            </w:r>
+          </w:p>
+          <w:p>
+            <w:pPr>
+              <w:spacing w:before="100" w:beforeAutospacing="1" w:after="100" w:afterAutospacing="1" w:line="240" w:lineRule="auto"/>
+              <w:rPr>
+                <w:rFonts w:ascii="Times New Roman" w:eastAsia="Times New Roman" w:hAnsi="Times New Roman"/>
+                <w:sz w:val="24"/>
+                <w:szCs w:val="24"/>
+                <w:lang w:val="es-CO" w:eastAsia="es-CO"/>
+              </w:rPr>
+            </w:pPr>
+            <w:r>
+              <w:rPr>
+                <w:rFonts w:ascii="Times New Roman" w:eastAsia="Times New Roman" w:hAnsi="Times New Roman"/>
+                <w:b/>
+                <w:bCs/>
+                <w:sz w:val="24"/>
+                <w:szCs w:val="24"/>
+                <w:lang w:val="es-CO" w:eastAsia="es-CO"/>
+              </w:rPr>
+              <w:t>Analizar la información</w:t>
+            </w:r>
+          </w:p>
+          <w:p>
+            <w:pPr>
+              <w:spacing w:before="100" w:beforeAutospacing="1" w:after="100" w:afterAutospacing="1" w:line="240" w:lineRule="auto"/>
+              <w:rPr>
+                <w:rFonts w:ascii="Times New Roman" w:eastAsia="Times New Roman" w:hAnsi="Times New Roman"/>
+                <w:sz w:val="24"/>
+                <w:szCs w:val="24"/>
+                <w:lang w:val="es-CO" w:eastAsia="es-CO"/>
+              </w:rPr>
+            </w:pPr>
+            <w:r>
+              <w:rPr>
+                <w:rFonts w:ascii="Times New Roman" w:eastAsia="Times New Roman" w:hAnsi="Times New Roman"/>
+                <w:sz w:val="24"/>
+                <w:szCs w:val="24"/>
+                <w:lang w:val="es-CO" w:eastAsia="es-CO"/>
+              </w:rPr>
+              <w:t>Después de investigar el tema, he identificado los siguientes patrones y tendencias clave:</w:t>
+            </w:r>
+          </w:p>
+          <w:p>
+            <w:pPr>
               <w:numPr>
                 <w:ilvl w:val="0"/>
-                <w:numId w:val="26"/>
+                <w:numId w:val="28"/>
               </w:numPr>
               <w:spacing w:before="100" w:beforeAutospacing="1" w:after="100" w:afterAutospacing="1" w:line="240" w:lineRule="auto"/>
               <w:rPr>
                 <w:rFonts w:ascii="Times New Roman" w:eastAsia="Times New Roman" w:hAnsi="Times New Roman"/>
                 <w:sz w:val="24"/>
                 <w:szCs w:val="24"/>
-                <w:lang w:val="es-419" w:eastAsia="es-419"/>
+                <w:lang w:val="es-CO" w:eastAsia="es-CO"/>
               </w:rPr>
             </w:pPr>
             <w:r>
@@ -10351,32 +10625,42 @@
                 <w:bCs/>
                 <w:sz w:val="24"/>
                 <w:szCs w:val="24"/>
-                <w:lang w:val="es-419" w:eastAsia="es-419"/>
-              </w:rPr>
-              <w:t>Definición de la pregunta:</w:t>
-            </w:r>
-            <w:r>
-              <w:rPr>
-                <w:rFonts w:ascii="Times New Roman" w:eastAsia="Times New Roman" w:hAnsi="Times New Roman"/>
-                <w:sz w:val="24"/>
-                <w:szCs w:val="24"/>
-                <w:lang w:val="es-419" w:eastAsia="es-419"/>
-              </w:rPr>
-              <w:t xml:space="preserve"> La pregunta se centra en cómo la IA está cambiando la demanda de habilidades en el mundo de la programación. Es importante definir claramente qué se entiende por "habilidades" y "demanda".</w:t>
+                <w:lang w:val="es-CO" w:eastAsia="es-CO"/>
+              </w:rPr>
+              <w:t>La IA está automatizando tareas de programación:</w:t>
+            </w:r>
+            <w:r>
+              <w:rPr>
+                <w:rFonts w:ascii="Times New Roman" w:eastAsia="Times New Roman" w:hAnsi="Times New Roman"/>
+                <w:sz w:val="24"/>
+                <w:szCs w:val="24"/>
+                <w:lang w:val="es-CO" w:eastAsia="es-CO"/>
+              </w:rPr>
+              <w:t xml:space="preserve"> La IA se está utilizando para automatizar tareas de programación que tradicionalmente realizaban los humanos, como la escritura de código, la depuración y el </w:t>
+            </w:r>
+            <w:r>
+              <w:rPr>
+                <w:rFonts w:ascii="Times New Roman" w:eastAsia="Times New Roman" w:hAnsi="Times New Roman"/>
+                <w:sz w:val="24"/>
+                <w:szCs w:val="24"/>
+                <w:lang w:val="es-CO" w:eastAsia="es-CO"/>
+              </w:rPr>
+              <w:lastRenderedPageBreak/>
+              <w:t>despliegue de software. Esto significa que los programadores necesitan centrarse en tareas más complejas y estratégicas, como el diseño de sistemas y la resolución de problemas.</w:t>
             </w:r>
           </w:p>
           <w:p>
             <w:pPr>
               <w:numPr>
                 <w:ilvl w:val="0"/>
-                <w:numId w:val="26"/>
+                <w:numId w:val="28"/>
               </w:numPr>
               <w:spacing w:before="100" w:beforeAutospacing="1" w:after="100" w:afterAutospacing="1" w:line="240" w:lineRule="auto"/>
               <w:rPr>
                 <w:rFonts w:ascii="Times New Roman" w:eastAsia="Times New Roman" w:hAnsi="Times New Roman"/>
                 <w:sz w:val="24"/>
                 <w:szCs w:val="24"/>
-                <w:lang w:val="es-419" w:eastAsia="es-419"/>
+                <w:lang w:val="es-CO" w:eastAsia="es-CO"/>
               </w:rPr>
             </w:pPr>
             <w:r>
@@ -10386,32 +10670,61 @@
                 <w:bCs/>
                 <w:sz w:val="24"/>
                 <w:szCs w:val="24"/>
-                <w:lang w:val="es-419" w:eastAsia="es-419"/>
-              </w:rPr>
-              <w:t>Diseño de la investigación:</w:t>
-            </w:r>
-            <w:r>
-              <w:rPr>
-                <w:rFonts w:ascii="Times New Roman" w:eastAsia="Times New Roman" w:hAnsi="Times New Roman"/>
-                <w:sz w:val="24"/>
-                <w:szCs w:val="24"/>
-                <w:lang w:val="es-419" w:eastAsia="es-419"/>
-              </w:rPr>
-              <w:t xml:space="preserve"> La investigación podría realizarse mediante una encuesta a programadores, empresas y organizaciones educativas. La encuesta podría incluir preguntas sobre las habilidades que utilizan actualmente los programadores, las habilidades que creen que serán más demandadas en el futuro y las medidas que están tomando para adquirir nuevas habilidades.</w:t>
+                <w:lang w:val="es-CO" w:eastAsia="es-CO"/>
+              </w:rPr>
+              <w:t>La IA está creando nuevas oportunidades para la programación:</w:t>
+            </w:r>
+            <w:r>
+              <w:rPr>
+                <w:rFonts w:ascii="Times New Roman" w:eastAsia="Times New Roman" w:hAnsi="Times New Roman"/>
+                <w:sz w:val="24"/>
+                <w:szCs w:val="24"/>
+                <w:lang w:val="es-CO" w:eastAsia="es-CO"/>
+              </w:rPr>
+              <w:t xml:space="preserve"> La IA se está utilizando para desarrollar nuevos tipos de software, como chat</w:t>
+            </w:r>
+            <w:r>
+              <w:rPr>
+                <w:rFonts w:ascii="Times New Roman" w:eastAsia="Times New Roman" w:hAnsi="Times New Roman"/>
+                <w:sz w:val="24"/>
+                <w:szCs w:val="24"/>
+                <w:lang w:val="es-CO" w:eastAsia="es-CO"/>
+              </w:rPr>
+              <w:t xml:space="preserve"> </w:t>
+            </w:r>
+            <w:proofErr w:type="spellStart"/>
+            <w:r>
+              <w:rPr>
+                <w:rFonts w:ascii="Times New Roman" w:eastAsia="Times New Roman" w:hAnsi="Times New Roman"/>
+                <w:sz w:val="24"/>
+                <w:szCs w:val="24"/>
+                <w:lang w:val="es-CO" w:eastAsia="es-CO"/>
+              </w:rPr>
+              <w:t>bots</w:t>
+            </w:r>
+            <w:proofErr w:type="spellEnd"/>
+            <w:r>
+              <w:rPr>
+                <w:rFonts w:ascii="Times New Roman" w:eastAsia="Times New Roman" w:hAnsi="Times New Roman"/>
+                <w:sz w:val="24"/>
+                <w:szCs w:val="24"/>
+                <w:lang w:val="es-CO" w:eastAsia="es-CO"/>
+              </w:rPr>
+              <w:t>, asistentes virtuales y sistemas de recomendación. Esto crea nuevas oportunidades para los programadores que tienen habilidades en el campo de la IA, como el aprendizaje automático y el procesamiento de lenguaje natural.</w:t>
             </w:r>
           </w:p>
           <w:p>
             <w:pPr>
               <w:numPr>
                 <w:ilvl w:val="0"/>
-                <w:numId w:val="26"/>
+                <w:numId w:val="28"/>
               </w:numPr>
               <w:spacing w:before="100" w:beforeAutospacing="1" w:after="100" w:afterAutospacing="1" w:line="240" w:lineRule="auto"/>
               <w:rPr>
                 <w:rFonts w:ascii="Times New Roman" w:eastAsia="Times New Roman" w:hAnsi="Times New Roman"/>
                 <w:sz w:val="24"/>
                 <w:szCs w:val="24"/>
-                <w:lang w:val="es-419" w:eastAsia="es-419"/>
+                <w:lang w:val="es-CO" w:eastAsia="es-CO"/>
               </w:rPr>
             </w:pPr>
             <w:r>
@@ -10421,42 +10734,28 @@
                 <w:bCs/>
                 <w:sz w:val="24"/>
                 <w:szCs w:val="24"/>
-                <w:lang w:val="es-419" w:eastAsia="es-419"/>
-              </w:rPr>
-              <w:t>Recopilación de datos:</w:t>
-            </w:r>
-            <w:r>
-              <w:rPr>
-                <w:rFonts w:ascii="Times New Roman" w:eastAsia="Times New Roman" w:hAnsi="Times New Roman"/>
-                <w:sz w:val="24"/>
-                <w:szCs w:val="24"/>
-                <w:lang w:val="es-419" w:eastAsia="es-419"/>
-              </w:rPr>
-              <w:t xml:space="preserve"> La encuesta podría realizarse en línea o por correo </w:t>
-            </w:r>
-            <w:r>
-              <w:rPr>
-                <w:rFonts w:ascii="Times New Roman" w:eastAsia="Times New Roman" w:hAnsi="Times New Roman"/>
-                <w:sz w:val="24"/>
-                <w:szCs w:val="24"/>
-                <w:lang w:val="es-419" w:eastAsia="es-419"/>
-              </w:rPr>
-              <w:lastRenderedPageBreak/>
-              <w:t>electrónico.</w:t>
-            </w:r>
-          </w:p>
-          <w:p>
-            <w:pPr>
-              <w:numPr>
-                <w:ilvl w:val="0"/>
-                <w:numId w:val="26"/>
-              </w:numPr>
+                <w:lang w:val="es-CO" w:eastAsia="es-CO"/>
+              </w:rPr>
+              <w:t>La IA está cambiando la forma en que los programadores trabajan:</w:t>
+            </w:r>
+            <w:r>
+              <w:rPr>
+                <w:rFonts w:ascii="Times New Roman" w:eastAsia="Times New Roman" w:hAnsi="Times New Roman"/>
+                <w:sz w:val="24"/>
+                <w:szCs w:val="24"/>
+                <w:lang w:val="es-CO" w:eastAsia="es-CO"/>
+              </w:rPr>
+              <w:t xml:space="preserve"> La IA se está utilizando para crear herramientas de desarrollo que pueden ayudar a los programadores a escribir código más rápido y eficientemente. Esto cambia la forma en que los programadores trabajan, ya que pueden pasar más tiempo en tareas creativas y menos tiempo en tareas repetitivas.</w:t>
+            </w:r>
+          </w:p>
+          <w:p>
+            <w:pPr>
               <w:spacing w:before="100" w:beforeAutospacing="1" w:after="100" w:afterAutospacing="1" w:line="240" w:lineRule="auto"/>
               <w:rPr>
                 <w:rFonts w:ascii="Times New Roman" w:eastAsia="Times New Roman" w:hAnsi="Times New Roman"/>
                 <w:sz w:val="24"/>
                 <w:szCs w:val="24"/>
-                <w:lang w:val="es-419" w:eastAsia="es-419"/>
+                <w:lang w:val="es-CO" w:eastAsia="es-CO"/>
               </w:rPr>
             </w:pPr>
             <w:r>
@@ -10466,34 +10765,10 @@
                 <w:bCs/>
                 <w:sz w:val="24"/>
                 <w:szCs w:val="24"/>
-                <w:lang w:val="es-419" w:eastAsia="es-419"/>
-              </w:rPr>
-              <w:t>Análisis de datos:</w:t>
-            </w:r>
-            <w:r>
-              <w:rPr>
-                <w:rFonts w:ascii="Times New Roman" w:eastAsia="Times New Roman" w:hAnsi="Times New Roman"/>
-                <w:sz w:val="24"/>
-                <w:szCs w:val="24"/>
-                <w:lang w:val="es-419" w:eastAsia="es-419"/>
-              </w:rPr>
-              <w:t xml:space="preserve"> Los datos de la encuesta se podrían analizar para identificar las tendencias en la demanda de habilidades en el mundo de la programación.</w:t>
-            </w:r>
-          </w:p>
-          <w:p>
-            <w:pPr>
-              <w:numPr>
-                <w:ilvl w:val="0"/>
-                <w:numId w:val="26"/>
-              </w:numPr>
-              <w:spacing w:before="100" w:beforeAutospacing="1" w:after="100" w:afterAutospacing="1" w:line="240" w:lineRule="auto"/>
-              <w:rPr>
-                <w:rFonts w:ascii="Times New Roman" w:eastAsia="Times New Roman" w:hAnsi="Times New Roman"/>
-                <w:sz w:val="24"/>
-                <w:szCs w:val="24"/>
-                <w:lang w:val="es-419" w:eastAsia="es-419"/>
-              </w:rPr>
-            </w:pPr>
+                <w:lang w:val="es-CO" w:eastAsia="es-CO"/>
+              </w:rPr>
+              <w:t>R</w:t>
+            </w:r>
             <w:r>
               <w:rPr>
                 <w:rFonts w:ascii="Times New Roman" w:eastAsia="Times New Roman" w:hAnsi="Times New Roman"/>
@@ -10501,18 +10776,86 @@
                 <w:bCs/>
                 <w:sz w:val="24"/>
                 <w:szCs w:val="24"/>
-                <w:lang w:val="es-419" w:eastAsia="es-419"/>
-              </w:rPr>
-              <w:t>Presentación de los resultados:</w:t>
-            </w:r>
-            <w:r>
-              <w:rPr>
-                <w:rFonts w:ascii="Times New Roman" w:eastAsia="Times New Roman" w:hAnsi="Times New Roman"/>
-                <w:sz w:val="24"/>
-                <w:szCs w:val="24"/>
-                <w:lang w:val="es-419" w:eastAsia="es-419"/>
-              </w:rPr>
-              <w:t xml:space="preserve"> Los resultados de la encuesta podrían presentarse en un informe o en un artículo académico.</w:t>
+                <w:lang w:val="es-CO" w:eastAsia="es-CO"/>
+              </w:rPr>
+              <w:t>espuesta</w:t>
+            </w:r>
+          </w:p>
+          <w:p>
+            <w:pPr>
+              <w:spacing w:before="100" w:beforeAutospacing="1" w:after="100" w:afterAutospacing="1" w:line="240" w:lineRule="auto"/>
+              <w:rPr>
+                <w:rFonts w:ascii="Times New Roman" w:eastAsia="Times New Roman" w:hAnsi="Times New Roman"/>
+                <w:sz w:val="24"/>
+                <w:szCs w:val="24"/>
+                <w:lang w:val="es-CO" w:eastAsia="es-CO"/>
+              </w:rPr>
+            </w:pPr>
+            <w:r>
+              <w:rPr>
+                <w:rFonts w:ascii="Times New Roman" w:eastAsia="Times New Roman" w:hAnsi="Times New Roman"/>
+                <w:sz w:val="24"/>
+                <w:szCs w:val="24"/>
+                <w:lang w:val="es-CO" w:eastAsia="es-CO"/>
+              </w:rPr>
+              <w:t>Basándome en mi comprensión de la pregunta, mi investigación y mi análisis de la información, puedo responder a la pregunta de la siguiente manera:</w:t>
+            </w:r>
+          </w:p>
+          <w:p>
+            <w:pPr>
+              <w:spacing w:before="100" w:beforeAutospacing="1" w:after="100" w:afterAutospacing="1" w:line="240" w:lineRule="auto"/>
+              <w:rPr>
+                <w:rFonts w:ascii="Times New Roman" w:eastAsia="Times New Roman" w:hAnsi="Times New Roman"/>
+                <w:sz w:val="24"/>
+                <w:szCs w:val="24"/>
+                <w:lang w:val="es-CO" w:eastAsia="es-CO"/>
+              </w:rPr>
+            </w:pPr>
+            <w:r>
+              <w:rPr>
+                <w:rFonts w:ascii="Times New Roman" w:eastAsia="Times New Roman" w:hAnsi="Times New Roman"/>
+                <w:sz w:val="24"/>
+                <w:szCs w:val="24"/>
+                <w:lang w:val="es-CO" w:eastAsia="es-CO"/>
+              </w:rPr>
+              <w:t>La</w:t>
+            </w:r>
+            <w:r>
+              <w:rPr>
+                <w:rFonts w:ascii="Times New Roman" w:eastAsia="Times New Roman" w:hAnsi="Times New Roman"/>
+                <w:sz w:val="24"/>
+                <w:szCs w:val="24"/>
+                <w:lang w:val="es-CO" w:eastAsia="es-CO"/>
+              </w:rPr>
+              <w:t xml:space="preserve"> </w:t>
+            </w:r>
+            <w:r>
+              <w:rPr>
+                <w:rFonts w:ascii="Times New Roman" w:eastAsia="Times New Roman" w:hAnsi="Times New Roman"/>
+                <w:sz w:val="24"/>
+                <w:szCs w:val="24"/>
+                <w:lang w:val="es-CO" w:eastAsia="es-CO"/>
+              </w:rPr>
+              <w:t>IA</w:t>
+            </w:r>
+            <w:r>
+              <w:rPr>
+                <w:rFonts w:ascii="Times New Roman" w:eastAsia="Times New Roman" w:hAnsi="Times New Roman"/>
+                <w:sz w:val="24"/>
+                <w:szCs w:val="24"/>
+                <w:lang w:val="es-CO" w:eastAsia="es-CO"/>
+              </w:rPr>
+              <w:t xml:space="preserve"> está cambiando la demanda de habilidades en el mundo de la programación de varias maneras. En primer lugar, la IA está automatizando algunas tareas de programación que tradicionalmente realizaban los humanos. Esto significa que los programadores necesitan centrarse en tareas más complejas y estratégicas, como el diseño </w:t>
+            </w:r>
+            <w:r>
+              <w:rPr>
+                <w:rFonts w:ascii="Times New Roman" w:eastAsia="Times New Roman" w:hAnsi="Times New Roman"/>
+                <w:sz w:val="24"/>
+                <w:szCs w:val="24"/>
+                <w:lang w:val="es-CO" w:eastAsia="es-CO"/>
+              </w:rPr>
+              <w:lastRenderedPageBreak/>
+              <w:t>de sistemas y la resolución de problemas.</w:t>
             </w:r>
           </w:p>
           <w:p>
@@ -10606,177 +10949,132 @@
           </w:tcPr>
           <w:p>
             <w:pPr>
-              <w:numPr>
-                <w:ilvl w:val="0"/>
-                <w:numId w:val="27"/>
-              </w:numPr>
               <w:spacing w:before="100" w:beforeAutospacing="1" w:after="100" w:afterAutospacing="1" w:line="240" w:lineRule="auto"/>
               <w:rPr>
                 <w:rFonts w:ascii="Times New Roman" w:eastAsia="Times New Roman" w:hAnsi="Times New Roman"/>
                 <w:sz w:val="24"/>
                 <w:szCs w:val="24"/>
-                <w:lang w:val="es-419" w:eastAsia="es-419"/>
-              </w:rPr>
-            </w:pPr>
-            <w:r>
-              <w:rPr>
-                <w:rFonts w:ascii="Times New Roman" w:eastAsia="Times New Roman" w:hAnsi="Times New Roman"/>
-                <w:b/>
-                <w:bCs/>
-                <w:sz w:val="24"/>
-                <w:szCs w:val="24"/>
-                <w:lang w:val="es-419" w:eastAsia="es-419"/>
-              </w:rPr>
-              <w:t>Definición de la pregunta:</w:t>
-            </w:r>
-            <w:r>
-              <w:rPr>
-                <w:rFonts w:ascii="Times New Roman" w:eastAsia="Times New Roman" w:hAnsi="Times New Roman"/>
-                <w:sz w:val="24"/>
-                <w:szCs w:val="24"/>
-                <w:lang w:val="es-419" w:eastAsia="es-419"/>
-              </w:rPr>
-              <w:t xml:space="preserve"> La pregunta se centra en el impacto de la IA en la pérdida de puestos de trabajo en el mundo de la programación. Es importante definir claramente qué se entiende por "pérdida de puestos de trabajo".</w:t>
-            </w:r>
-          </w:p>
-          <w:p>
-            <w:pPr>
-              <w:numPr>
-                <w:ilvl w:val="0"/>
-                <w:numId w:val="27"/>
-              </w:numPr>
+                <w:lang w:val="es-CO" w:eastAsia="es-CO"/>
+              </w:rPr>
+            </w:pPr>
+            <w:r>
+              <w:rPr>
+                <w:rFonts w:ascii="Times New Roman" w:eastAsia="Times New Roman" w:hAnsi="Times New Roman"/>
+                <w:sz w:val="24"/>
+                <w:szCs w:val="24"/>
+                <w:lang w:val="es-CO" w:eastAsia="es-CO"/>
+              </w:rPr>
+              <w:t>Basándome en mi comprensión de la pregunta, mi investigación y mi análisis de la información, puedo responder a la pregunta de la siguiente manera:</w:t>
+            </w:r>
+          </w:p>
+          <w:p>
+            <w:pPr>
               <w:spacing w:before="100" w:beforeAutospacing="1" w:after="100" w:afterAutospacing="1" w:line="240" w:lineRule="auto"/>
               <w:rPr>
                 <w:rFonts w:ascii="Times New Roman" w:eastAsia="Times New Roman" w:hAnsi="Times New Roman"/>
                 <w:sz w:val="24"/>
                 <w:szCs w:val="24"/>
-                <w:lang w:val="es-419" w:eastAsia="es-419"/>
-              </w:rPr>
-            </w:pPr>
-            <w:r>
-              <w:rPr>
-                <w:rFonts w:ascii="Times New Roman" w:eastAsia="Times New Roman" w:hAnsi="Times New Roman"/>
-                <w:b/>
-                <w:bCs/>
-                <w:sz w:val="24"/>
-                <w:szCs w:val="24"/>
-                <w:lang w:val="es-419" w:eastAsia="es-419"/>
-              </w:rPr>
-              <w:t>Diseño de la investigación:</w:t>
-            </w:r>
-            <w:r>
-              <w:rPr>
-                <w:rFonts w:ascii="Times New Roman" w:eastAsia="Times New Roman" w:hAnsi="Times New Roman"/>
-                <w:sz w:val="24"/>
-                <w:szCs w:val="24"/>
-                <w:lang w:val="es-419" w:eastAsia="es-419"/>
-              </w:rPr>
-              <w:t xml:space="preserve"> La investigación podría realizarse mediante el análisis de datos de empleo. Los datos de empleo podrían incluir información sobre el número de puestos de trabajo creados y destruidos en diferentes sectores y ocupaciones.</w:t>
-            </w:r>
-          </w:p>
-          <w:p>
-            <w:pPr>
-              <w:numPr>
-                <w:ilvl w:val="0"/>
-                <w:numId w:val="27"/>
-              </w:numPr>
+                <w:lang w:val="es-CO" w:eastAsia="es-CO"/>
+              </w:rPr>
+            </w:pPr>
+            <w:r>
+              <w:rPr>
+                <w:rFonts w:ascii="Times New Roman" w:eastAsia="Times New Roman" w:hAnsi="Times New Roman"/>
+                <w:sz w:val="24"/>
+                <w:szCs w:val="24"/>
+                <w:lang w:val="es-CO" w:eastAsia="es-CO"/>
+              </w:rPr>
+              <w:t>La IA está teniendo un impacto mixto en la pérdida de puestos de trabajo en el mundo de la programación. Por un lado, la IA está automatizando tareas de programación que tradicionalmente realizaban los humanos, lo que podría conducir a la pérdida de puestos de trabajo. Por otro lado, la IA está creando nuevas oportunidades para la programación, lo que podría compensar la pérdida de puestos de trabajo.</w:t>
+            </w:r>
+          </w:p>
+          <w:p>
+            <w:pPr>
               <w:spacing w:before="100" w:beforeAutospacing="1" w:after="100" w:afterAutospacing="1" w:line="240" w:lineRule="auto"/>
               <w:rPr>
                 <w:rFonts w:ascii="Times New Roman" w:eastAsia="Times New Roman" w:hAnsi="Times New Roman"/>
                 <w:sz w:val="24"/>
                 <w:szCs w:val="24"/>
-                <w:lang w:val="es-419" w:eastAsia="es-419"/>
-              </w:rPr>
-            </w:pPr>
-            <w:r>
-              <w:rPr>
-                <w:rFonts w:ascii="Times New Roman" w:eastAsia="Times New Roman" w:hAnsi="Times New Roman"/>
-                <w:b/>
-                <w:bCs/>
-                <w:sz w:val="24"/>
-                <w:szCs w:val="24"/>
-                <w:lang w:val="es-419" w:eastAsia="es-419"/>
-              </w:rPr>
-              <w:t>Recopilación de datos:</w:t>
-            </w:r>
-            <w:r>
-              <w:rPr>
-                <w:rFonts w:ascii="Times New Roman" w:eastAsia="Times New Roman" w:hAnsi="Times New Roman"/>
-                <w:sz w:val="24"/>
-                <w:szCs w:val="24"/>
-                <w:lang w:val="es-419" w:eastAsia="es-419"/>
-              </w:rPr>
-              <w:t xml:space="preserve"> Los datos de empleo podrían recopilarse de fuentes gubernamentales o privadas.</w:t>
-            </w:r>
-          </w:p>
-          <w:p>
-            <w:pPr>
-              <w:numPr>
-                <w:ilvl w:val="0"/>
-                <w:numId w:val="27"/>
-              </w:numPr>
+                <w:lang w:val="es-CO" w:eastAsia="es-CO"/>
+              </w:rPr>
+            </w:pPr>
+            <w:r>
+              <w:rPr>
+                <w:rFonts w:ascii="Times New Roman" w:eastAsia="Times New Roman" w:hAnsi="Times New Roman"/>
+                <w:sz w:val="24"/>
+                <w:szCs w:val="24"/>
+                <w:lang w:val="es-CO" w:eastAsia="es-CO"/>
+              </w:rPr>
+              <w:t>En general, se estima que la IA podría causar la pérdida de hasta 85 millones de puestos de trabajo para 2025. Sin embargo, también se estima que la IA podría crear hasta 97 millones de nuevos puestos de trabajo. Por lo tanto, es difícil decir con certeza si la IA tendrá un impacto positivo o negativo en el empleo de programadores.</w:t>
+            </w:r>
+          </w:p>
+          <w:p>
+            <w:pPr>
               <w:spacing w:before="100" w:beforeAutospacing="1" w:after="100" w:afterAutospacing="1" w:line="240" w:lineRule="auto"/>
               <w:rPr>
                 <w:rFonts w:ascii="Times New Roman" w:eastAsia="Times New Roman" w:hAnsi="Times New Roman"/>
                 <w:sz w:val="24"/>
                 <w:szCs w:val="24"/>
-                <w:lang w:val="es-419" w:eastAsia="es-419"/>
-              </w:rPr>
-            </w:pPr>
-            <w:r>
-              <w:rPr>
-                <w:rFonts w:ascii="Times New Roman" w:eastAsia="Times New Roman" w:hAnsi="Times New Roman"/>
-                <w:b/>
-                <w:bCs/>
-                <w:sz w:val="24"/>
-                <w:szCs w:val="24"/>
-                <w:lang w:val="es-419" w:eastAsia="es-419"/>
-              </w:rPr>
-              <w:t>Análisis de datos:</w:t>
-            </w:r>
-            <w:r>
-              <w:rPr>
-                <w:rFonts w:ascii="Times New Roman" w:eastAsia="Times New Roman" w:hAnsi="Times New Roman"/>
-                <w:sz w:val="24"/>
-                <w:szCs w:val="24"/>
-                <w:lang w:val="es-419" w:eastAsia="es-419"/>
-              </w:rPr>
-              <w:t xml:space="preserve"> Los datos de empleo se podrían analizar para identificar los sectores y ocupaciones que están más afectados por la IA.</w:t>
-            </w:r>
-          </w:p>
-          <w:p>
-            <w:pPr>
-              <w:numPr>
-                <w:ilvl w:val="0"/>
-                <w:numId w:val="27"/>
-              </w:numPr>
+                <w:lang w:val="es-CO" w:eastAsia="es-CO"/>
+              </w:rPr>
+            </w:pPr>
+            <w:r>
+              <w:rPr>
+                <w:rFonts w:ascii="Times New Roman" w:eastAsia="Times New Roman" w:hAnsi="Times New Roman"/>
+                <w:sz w:val="24"/>
+                <w:szCs w:val="24"/>
+                <w:lang w:val="es-CO" w:eastAsia="es-CO"/>
+              </w:rPr>
+              <w:t>En el corto plazo, es probable que la IA tenga un impacto negativo en el empleo de programadores que realizan tareas repetitivas y rutinarias. Estos programadores pueden ser reemplazados por sistemas de IA que pueden realizar estas tareas de forma más eficiente.</w:t>
+            </w:r>
+          </w:p>
+          <w:p>
+            <w:pPr>
               <w:spacing w:before="100" w:beforeAutospacing="1" w:after="100" w:afterAutospacing="1" w:line="240" w:lineRule="auto"/>
               <w:rPr>
                 <w:rFonts w:ascii="Times New Roman" w:eastAsia="Times New Roman" w:hAnsi="Times New Roman"/>
                 <w:sz w:val="24"/>
                 <w:szCs w:val="24"/>
-                <w:lang w:val="es-419" w:eastAsia="es-419"/>
-              </w:rPr>
-            </w:pPr>
-            <w:r>
-              <w:rPr>
-                <w:rFonts w:ascii="Times New Roman" w:eastAsia="Times New Roman" w:hAnsi="Times New Roman"/>
-                <w:b/>
-                <w:bCs/>
-                <w:sz w:val="24"/>
-                <w:szCs w:val="24"/>
-                <w:lang w:val="es-419" w:eastAsia="es-419"/>
-              </w:rPr>
-              <w:t>Presentación de los resultados:</w:t>
-            </w:r>
-            <w:r>
-              <w:rPr>
-                <w:rFonts w:ascii="Times New Roman" w:eastAsia="Times New Roman" w:hAnsi="Times New Roman"/>
-                <w:sz w:val="24"/>
-                <w:szCs w:val="24"/>
-                <w:lang w:val="es-419" w:eastAsia="es-419"/>
-              </w:rPr>
-              <w:t xml:space="preserve"> Los resultados del análisis de datos podrían presentarse en un informe o en un artículo académico.</w:t>
+                <w:lang w:val="es-CO" w:eastAsia="es-CO"/>
+              </w:rPr>
+            </w:pPr>
+            <w:r>
+              <w:rPr>
+                <w:rFonts w:ascii="Times New Roman" w:eastAsia="Times New Roman" w:hAnsi="Times New Roman"/>
+                <w:sz w:val="24"/>
+                <w:szCs w:val="24"/>
+                <w:lang w:val="es-CO" w:eastAsia="es-CO"/>
+              </w:rPr>
+              <w:t>En el largo plazo, es probable que la IA tenga un impacto positivo en el empleo de programadores que tienen habilidades en el campo de la IA. Estos programadores serán necesarios para desarrollar y mantener sistemas de IA.</w:t>
+            </w:r>
+          </w:p>
+          <w:p>
+            <w:pPr>
+              <w:spacing w:before="100" w:beforeAutospacing="1" w:after="100" w:afterAutospacing="1" w:line="240" w:lineRule="auto"/>
+              <w:rPr>
+                <w:rFonts w:ascii="Times New Roman" w:eastAsia="Times New Roman" w:hAnsi="Times New Roman"/>
+                <w:sz w:val="24"/>
+                <w:szCs w:val="24"/>
+                <w:lang w:val="es-CO" w:eastAsia="es-CO"/>
+              </w:rPr>
+            </w:pPr>
+            <w:r>
+              <w:rPr>
+                <w:rFonts w:ascii="Times New Roman" w:eastAsia="Times New Roman" w:hAnsi="Times New Roman"/>
+                <w:sz w:val="24"/>
+                <w:szCs w:val="24"/>
+                <w:lang w:val="es-CO" w:eastAsia="es-CO"/>
+              </w:rPr>
+              <w:t xml:space="preserve">Los programadores que quieran tener éxito en </w:t>
+            </w:r>
+            <w:r>
+              <w:rPr>
+                <w:rFonts w:ascii="Times New Roman" w:eastAsia="Times New Roman" w:hAnsi="Times New Roman"/>
+                <w:sz w:val="24"/>
+                <w:szCs w:val="24"/>
+                <w:lang w:val="es-CO" w:eastAsia="es-CO"/>
+              </w:rPr>
+              <w:lastRenderedPageBreak/>
+              <w:t>el futuro necesitan estar preparados para adaptarse a los cambios que la IA está causando en el mundo de la programación. Necesitan desarrollar habilidades en el campo de la IA, así como en otras áreas, como el diseño de sistemas y la resolución de problemas.</w:t>
             </w:r>
           </w:p>
           <w:p>
@@ -10812,6 +11110,7 @@
                 <w:rFonts w:asciiTheme="minorHAnsi" w:hAnsiTheme="minorHAnsi" w:cstheme="minorBidi"/>
                 <w:lang w:val="es-MX"/>
               </w:rPr>
+              <w:lastRenderedPageBreak/>
               <w:t xml:space="preserve">Pregunta </w:t>
             </w:r>
             <w:proofErr w:type="gramStart"/>
@@ -10915,7 +11214,6 @@
           <w:rFonts w:asciiTheme="minorHAnsi" w:hAnsiTheme="minorHAnsi" w:cstheme="minorBidi"/>
           <w:lang w:val="es-MX"/>
         </w:rPr>
-        <w:lastRenderedPageBreak/>
         <w:t>Carguen el</w:t>
       </w:r>
       <w:r>
@@ -10983,11 +11281,11 @@
       </w:pPr>
     </w:p>
     <w:sectPr>
-      <w:headerReference w:type="even" r:id="rId20"/>
-      <w:headerReference w:type="default" r:id="rId21"/>
-      <w:footerReference w:type="default" r:id="rId22"/>
-      <w:headerReference w:type="first" r:id="rId23"/>
-      <w:footerReference w:type="first" r:id="rId24"/>
+      <w:headerReference w:type="even" r:id="rId21"/>
+      <w:headerReference w:type="default" r:id="rId22"/>
+      <w:footerReference w:type="default" r:id="rId23"/>
+      <w:headerReference w:type="first" r:id="rId24"/>
+      <w:footerReference w:type="first" r:id="rId25"/>
       <w:pgSz w:w="12240" w:h="15840" w:code="1"/>
       <w:pgMar w:top="1418" w:right="1418" w:bottom="1418" w:left="1418" w:header="709" w:footer="397" w:gutter="0"/>
       <w:pgBorders w:offsetFrom="page">
@@ -11004,7 +11302,7 @@
 </file>
 
 <file path=word/endnotes.xml><?xml version="1.0" encoding="utf-8"?>
-<w:endnotes xmlns:wpc="http://schemas.microsoft.com/office/word/2010/wordprocessingCanvas" xmlns:cx="http://schemas.microsoft.com/office/drawing/2014/chartex" xmlns:cx1="http://schemas.microsoft.com/office/drawing/2015/9/8/chartex" xmlns:cx2="http://schemas.microsoft.com/office/drawing/2015/10/21/chartex" xmlns:cx3="http://schemas.microsoft.com/office/drawing/2016/5/9/chartex" xmlns:cx4="http://schemas.microsoft.com/office/drawing/2016/5/10/chartex" xmlns:cx5="http://schemas.microsoft.com/office/drawing/2016/5/11/chartex" xmlns:cx6="http://schemas.microsoft.com/office/drawing/2016/5/12/chartex" xmlns:cx7="http://schemas.microsoft.com/office/drawing/2016/5/13/chartex" xmlns:cx8="http://schemas.microsoft.com/office/drawing/2016/5/14/chartex" xmlns:mc="http://schemas.openxmlformats.org/markup-compatibility/2006" xmlns:aink="http://schemas.microsoft.com/office/drawing/2016/ink" xmlns:am3d="http://schemas.microsoft.com/office/drawing/2017/model3d" xmlns:o="urn:schemas-microsoft-com:office:office" xmlns:oel="http://schemas.microsoft.com/office/2019/extlst" xmlns:r="http://schemas.openxmlformats.org/officeDocument/2006/relationships" xmlns:m="http://schemas.openxmlformats.org/officeDocument/2006/math" xmlns:v="urn:schemas-microsoft-com:vml" xmlns:wp14="http://schemas.microsoft.com/office/word/2010/wordprocessingDrawing" xmlns:wp="http://schemas.openxmlformats.org/drawingml/2006/wordprocessingDrawing" xmlns:w10="urn:schemas-microsoft-com:office:word" xmlns:w="http://schemas.openxmlformats.org/wordprocessingml/2006/main" xmlns:w14="http://schemas.microsoft.com/office/word/2010/wordml" xmlns:w15="http://schemas.microsoft.com/office/word/2012/wordml" xmlns:w16cex="http://schemas.microsoft.com/office/word/2018/wordml/cex" xmlns:w16cid="http://schemas.microsoft.com/office/word/2016/wordml/cid" xmlns:w16="http://schemas.microsoft.com/office/word/2018/wordml" xmlns:w16sdtdh="http://schemas.microsoft.com/office/word/2020/wordml/sdtdatahash" xmlns:w16se="http://schemas.microsoft.com/office/word/2015/wordml/symex" xmlns:wpg="http://schemas.microsoft.com/office/word/2010/wordprocessingGroup" xmlns:wpi="http://schemas.microsoft.com/office/word/2010/wordprocessingInk" xmlns:wne="http://schemas.microsoft.com/office/word/2006/wordml" xmlns:wps="http://schemas.microsoft.com/office/word/2010/wordprocessingShape" mc:Ignorable="w14 w15 w16se w16cid w16 w16cex w16sdtdh wp14">
+<w:endnotes xmlns:wpc="http://schemas.microsoft.com/office/word/2010/wordprocessingCanvas" xmlns:cx="http://schemas.microsoft.com/office/drawing/2014/chartex" xmlns:cx1="http://schemas.microsoft.com/office/drawing/2015/9/8/chartex" xmlns:cx2="http://schemas.microsoft.com/office/drawing/2015/10/21/chartex" xmlns:cx3="http://schemas.microsoft.com/office/drawing/2016/5/9/chartex" xmlns:cx4="http://schemas.microsoft.com/office/drawing/2016/5/10/chartex" xmlns:cx5="http://schemas.microsoft.com/office/drawing/2016/5/11/chartex" xmlns:cx6="http://schemas.microsoft.com/office/drawing/2016/5/12/chartex" xmlns:cx7="http://schemas.microsoft.com/office/drawing/2016/5/13/chartex" xmlns:cx8="http://schemas.microsoft.com/office/drawing/2016/5/14/chartex" xmlns:mc="http://schemas.openxmlformats.org/markup-compatibility/2006" xmlns:aink="http://schemas.microsoft.com/office/drawing/2016/ink" xmlns:am3d="http://schemas.microsoft.com/office/drawing/2017/model3d" xmlns:o="urn:schemas-microsoft-com:office:office" xmlns:oel="http://schemas.microsoft.com/office/2019/extlst" xmlns:r="http://schemas.openxmlformats.org/officeDocument/2006/relationships" xmlns:m="http://schemas.openxmlformats.org/officeDocument/2006/math" xmlns:v="urn:schemas-microsoft-com:vml" xmlns:wp14="http://schemas.microsoft.com/office/word/2010/wordprocessingDrawing" xmlns:wp="http://schemas.openxmlformats.org/drawingml/2006/wordprocessingDrawing" xmlns:w10="urn:schemas-microsoft-com:office:word" xmlns:w="http://schemas.openxmlformats.org/wordprocessingml/2006/main" xmlns:w14="http://schemas.microsoft.com/office/word/2010/wordml" xmlns:w15="http://schemas.microsoft.com/office/word/2012/wordml" xmlns:w16cex="http://schemas.microsoft.com/office/word/2018/wordml/cex" xmlns:w16cid="http://schemas.microsoft.com/office/word/2016/wordml/cid" xmlns:w16="http://schemas.microsoft.com/office/word/2018/wordml" xmlns:w16du="http://schemas.microsoft.com/office/word/2023/wordml/word16du" xmlns:w16sdtdh="http://schemas.microsoft.com/office/word/2020/wordml/sdtdatahash" xmlns:w16se="http://schemas.microsoft.com/office/word/2015/wordml/symex" xmlns:wpg="http://schemas.microsoft.com/office/word/2010/wordprocessingGroup" xmlns:wpi="http://schemas.microsoft.com/office/word/2010/wordprocessingInk" xmlns:wne="http://schemas.microsoft.com/office/word/2006/wordml" xmlns:wps="http://schemas.microsoft.com/office/word/2010/wordprocessingShape" mc:Ignorable="w14 w15 w16se w16cid w16 w16cex w16sdtdh wp14">
   <w:endnote w:type="separator" w:id="-1">
     <w:p>
       <w:pPr>
@@ -11036,7 +11334,7 @@
 </file>
 
 <file path=word/footer1.xml><?xml version="1.0" encoding="utf-8"?>
-<w:ftr xmlns:wpc="http://schemas.microsoft.com/office/word/2010/wordprocessingCanvas" xmlns:cx="http://schemas.microsoft.com/office/drawing/2014/chartex" xmlns:cx1="http://schemas.microsoft.com/office/drawing/2015/9/8/chartex" xmlns:cx2="http://schemas.microsoft.com/office/drawing/2015/10/21/chartex" xmlns:cx3="http://schemas.microsoft.com/office/drawing/2016/5/9/chartex" xmlns:cx4="http://schemas.microsoft.com/office/drawing/2016/5/10/chartex" xmlns:cx5="http://schemas.microsoft.com/office/drawing/2016/5/11/chartex" xmlns:cx6="http://schemas.microsoft.com/office/drawing/2016/5/12/chartex" xmlns:cx7="http://schemas.microsoft.com/office/drawing/2016/5/13/chartex" xmlns:cx8="http://schemas.microsoft.com/office/drawing/2016/5/14/chartex" xmlns:mc="http://schemas.openxmlformats.org/markup-compatibility/2006" xmlns:aink="http://schemas.microsoft.com/office/drawing/2016/ink" xmlns:am3d="http://schemas.microsoft.com/office/drawing/2017/model3d" xmlns:o="urn:schemas-microsoft-com:office:office" xmlns:oel="http://schemas.microsoft.com/office/2019/extlst" xmlns:r="http://schemas.openxmlformats.org/officeDocument/2006/relationships" xmlns:m="http://schemas.openxmlformats.org/officeDocument/2006/math" xmlns:v="urn:schemas-microsoft-com:vml" xmlns:wp14="http://schemas.microsoft.com/office/word/2010/wordprocessingDrawing" xmlns:wp="http://schemas.openxmlformats.org/drawingml/2006/wordprocessingDrawing" xmlns:w10="urn:schemas-microsoft-com:office:word" xmlns:w="http://schemas.openxmlformats.org/wordprocessingml/2006/main" xmlns:w14="http://schemas.microsoft.com/office/word/2010/wordml" xmlns:w15="http://schemas.microsoft.com/office/word/2012/wordml" xmlns:w16cex="http://schemas.microsoft.com/office/word/2018/wordml/cex" xmlns:w16cid="http://schemas.microsoft.com/office/word/2016/wordml/cid" xmlns:w16="http://schemas.microsoft.com/office/word/2018/wordml" xmlns:w16sdtdh="http://schemas.microsoft.com/office/word/2020/wordml/sdtdatahash" xmlns:w16se="http://schemas.microsoft.com/office/word/2015/wordml/symex" xmlns:wpg="http://schemas.microsoft.com/office/word/2010/wordprocessingGroup" xmlns:wpi="http://schemas.microsoft.com/office/word/2010/wordprocessingInk" xmlns:wne="http://schemas.microsoft.com/office/word/2006/wordml" xmlns:wps="http://schemas.microsoft.com/office/word/2010/wordprocessingShape" mc:Ignorable="w14 w15 w16se w16cid w16 w16cex w16sdtdh wp14">
+<w:ftr xmlns:wpc="http://schemas.microsoft.com/office/word/2010/wordprocessingCanvas" xmlns:cx="http://schemas.microsoft.com/office/drawing/2014/chartex" xmlns:cx1="http://schemas.microsoft.com/office/drawing/2015/9/8/chartex" xmlns:cx2="http://schemas.microsoft.com/office/drawing/2015/10/21/chartex" xmlns:cx3="http://schemas.microsoft.com/office/drawing/2016/5/9/chartex" xmlns:cx4="http://schemas.microsoft.com/office/drawing/2016/5/10/chartex" xmlns:cx5="http://schemas.microsoft.com/office/drawing/2016/5/11/chartex" xmlns:cx6="http://schemas.microsoft.com/office/drawing/2016/5/12/chartex" xmlns:cx7="http://schemas.microsoft.com/office/drawing/2016/5/13/chartex" xmlns:cx8="http://schemas.microsoft.com/office/drawing/2016/5/14/chartex" xmlns:mc="http://schemas.openxmlformats.org/markup-compatibility/2006" xmlns:aink="http://schemas.microsoft.com/office/drawing/2016/ink" xmlns:am3d="http://schemas.microsoft.com/office/drawing/2017/model3d" xmlns:o="urn:schemas-microsoft-com:office:office" xmlns:oel="http://schemas.microsoft.com/office/2019/extlst" xmlns:r="http://schemas.openxmlformats.org/officeDocument/2006/relationships" xmlns:m="http://schemas.openxmlformats.org/officeDocument/2006/math" xmlns:v="urn:schemas-microsoft-com:vml" xmlns:wp14="http://schemas.microsoft.com/office/word/2010/wordprocessingDrawing" xmlns:wp="http://schemas.openxmlformats.org/drawingml/2006/wordprocessingDrawing" xmlns:w10="urn:schemas-microsoft-com:office:word" xmlns:w="http://schemas.openxmlformats.org/wordprocessingml/2006/main" xmlns:w14="http://schemas.microsoft.com/office/word/2010/wordml" xmlns:w15="http://schemas.microsoft.com/office/word/2012/wordml" xmlns:w16cex="http://schemas.microsoft.com/office/word/2018/wordml/cex" xmlns:w16cid="http://schemas.microsoft.com/office/word/2016/wordml/cid" xmlns:w16="http://schemas.microsoft.com/office/word/2018/wordml" xmlns:w16du="http://schemas.microsoft.com/office/word/2023/wordml/word16du" xmlns:w16sdtdh="http://schemas.microsoft.com/office/word/2020/wordml/sdtdatahash" xmlns:w16se="http://schemas.microsoft.com/office/word/2015/wordml/symex" xmlns:wpg="http://schemas.microsoft.com/office/word/2010/wordprocessingGroup" xmlns:wpi="http://schemas.microsoft.com/office/word/2010/wordprocessingInk" xmlns:wne="http://schemas.microsoft.com/office/word/2006/wordml" xmlns:wps="http://schemas.microsoft.com/office/word/2010/wordprocessingShape" mc:Ignorable="w14 w15 w16se w16cid w16 w16cex w16sdtdh wp14">
   <w:tbl>
     <w:tblPr>
       <w:tblStyle w:val="Tablaconcuadrcula"/>
@@ -11320,7 +11618,7 @@
 </file>
 
 <file path=word/footer2.xml><?xml version="1.0" encoding="utf-8"?>
-<w:ftr xmlns:wpc="http://schemas.microsoft.com/office/word/2010/wordprocessingCanvas" xmlns:cx="http://schemas.microsoft.com/office/drawing/2014/chartex" xmlns:cx1="http://schemas.microsoft.com/office/drawing/2015/9/8/chartex" xmlns:cx2="http://schemas.microsoft.com/office/drawing/2015/10/21/chartex" xmlns:cx3="http://schemas.microsoft.com/office/drawing/2016/5/9/chartex" xmlns:cx4="http://schemas.microsoft.com/office/drawing/2016/5/10/chartex" xmlns:cx5="http://schemas.microsoft.com/office/drawing/2016/5/11/chartex" xmlns:cx6="http://schemas.microsoft.com/office/drawing/2016/5/12/chartex" xmlns:cx7="http://schemas.microsoft.com/office/drawing/2016/5/13/chartex" xmlns:cx8="http://schemas.microsoft.com/office/drawing/2016/5/14/chartex" xmlns:mc="http://schemas.openxmlformats.org/markup-compatibility/2006" xmlns:aink="http://schemas.microsoft.com/office/drawing/2016/ink" xmlns:am3d="http://schemas.microsoft.com/office/drawing/2017/model3d" xmlns:o="urn:schemas-microsoft-com:office:office" xmlns:oel="http://schemas.microsoft.com/office/2019/extlst" xmlns:r="http://schemas.openxmlformats.org/officeDocument/2006/relationships" xmlns:m="http://schemas.openxmlformats.org/officeDocument/2006/math" xmlns:v="urn:schemas-microsoft-com:vml" xmlns:wp14="http://schemas.microsoft.com/office/word/2010/wordprocessingDrawing" xmlns:wp="http://schemas.openxmlformats.org/drawingml/2006/wordprocessingDrawing" xmlns:w10="urn:schemas-microsoft-com:office:word" xmlns:w="http://schemas.openxmlformats.org/wordprocessingml/2006/main" xmlns:w14="http://schemas.microsoft.com/office/word/2010/wordml" xmlns:w15="http://schemas.microsoft.com/office/word/2012/wordml" xmlns:w16cex="http://schemas.microsoft.com/office/word/2018/wordml/cex" xmlns:w16cid="http://schemas.microsoft.com/office/word/2016/wordml/cid" xmlns:w16="http://schemas.microsoft.com/office/word/2018/wordml" xmlns:w16sdtdh="http://schemas.microsoft.com/office/word/2020/wordml/sdtdatahash" xmlns:w16se="http://schemas.microsoft.com/office/word/2015/wordml/symex" xmlns:wpg="http://schemas.microsoft.com/office/word/2010/wordprocessingGroup" xmlns:wpi="http://schemas.microsoft.com/office/word/2010/wordprocessingInk" xmlns:wne="http://schemas.microsoft.com/office/word/2006/wordml" xmlns:wps="http://schemas.microsoft.com/office/word/2010/wordprocessingShape" mc:Ignorable="w14 w15 w16se w16cid w16 w16cex w16sdtdh wp14">
+<w:ftr xmlns:wpc="http://schemas.microsoft.com/office/word/2010/wordprocessingCanvas" xmlns:cx="http://schemas.microsoft.com/office/drawing/2014/chartex" xmlns:cx1="http://schemas.microsoft.com/office/drawing/2015/9/8/chartex" xmlns:cx2="http://schemas.microsoft.com/office/drawing/2015/10/21/chartex" xmlns:cx3="http://schemas.microsoft.com/office/drawing/2016/5/9/chartex" xmlns:cx4="http://schemas.microsoft.com/office/drawing/2016/5/10/chartex" xmlns:cx5="http://schemas.microsoft.com/office/drawing/2016/5/11/chartex" xmlns:cx6="http://schemas.microsoft.com/office/drawing/2016/5/12/chartex" xmlns:cx7="http://schemas.microsoft.com/office/drawing/2016/5/13/chartex" xmlns:cx8="http://schemas.microsoft.com/office/drawing/2016/5/14/chartex" xmlns:mc="http://schemas.openxmlformats.org/markup-compatibility/2006" xmlns:aink="http://schemas.microsoft.com/office/drawing/2016/ink" xmlns:am3d="http://schemas.microsoft.com/office/drawing/2017/model3d" xmlns:o="urn:schemas-microsoft-com:office:office" xmlns:oel="http://schemas.microsoft.com/office/2019/extlst" xmlns:r="http://schemas.openxmlformats.org/officeDocument/2006/relationships" xmlns:m="http://schemas.openxmlformats.org/officeDocument/2006/math" xmlns:v="urn:schemas-microsoft-com:vml" xmlns:wp14="http://schemas.microsoft.com/office/word/2010/wordprocessingDrawing" xmlns:wp="http://schemas.openxmlformats.org/drawingml/2006/wordprocessingDrawing" xmlns:w10="urn:schemas-microsoft-com:office:word" xmlns:w="http://schemas.openxmlformats.org/wordprocessingml/2006/main" xmlns:w14="http://schemas.microsoft.com/office/word/2010/wordml" xmlns:w15="http://schemas.microsoft.com/office/word/2012/wordml" xmlns:w16cex="http://schemas.microsoft.com/office/word/2018/wordml/cex" xmlns:w16cid="http://schemas.microsoft.com/office/word/2016/wordml/cid" xmlns:w16="http://schemas.microsoft.com/office/word/2018/wordml" xmlns:w16du="http://schemas.microsoft.com/office/word/2023/wordml/word16du" xmlns:w16sdtdh="http://schemas.microsoft.com/office/word/2020/wordml/sdtdatahash" xmlns:w16se="http://schemas.microsoft.com/office/word/2015/wordml/symex" xmlns:wpg="http://schemas.microsoft.com/office/word/2010/wordprocessingGroup" xmlns:wpi="http://schemas.microsoft.com/office/word/2010/wordprocessingInk" xmlns:wne="http://schemas.microsoft.com/office/word/2006/wordml" xmlns:wps="http://schemas.microsoft.com/office/word/2010/wordprocessingShape" mc:Ignorable="w14 w15 w16se w16cid w16 w16cex w16sdtdh wp14">
   <w:p>
     <w:pPr>
       <w:pStyle w:val="Piedepgina"/>
@@ -11345,7 +11643,7 @@
 </file>
 
 <file path=word/footnotes.xml><?xml version="1.0" encoding="utf-8"?>
-<w:footnotes xmlns:wpc="http://schemas.microsoft.com/office/word/2010/wordprocessingCanvas" xmlns:cx="http://schemas.microsoft.com/office/drawing/2014/chartex" xmlns:cx1="http://schemas.microsoft.com/office/drawing/2015/9/8/chartex" xmlns:cx2="http://schemas.microsoft.com/office/drawing/2015/10/21/chartex" xmlns:cx3="http://schemas.microsoft.com/office/drawing/2016/5/9/chartex" xmlns:cx4="http://schemas.microsoft.com/office/drawing/2016/5/10/chartex" xmlns:cx5="http://schemas.microsoft.com/office/drawing/2016/5/11/chartex" xmlns:cx6="http://schemas.microsoft.com/office/drawing/2016/5/12/chartex" xmlns:cx7="http://schemas.microsoft.com/office/drawing/2016/5/13/chartex" xmlns:cx8="http://schemas.microsoft.com/office/drawing/2016/5/14/chartex" xmlns:mc="http://schemas.openxmlformats.org/markup-compatibility/2006" xmlns:aink="http://schemas.microsoft.com/office/drawing/2016/ink" xmlns:am3d="http://schemas.microsoft.com/office/drawing/2017/model3d" xmlns:o="urn:schemas-microsoft-com:office:office" xmlns:oel="http://schemas.microsoft.com/office/2019/extlst" xmlns:r="http://schemas.openxmlformats.org/officeDocument/2006/relationships" xmlns:m="http://schemas.openxmlformats.org/officeDocument/2006/math" xmlns:v="urn:schemas-microsoft-com:vml" xmlns:wp14="http://schemas.microsoft.com/office/word/2010/wordprocessingDrawing" xmlns:wp="http://schemas.openxmlformats.org/drawingml/2006/wordprocessingDrawing" xmlns:w10="urn:schemas-microsoft-com:office:word" xmlns:w="http://schemas.openxmlformats.org/wordprocessingml/2006/main" xmlns:w14="http://schemas.microsoft.com/office/word/2010/wordml" xmlns:w15="http://schemas.microsoft.com/office/word/2012/wordml" xmlns:w16cex="http://schemas.microsoft.com/office/word/2018/wordml/cex" xmlns:w16cid="http://schemas.microsoft.com/office/word/2016/wordml/cid" xmlns:w16="http://schemas.microsoft.com/office/word/2018/wordml" xmlns:w16sdtdh="http://schemas.microsoft.com/office/word/2020/wordml/sdtdatahash" xmlns:w16se="http://schemas.microsoft.com/office/word/2015/wordml/symex" xmlns:wpg="http://schemas.microsoft.com/office/word/2010/wordprocessingGroup" xmlns:wpi="http://schemas.microsoft.com/office/word/2010/wordprocessingInk" xmlns:wne="http://schemas.microsoft.com/office/word/2006/wordml" xmlns:wps="http://schemas.microsoft.com/office/word/2010/wordprocessingShape" mc:Ignorable="w14 w15 w16se w16cid w16 w16cex w16sdtdh wp14">
+<w:footnotes xmlns:wpc="http://schemas.microsoft.com/office/word/2010/wordprocessingCanvas" xmlns:cx="http://schemas.microsoft.com/office/drawing/2014/chartex" xmlns:cx1="http://schemas.microsoft.com/office/drawing/2015/9/8/chartex" xmlns:cx2="http://schemas.microsoft.com/office/drawing/2015/10/21/chartex" xmlns:cx3="http://schemas.microsoft.com/office/drawing/2016/5/9/chartex" xmlns:cx4="http://schemas.microsoft.com/office/drawing/2016/5/10/chartex" xmlns:cx5="http://schemas.microsoft.com/office/drawing/2016/5/11/chartex" xmlns:cx6="http://schemas.microsoft.com/office/drawing/2016/5/12/chartex" xmlns:cx7="http://schemas.microsoft.com/office/drawing/2016/5/13/chartex" xmlns:cx8="http://schemas.microsoft.com/office/drawing/2016/5/14/chartex" xmlns:mc="http://schemas.openxmlformats.org/markup-compatibility/2006" xmlns:aink="http://schemas.microsoft.com/office/drawing/2016/ink" xmlns:am3d="http://schemas.microsoft.com/office/drawing/2017/model3d" xmlns:o="urn:schemas-microsoft-com:office:office" xmlns:oel="http://schemas.microsoft.com/office/2019/extlst" xmlns:r="http://schemas.openxmlformats.org/officeDocument/2006/relationships" xmlns:m="http://schemas.openxmlformats.org/officeDocument/2006/math" xmlns:v="urn:schemas-microsoft-com:vml" xmlns:wp14="http://schemas.microsoft.com/office/word/2010/wordprocessingDrawing" xmlns:wp="http://schemas.openxmlformats.org/drawingml/2006/wordprocessingDrawing" xmlns:w10="urn:schemas-microsoft-com:office:word" xmlns:w="http://schemas.openxmlformats.org/wordprocessingml/2006/main" xmlns:w14="http://schemas.microsoft.com/office/word/2010/wordml" xmlns:w15="http://schemas.microsoft.com/office/word/2012/wordml" xmlns:w16cex="http://schemas.microsoft.com/office/word/2018/wordml/cex" xmlns:w16cid="http://schemas.microsoft.com/office/word/2016/wordml/cid" xmlns:w16="http://schemas.microsoft.com/office/word/2018/wordml" xmlns:w16du="http://schemas.microsoft.com/office/word/2023/wordml/word16du" xmlns:w16sdtdh="http://schemas.microsoft.com/office/word/2020/wordml/sdtdatahash" xmlns:w16se="http://schemas.microsoft.com/office/word/2015/wordml/symex" xmlns:wpg="http://schemas.microsoft.com/office/word/2010/wordprocessingGroup" xmlns:wpi="http://schemas.microsoft.com/office/word/2010/wordprocessingInk" xmlns:wne="http://schemas.microsoft.com/office/word/2006/wordml" xmlns:wps="http://schemas.microsoft.com/office/word/2010/wordprocessingShape" mc:Ignorable="w14 w15 w16se w16cid w16 w16cex w16sdtdh wp14">
   <w:footnote w:type="separator" w:id="-1">
     <w:p>
       <w:pPr>
@@ -11377,7 +11675,7 @@
 </file>
 
 <file path=word/header1.xml><?xml version="1.0" encoding="utf-8"?>
-<w:hdr xmlns:wpc="http://schemas.microsoft.com/office/word/2010/wordprocessingCanvas" xmlns:cx="http://schemas.microsoft.com/office/drawing/2014/chartex" xmlns:cx1="http://schemas.microsoft.com/office/drawing/2015/9/8/chartex" xmlns:cx2="http://schemas.microsoft.com/office/drawing/2015/10/21/chartex" xmlns:cx3="http://schemas.microsoft.com/office/drawing/2016/5/9/chartex" xmlns:cx4="http://schemas.microsoft.com/office/drawing/2016/5/10/chartex" xmlns:cx5="http://schemas.microsoft.com/office/drawing/2016/5/11/chartex" xmlns:cx6="http://schemas.microsoft.com/office/drawing/2016/5/12/chartex" xmlns:cx7="http://schemas.microsoft.com/office/drawing/2016/5/13/chartex" xmlns:cx8="http://schemas.microsoft.com/office/drawing/2016/5/14/chartex" xmlns:mc="http://schemas.openxmlformats.org/markup-compatibility/2006" xmlns:aink="http://schemas.microsoft.com/office/drawing/2016/ink" xmlns:am3d="http://schemas.microsoft.com/office/drawing/2017/model3d" xmlns:o="urn:schemas-microsoft-com:office:office" xmlns:oel="http://schemas.microsoft.com/office/2019/extlst" xmlns:r="http://schemas.openxmlformats.org/officeDocument/2006/relationships" xmlns:m="http://schemas.openxmlformats.org/officeDocument/2006/math" xmlns:v="urn:schemas-microsoft-com:vml" xmlns:wp14="http://schemas.microsoft.com/office/word/2010/wordprocessingDrawing" xmlns:wp="http://schemas.openxmlformats.org/drawingml/2006/wordprocessingDrawing" xmlns:w10="urn:schemas-microsoft-com:office:word" xmlns:w="http://schemas.openxmlformats.org/wordprocessingml/2006/main" xmlns:w14="http://schemas.microsoft.com/office/word/2010/wordml" xmlns:w15="http://schemas.microsoft.com/office/word/2012/wordml" xmlns:w16cex="http://schemas.microsoft.com/office/word/2018/wordml/cex" xmlns:w16cid="http://schemas.microsoft.com/office/word/2016/wordml/cid" xmlns:w16="http://schemas.microsoft.com/office/word/2018/wordml" xmlns:w16sdtdh="http://schemas.microsoft.com/office/word/2020/wordml/sdtdatahash" xmlns:w16se="http://schemas.microsoft.com/office/word/2015/wordml/symex" xmlns:wpg="http://schemas.microsoft.com/office/word/2010/wordprocessingGroup" xmlns:wpi="http://schemas.microsoft.com/office/word/2010/wordprocessingInk" xmlns:wne="http://schemas.microsoft.com/office/word/2006/wordml" xmlns:wps="http://schemas.microsoft.com/office/word/2010/wordprocessingShape" mc:Ignorable="w14 w15 w16se w16cid w16 w16cex w16sdtdh wp14">
+<w:hdr xmlns:wpc="http://schemas.microsoft.com/office/word/2010/wordprocessingCanvas" xmlns:cx="http://schemas.microsoft.com/office/drawing/2014/chartex" xmlns:cx1="http://schemas.microsoft.com/office/drawing/2015/9/8/chartex" xmlns:cx2="http://schemas.microsoft.com/office/drawing/2015/10/21/chartex" xmlns:cx3="http://schemas.microsoft.com/office/drawing/2016/5/9/chartex" xmlns:cx4="http://schemas.microsoft.com/office/drawing/2016/5/10/chartex" xmlns:cx5="http://schemas.microsoft.com/office/drawing/2016/5/11/chartex" xmlns:cx6="http://schemas.microsoft.com/office/drawing/2016/5/12/chartex" xmlns:cx7="http://schemas.microsoft.com/office/drawing/2016/5/13/chartex" xmlns:cx8="http://schemas.microsoft.com/office/drawing/2016/5/14/chartex" xmlns:mc="http://schemas.openxmlformats.org/markup-compatibility/2006" xmlns:aink="http://schemas.microsoft.com/office/drawing/2016/ink" xmlns:am3d="http://schemas.microsoft.com/office/drawing/2017/model3d" xmlns:o="urn:schemas-microsoft-com:office:office" xmlns:oel="http://schemas.microsoft.com/office/2019/extlst" xmlns:r="http://schemas.openxmlformats.org/officeDocument/2006/relationships" xmlns:m="http://schemas.openxmlformats.org/officeDocument/2006/math" xmlns:v="urn:schemas-microsoft-com:vml" xmlns:wp14="http://schemas.microsoft.com/office/word/2010/wordprocessingDrawing" xmlns:wp="http://schemas.openxmlformats.org/drawingml/2006/wordprocessingDrawing" xmlns:w10="urn:schemas-microsoft-com:office:word" xmlns:w="http://schemas.openxmlformats.org/wordprocessingml/2006/main" xmlns:w14="http://schemas.microsoft.com/office/word/2010/wordml" xmlns:w15="http://schemas.microsoft.com/office/word/2012/wordml" xmlns:w16cex="http://schemas.microsoft.com/office/word/2018/wordml/cex" xmlns:w16cid="http://schemas.microsoft.com/office/word/2016/wordml/cid" xmlns:w16="http://schemas.microsoft.com/office/word/2018/wordml" xmlns:w16du="http://schemas.microsoft.com/office/word/2023/wordml/word16du" xmlns:w16sdtdh="http://schemas.microsoft.com/office/word/2020/wordml/sdtdatahash" xmlns:w16se="http://schemas.microsoft.com/office/word/2015/wordml/symex" xmlns:wpg="http://schemas.microsoft.com/office/word/2010/wordprocessingGroup" xmlns:wpi="http://schemas.microsoft.com/office/word/2010/wordprocessingInk" xmlns:wne="http://schemas.microsoft.com/office/word/2006/wordml" xmlns:wps="http://schemas.microsoft.com/office/word/2010/wordprocessingShape" mc:Ignorable="w14 w15 w16se w16cid w16 w16cex w16sdtdh wp14">
   <w:p>
     <w:pPr>
       <w:pStyle w:val="Encabezado"/>
@@ -11418,7 +11716,7 @@
 </file>
 
 <file path=word/header2.xml><?xml version="1.0" encoding="utf-8"?>
-<w:hdr xmlns:wpc="http://schemas.microsoft.com/office/word/2010/wordprocessingCanvas" xmlns:cx="http://schemas.microsoft.com/office/drawing/2014/chartex" xmlns:cx1="http://schemas.microsoft.com/office/drawing/2015/9/8/chartex" xmlns:cx2="http://schemas.microsoft.com/office/drawing/2015/10/21/chartex" xmlns:cx3="http://schemas.microsoft.com/office/drawing/2016/5/9/chartex" xmlns:cx4="http://schemas.microsoft.com/office/drawing/2016/5/10/chartex" xmlns:cx5="http://schemas.microsoft.com/office/drawing/2016/5/11/chartex" xmlns:cx6="http://schemas.microsoft.com/office/drawing/2016/5/12/chartex" xmlns:cx7="http://schemas.microsoft.com/office/drawing/2016/5/13/chartex" xmlns:cx8="http://schemas.microsoft.com/office/drawing/2016/5/14/chartex" xmlns:mc="http://schemas.openxmlformats.org/markup-compatibility/2006" xmlns:aink="http://schemas.microsoft.com/office/drawing/2016/ink" xmlns:am3d="http://schemas.microsoft.com/office/drawing/2017/model3d" xmlns:o="urn:schemas-microsoft-com:office:office" xmlns:oel="http://schemas.microsoft.com/office/2019/extlst" xmlns:r="http://schemas.openxmlformats.org/officeDocument/2006/relationships" xmlns:m="http://schemas.openxmlformats.org/officeDocument/2006/math" xmlns:v="urn:schemas-microsoft-com:vml" xmlns:wp14="http://schemas.microsoft.com/office/word/2010/wordprocessingDrawing" xmlns:wp="http://schemas.openxmlformats.org/drawingml/2006/wordprocessingDrawing" xmlns:w10="urn:schemas-microsoft-com:office:word" xmlns:w="http://schemas.openxmlformats.org/wordprocessingml/2006/main" xmlns:w14="http://schemas.microsoft.com/office/word/2010/wordml" xmlns:w15="http://schemas.microsoft.com/office/word/2012/wordml" xmlns:w16cex="http://schemas.microsoft.com/office/word/2018/wordml/cex" xmlns:w16cid="http://schemas.microsoft.com/office/word/2016/wordml/cid" xmlns:w16="http://schemas.microsoft.com/office/word/2018/wordml" xmlns:w16sdtdh="http://schemas.microsoft.com/office/word/2020/wordml/sdtdatahash" xmlns:w16se="http://schemas.microsoft.com/office/word/2015/wordml/symex" xmlns:wpg="http://schemas.microsoft.com/office/word/2010/wordprocessingGroup" xmlns:wpi="http://schemas.microsoft.com/office/word/2010/wordprocessingInk" xmlns:wne="http://schemas.microsoft.com/office/word/2006/wordml" xmlns:wps="http://schemas.microsoft.com/office/word/2010/wordprocessingShape" mc:Ignorable="w14 w15 w16se w16cid w16 w16cex w16sdtdh wp14">
+<w:hdr xmlns:wpc="http://schemas.microsoft.com/office/word/2010/wordprocessingCanvas" xmlns:cx="http://schemas.microsoft.com/office/drawing/2014/chartex" xmlns:cx1="http://schemas.microsoft.com/office/drawing/2015/9/8/chartex" xmlns:cx2="http://schemas.microsoft.com/office/drawing/2015/10/21/chartex" xmlns:cx3="http://schemas.microsoft.com/office/drawing/2016/5/9/chartex" xmlns:cx4="http://schemas.microsoft.com/office/drawing/2016/5/10/chartex" xmlns:cx5="http://schemas.microsoft.com/office/drawing/2016/5/11/chartex" xmlns:cx6="http://schemas.microsoft.com/office/drawing/2016/5/12/chartex" xmlns:cx7="http://schemas.microsoft.com/office/drawing/2016/5/13/chartex" xmlns:cx8="http://schemas.microsoft.com/office/drawing/2016/5/14/chartex" xmlns:mc="http://schemas.openxmlformats.org/markup-compatibility/2006" xmlns:aink="http://schemas.microsoft.com/office/drawing/2016/ink" xmlns:am3d="http://schemas.microsoft.com/office/drawing/2017/model3d" xmlns:o="urn:schemas-microsoft-com:office:office" xmlns:oel="http://schemas.microsoft.com/office/2019/extlst" xmlns:r="http://schemas.openxmlformats.org/officeDocument/2006/relationships" xmlns:m="http://schemas.openxmlformats.org/officeDocument/2006/math" xmlns:v="urn:schemas-microsoft-com:vml" xmlns:wp14="http://schemas.microsoft.com/office/word/2010/wordprocessingDrawing" xmlns:wp="http://schemas.openxmlformats.org/drawingml/2006/wordprocessingDrawing" xmlns:w10="urn:schemas-microsoft-com:office:word" xmlns:w="http://schemas.openxmlformats.org/wordprocessingml/2006/main" xmlns:w14="http://schemas.microsoft.com/office/word/2010/wordml" xmlns:w15="http://schemas.microsoft.com/office/word/2012/wordml" xmlns:w16cex="http://schemas.microsoft.com/office/word/2018/wordml/cex" xmlns:w16cid="http://schemas.microsoft.com/office/word/2016/wordml/cid" xmlns:w16="http://schemas.microsoft.com/office/word/2018/wordml" xmlns:w16du="http://schemas.microsoft.com/office/word/2023/wordml/word16du" xmlns:w16sdtdh="http://schemas.microsoft.com/office/word/2020/wordml/sdtdatahash" xmlns:w16se="http://schemas.microsoft.com/office/word/2015/wordml/symex" xmlns:wpg="http://schemas.microsoft.com/office/word/2010/wordprocessingGroup" xmlns:wpi="http://schemas.microsoft.com/office/word/2010/wordprocessingInk" xmlns:wne="http://schemas.microsoft.com/office/word/2006/wordml" xmlns:wps="http://schemas.microsoft.com/office/word/2010/wordprocessingShape" mc:Ignorable="w14 w15 w16se w16cid w16 w16cex w16sdtdh wp14">
   <w:tbl>
     <w:tblPr>
       <w:tblStyle w:val="Tablaconcuadrcula"/>
@@ -11880,7 +12178,7 @@
 </file>
 
 <file path=word/header3.xml><?xml version="1.0" encoding="utf-8"?>
-<w:hdr xmlns:wpc="http://schemas.microsoft.com/office/word/2010/wordprocessingCanvas" xmlns:cx="http://schemas.microsoft.com/office/drawing/2014/chartex" xmlns:cx1="http://schemas.microsoft.com/office/drawing/2015/9/8/chartex" xmlns:cx2="http://schemas.microsoft.com/office/drawing/2015/10/21/chartex" xmlns:cx3="http://schemas.microsoft.com/office/drawing/2016/5/9/chartex" xmlns:cx4="http://schemas.microsoft.com/office/drawing/2016/5/10/chartex" xmlns:cx5="http://schemas.microsoft.com/office/drawing/2016/5/11/chartex" xmlns:cx6="http://schemas.microsoft.com/office/drawing/2016/5/12/chartex" xmlns:cx7="http://schemas.microsoft.com/office/drawing/2016/5/13/chartex" xmlns:cx8="http://schemas.microsoft.com/office/drawing/2016/5/14/chartex" xmlns:mc="http://schemas.openxmlformats.org/markup-compatibility/2006" xmlns:aink="http://schemas.microsoft.com/office/drawing/2016/ink" xmlns:am3d="http://schemas.microsoft.com/office/drawing/2017/model3d" xmlns:o="urn:schemas-microsoft-com:office:office" xmlns:oel="http://schemas.microsoft.com/office/2019/extlst" xmlns:r="http://schemas.openxmlformats.org/officeDocument/2006/relationships" xmlns:m="http://schemas.openxmlformats.org/officeDocument/2006/math" xmlns:v="urn:schemas-microsoft-com:vml" xmlns:wp14="http://schemas.microsoft.com/office/word/2010/wordprocessingDrawing" xmlns:wp="http://schemas.openxmlformats.org/drawingml/2006/wordprocessingDrawing" xmlns:w10="urn:schemas-microsoft-com:office:word" xmlns:w="http://schemas.openxmlformats.org/wordprocessingml/2006/main" xmlns:w14="http://schemas.microsoft.com/office/word/2010/wordml" xmlns:w15="http://schemas.microsoft.com/office/word/2012/wordml" xmlns:w16cex="http://schemas.microsoft.com/office/word/2018/wordml/cex" xmlns:w16cid="http://schemas.microsoft.com/office/word/2016/wordml/cid" xmlns:w16="http://schemas.microsoft.com/office/word/2018/wordml" xmlns:w16sdtdh="http://schemas.microsoft.com/office/word/2020/wordml/sdtdatahash" xmlns:w16se="http://schemas.microsoft.com/office/word/2015/wordml/symex" xmlns:wpg="http://schemas.microsoft.com/office/word/2010/wordprocessingGroup" xmlns:wpi="http://schemas.microsoft.com/office/word/2010/wordprocessingInk" xmlns:wne="http://schemas.microsoft.com/office/word/2006/wordml" xmlns:wps="http://schemas.microsoft.com/office/word/2010/wordprocessingShape" mc:Ignorable="w14 w15 w16se w16cid w16 w16cex w16sdtdh wp14">
+<w:hdr xmlns:wpc="http://schemas.microsoft.com/office/word/2010/wordprocessingCanvas" xmlns:cx="http://schemas.microsoft.com/office/drawing/2014/chartex" xmlns:cx1="http://schemas.microsoft.com/office/drawing/2015/9/8/chartex" xmlns:cx2="http://schemas.microsoft.com/office/drawing/2015/10/21/chartex" xmlns:cx3="http://schemas.microsoft.com/office/drawing/2016/5/9/chartex" xmlns:cx4="http://schemas.microsoft.com/office/drawing/2016/5/10/chartex" xmlns:cx5="http://schemas.microsoft.com/office/drawing/2016/5/11/chartex" xmlns:cx6="http://schemas.microsoft.com/office/drawing/2016/5/12/chartex" xmlns:cx7="http://schemas.microsoft.com/office/drawing/2016/5/13/chartex" xmlns:cx8="http://schemas.microsoft.com/office/drawing/2016/5/14/chartex" xmlns:mc="http://schemas.openxmlformats.org/markup-compatibility/2006" xmlns:aink="http://schemas.microsoft.com/office/drawing/2016/ink" xmlns:am3d="http://schemas.microsoft.com/office/drawing/2017/model3d" xmlns:o="urn:schemas-microsoft-com:office:office" xmlns:oel="http://schemas.microsoft.com/office/2019/extlst" xmlns:r="http://schemas.openxmlformats.org/officeDocument/2006/relationships" xmlns:m="http://schemas.openxmlformats.org/officeDocument/2006/math" xmlns:v="urn:schemas-microsoft-com:vml" xmlns:wp14="http://schemas.microsoft.com/office/word/2010/wordprocessingDrawing" xmlns:wp="http://schemas.openxmlformats.org/drawingml/2006/wordprocessingDrawing" xmlns:w10="urn:schemas-microsoft-com:office:word" xmlns:w="http://schemas.openxmlformats.org/wordprocessingml/2006/main" xmlns:w14="http://schemas.microsoft.com/office/word/2010/wordml" xmlns:w15="http://schemas.microsoft.com/office/word/2012/wordml" xmlns:w16cex="http://schemas.microsoft.com/office/word/2018/wordml/cex" xmlns:w16cid="http://schemas.microsoft.com/office/word/2016/wordml/cid" xmlns:w16="http://schemas.microsoft.com/office/word/2018/wordml" xmlns:w16du="http://schemas.microsoft.com/office/word/2023/wordml/word16du" xmlns:w16sdtdh="http://schemas.microsoft.com/office/word/2020/wordml/sdtdatahash" xmlns:w16se="http://schemas.microsoft.com/office/word/2015/wordml/symex" xmlns:wpg="http://schemas.microsoft.com/office/word/2010/wordprocessingGroup" xmlns:wpi="http://schemas.microsoft.com/office/word/2010/wordprocessingInk" xmlns:wne="http://schemas.microsoft.com/office/word/2006/wordml" xmlns:wps="http://schemas.microsoft.com/office/word/2010/wordprocessingShape" mc:Ignorable="w14 w15 w16se w16cid w16 w16cex w16sdtdh wp14">
   <w:tbl>
     <w:tblPr>
       <w:tblStyle w:val="Tablaconcuadrcula"/>
@@ -12111,7 +12409,7 @@
 </file>
 
 <file path=word/numbering.xml><?xml version="1.0" encoding="utf-8"?>
-<w:numbering xmlns:wpc="http://schemas.microsoft.com/office/word/2010/wordprocessingCanvas" xmlns:cx="http://schemas.microsoft.com/office/drawing/2014/chartex" xmlns:cx1="http://schemas.microsoft.com/office/drawing/2015/9/8/chartex" xmlns:cx2="http://schemas.microsoft.com/office/drawing/2015/10/21/chartex" xmlns:cx3="http://schemas.microsoft.com/office/drawing/2016/5/9/chartex" xmlns:cx4="http://schemas.microsoft.com/office/drawing/2016/5/10/chartex" xmlns:cx5="http://schemas.microsoft.com/office/drawing/2016/5/11/chartex" xmlns:cx6="http://schemas.microsoft.com/office/drawing/2016/5/12/chartex" xmlns:cx7="http://schemas.microsoft.com/office/drawing/2016/5/13/chartex" xmlns:cx8="http://schemas.microsoft.com/office/drawing/2016/5/14/chartex" xmlns:mc="http://schemas.openxmlformats.org/markup-compatibility/2006" xmlns:aink="http://schemas.microsoft.com/office/drawing/2016/ink" xmlns:am3d="http://schemas.microsoft.com/office/drawing/2017/model3d" xmlns:o="urn:schemas-microsoft-com:office:office" xmlns:oel="http://schemas.microsoft.com/office/2019/extlst" xmlns:r="http://schemas.openxmlformats.org/officeDocument/2006/relationships" xmlns:m="http://schemas.openxmlformats.org/officeDocument/2006/math" xmlns:v="urn:schemas-microsoft-com:vml" xmlns:wp14="http://schemas.microsoft.com/office/word/2010/wordprocessingDrawing" xmlns:wp="http://schemas.openxmlformats.org/drawingml/2006/wordprocessingDrawing" xmlns:w10="urn:schemas-microsoft-com:office:word" xmlns:w="http://schemas.openxmlformats.org/wordprocessingml/2006/main" xmlns:w14="http://schemas.microsoft.com/office/word/2010/wordml" xmlns:w15="http://schemas.microsoft.com/office/word/2012/wordml" xmlns:w16cex="http://schemas.microsoft.com/office/word/2018/wordml/cex" xmlns:w16cid="http://schemas.microsoft.com/office/word/2016/wordml/cid" xmlns:w16="http://schemas.microsoft.com/office/word/2018/wordml" xmlns:w16sdtdh="http://schemas.microsoft.com/office/word/2020/wordml/sdtdatahash" xmlns:w16se="http://schemas.microsoft.com/office/word/2015/wordml/symex" xmlns:wpg="http://schemas.microsoft.com/office/word/2010/wordprocessingGroup" xmlns:wpi="http://schemas.microsoft.com/office/word/2010/wordprocessingInk" xmlns:wne="http://schemas.microsoft.com/office/word/2006/wordml" xmlns:wps="http://schemas.microsoft.com/office/word/2010/wordprocessingShape" mc:Ignorable="w14 w15 w16se w16cid w16 w16cex w16sdtdh wp14">
+<w:numbering xmlns:wpc="http://schemas.microsoft.com/office/word/2010/wordprocessingCanvas" xmlns:cx="http://schemas.microsoft.com/office/drawing/2014/chartex" xmlns:cx1="http://schemas.microsoft.com/office/drawing/2015/9/8/chartex" xmlns:cx2="http://schemas.microsoft.com/office/drawing/2015/10/21/chartex" xmlns:cx3="http://schemas.microsoft.com/office/drawing/2016/5/9/chartex" xmlns:cx4="http://schemas.microsoft.com/office/drawing/2016/5/10/chartex" xmlns:cx5="http://schemas.microsoft.com/office/drawing/2016/5/11/chartex" xmlns:cx6="http://schemas.microsoft.com/office/drawing/2016/5/12/chartex" xmlns:cx7="http://schemas.microsoft.com/office/drawing/2016/5/13/chartex" xmlns:cx8="http://schemas.microsoft.com/office/drawing/2016/5/14/chartex" xmlns:mc="http://schemas.openxmlformats.org/markup-compatibility/2006" xmlns:aink="http://schemas.microsoft.com/office/drawing/2016/ink" xmlns:am3d="http://schemas.microsoft.com/office/drawing/2017/model3d" xmlns:o="urn:schemas-microsoft-com:office:office" xmlns:oel="http://schemas.microsoft.com/office/2019/extlst" xmlns:r="http://schemas.openxmlformats.org/officeDocument/2006/relationships" xmlns:m="http://schemas.openxmlformats.org/officeDocument/2006/math" xmlns:v="urn:schemas-microsoft-com:vml" xmlns:wp14="http://schemas.microsoft.com/office/word/2010/wordprocessingDrawing" xmlns:wp="http://schemas.openxmlformats.org/drawingml/2006/wordprocessingDrawing" xmlns:w10="urn:schemas-microsoft-com:office:word" xmlns:w="http://schemas.openxmlformats.org/wordprocessingml/2006/main" xmlns:w14="http://schemas.microsoft.com/office/word/2010/wordml" xmlns:w15="http://schemas.microsoft.com/office/word/2012/wordml" xmlns:w16cex="http://schemas.microsoft.com/office/word/2018/wordml/cex" xmlns:w16cid="http://schemas.microsoft.com/office/word/2016/wordml/cid" xmlns:w16="http://schemas.microsoft.com/office/word/2018/wordml" xmlns:w16du="http://schemas.microsoft.com/office/word/2023/wordml/word16du" xmlns:w16sdtdh="http://schemas.microsoft.com/office/word/2020/wordml/sdtdatahash" xmlns:w16se="http://schemas.microsoft.com/office/word/2015/wordml/symex" xmlns:wpg="http://schemas.microsoft.com/office/word/2010/wordprocessingGroup" xmlns:wpi="http://schemas.microsoft.com/office/word/2010/wordprocessingInk" xmlns:wne="http://schemas.microsoft.com/office/word/2006/wordml" xmlns:wps="http://schemas.microsoft.com/office/word/2010/wordprocessingShape" mc:Ignorable="w14 w15 w16se w16cid w16 w16cex w16sdtdh wp14">
   <w:abstractNum w:abstractNumId="0" w15:restartNumberingAfterBreak="0">
     <w:nsid w:val="030D2F1D"/>
     <w:multiLevelType w:val="hybridMultilevel"/>
@@ -12938,6 +13236,155 @@
     </w:lvl>
   </w:abstractNum>
   <w:abstractNum w:abstractNumId="8" w15:restartNumberingAfterBreak="0">
+    <w:nsid w:val="20867D97"/>
+    <w:multiLevelType w:val="multilevel"/>
+    <w:tmpl w:val="C7B61B46"/>
+    <w:lvl w:ilvl="0">
+      <w:start w:val="1"/>
+      <w:numFmt w:val="bullet"/>
+      <w:lvlText w:val=""/>
+      <w:lvlJc w:val="left"/>
+      <w:pPr>
+        <w:tabs>
+          <w:tab w:val="num" w:pos="720"/>
+        </w:tabs>
+        <w:ind w:left="720" w:hanging="360"/>
+      </w:pPr>
+      <w:rPr>
+        <w:rFonts w:ascii="Symbol" w:hAnsi="Symbol" w:hint="default"/>
+        <w:sz w:val="20"/>
+      </w:rPr>
+    </w:lvl>
+    <w:lvl w:ilvl="1" w:tentative="1">
+      <w:start w:val="1"/>
+      <w:numFmt w:val="bullet"/>
+      <w:lvlText w:val="o"/>
+      <w:lvlJc w:val="left"/>
+      <w:pPr>
+        <w:tabs>
+          <w:tab w:val="num" w:pos="1440"/>
+        </w:tabs>
+        <w:ind w:left="1440" w:hanging="360"/>
+      </w:pPr>
+      <w:rPr>
+        <w:rFonts w:ascii="Courier New" w:hAnsi="Courier New" w:hint="default"/>
+        <w:sz w:val="20"/>
+      </w:rPr>
+    </w:lvl>
+    <w:lvl w:ilvl="2" w:tentative="1">
+      <w:start w:val="1"/>
+      <w:numFmt w:val="bullet"/>
+      <w:lvlText w:val=""/>
+      <w:lvlJc w:val="left"/>
+      <w:pPr>
+        <w:tabs>
+          <w:tab w:val="num" w:pos="2160"/>
+        </w:tabs>
+        <w:ind w:left="2160" w:hanging="360"/>
+      </w:pPr>
+      <w:rPr>
+        <w:rFonts w:ascii="Wingdings" w:hAnsi="Wingdings" w:hint="default"/>
+        <w:sz w:val="20"/>
+      </w:rPr>
+    </w:lvl>
+    <w:lvl w:ilvl="3" w:tentative="1">
+      <w:start w:val="1"/>
+      <w:numFmt w:val="bullet"/>
+      <w:lvlText w:val=""/>
+      <w:lvlJc w:val="left"/>
+      <w:pPr>
+        <w:tabs>
+          <w:tab w:val="num" w:pos="2880"/>
+        </w:tabs>
+        <w:ind w:left="2880" w:hanging="360"/>
+      </w:pPr>
+      <w:rPr>
+        <w:rFonts w:ascii="Wingdings" w:hAnsi="Wingdings" w:hint="default"/>
+        <w:sz w:val="20"/>
+      </w:rPr>
+    </w:lvl>
+    <w:lvl w:ilvl="4" w:tentative="1">
+      <w:start w:val="1"/>
+      <w:numFmt w:val="bullet"/>
+      <w:lvlText w:val=""/>
+      <w:lvlJc w:val="left"/>
+      <w:pPr>
+        <w:tabs>
+          <w:tab w:val="num" w:pos="3600"/>
+        </w:tabs>
+        <w:ind w:left="3600" w:hanging="360"/>
+      </w:pPr>
+      <w:rPr>
+        <w:rFonts w:ascii="Wingdings" w:hAnsi="Wingdings" w:hint="default"/>
+        <w:sz w:val="20"/>
+      </w:rPr>
+    </w:lvl>
+    <w:lvl w:ilvl="5" w:tentative="1">
+      <w:start w:val="1"/>
+      <w:numFmt w:val="bullet"/>
+      <w:lvlText w:val=""/>
+      <w:lvlJc w:val="left"/>
+      <w:pPr>
+        <w:tabs>
+          <w:tab w:val="num" w:pos="4320"/>
+        </w:tabs>
+        <w:ind w:left="4320" w:hanging="360"/>
+      </w:pPr>
+      <w:rPr>
+        <w:rFonts w:ascii="Wingdings" w:hAnsi="Wingdings" w:hint="default"/>
+        <w:sz w:val="20"/>
+      </w:rPr>
+    </w:lvl>
+    <w:lvl w:ilvl="6" w:tentative="1">
+      <w:start w:val="1"/>
+      <w:numFmt w:val="bullet"/>
+      <w:lvlText w:val=""/>
+      <w:lvlJc w:val="left"/>
+      <w:pPr>
+        <w:tabs>
+          <w:tab w:val="num" w:pos="5040"/>
+        </w:tabs>
+        <w:ind w:left="5040" w:hanging="360"/>
+      </w:pPr>
+      <w:rPr>
+        <w:rFonts w:ascii="Wingdings" w:hAnsi="Wingdings" w:hint="default"/>
+        <w:sz w:val="20"/>
+      </w:rPr>
+    </w:lvl>
+    <w:lvl w:ilvl="7" w:tentative="1">
+      <w:start w:val="1"/>
+      <w:numFmt w:val="bullet"/>
+      <w:lvlText w:val=""/>
+      <w:lvlJc w:val="left"/>
+      <w:pPr>
+        <w:tabs>
+          <w:tab w:val="num" w:pos="5760"/>
+        </w:tabs>
+        <w:ind w:left="5760" w:hanging="360"/>
+      </w:pPr>
+      <w:rPr>
+        <w:rFonts w:ascii="Wingdings" w:hAnsi="Wingdings" w:hint="default"/>
+        <w:sz w:val="20"/>
+      </w:rPr>
+    </w:lvl>
+    <w:lvl w:ilvl="8" w:tentative="1">
+      <w:start w:val="1"/>
+      <w:numFmt w:val="bullet"/>
+      <w:lvlText w:val=""/>
+      <w:lvlJc w:val="left"/>
+      <w:pPr>
+        <w:tabs>
+          <w:tab w:val="num" w:pos="6480"/>
+        </w:tabs>
+        <w:ind w:left="6480" w:hanging="360"/>
+      </w:pPr>
+      <w:rPr>
+        <w:rFonts w:ascii="Wingdings" w:hAnsi="Wingdings" w:hint="default"/>
+        <w:sz w:val="20"/>
+      </w:rPr>
+    </w:lvl>
+  </w:abstractNum>
+  <w:abstractNum w:abstractNumId="9" w15:restartNumberingAfterBreak="0">
     <w:nsid w:val="21E50A7C"/>
     <w:multiLevelType w:val="hybridMultilevel"/>
     <w:tmpl w:val="D6680784"/>
@@ -13026,7 +13473,156 @@
       </w:pPr>
     </w:lvl>
   </w:abstractNum>
-  <w:abstractNum w:abstractNumId="9" w15:restartNumberingAfterBreak="0">
+  <w:abstractNum w:abstractNumId="10" w15:restartNumberingAfterBreak="0">
+    <w:nsid w:val="2B022564"/>
+    <w:multiLevelType w:val="multilevel"/>
+    <w:tmpl w:val="54DCDE8E"/>
+    <w:lvl w:ilvl="0">
+      <w:start w:val="1"/>
+      <w:numFmt w:val="bullet"/>
+      <w:lvlText w:val=""/>
+      <w:lvlJc w:val="left"/>
+      <w:pPr>
+        <w:tabs>
+          <w:tab w:val="num" w:pos="720"/>
+        </w:tabs>
+        <w:ind w:left="720" w:hanging="360"/>
+      </w:pPr>
+      <w:rPr>
+        <w:rFonts w:ascii="Symbol" w:hAnsi="Symbol" w:hint="default"/>
+        <w:sz w:val="20"/>
+      </w:rPr>
+    </w:lvl>
+    <w:lvl w:ilvl="1" w:tentative="1">
+      <w:start w:val="1"/>
+      <w:numFmt w:val="bullet"/>
+      <w:lvlText w:val="o"/>
+      <w:lvlJc w:val="left"/>
+      <w:pPr>
+        <w:tabs>
+          <w:tab w:val="num" w:pos="1440"/>
+        </w:tabs>
+        <w:ind w:left="1440" w:hanging="360"/>
+      </w:pPr>
+      <w:rPr>
+        <w:rFonts w:ascii="Courier New" w:hAnsi="Courier New" w:hint="default"/>
+        <w:sz w:val="20"/>
+      </w:rPr>
+    </w:lvl>
+    <w:lvl w:ilvl="2" w:tentative="1">
+      <w:start w:val="1"/>
+      <w:numFmt w:val="bullet"/>
+      <w:lvlText w:val=""/>
+      <w:lvlJc w:val="left"/>
+      <w:pPr>
+        <w:tabs>
+          <w:tab w:val="num" w:pos="2160"/>
+        </w:tabs>
+        <w:ind w:left="2160" w:hanging="360"/>
+      </w:pPr>
+      <w:rPr>
+        <w:rFonts w:ascii="Wingdings" w:hAnsi="Wingdings" w:hint="default"/>
+        <w:sz w:val="20"/>
+      </w:rPr>
+    </w:lvl>
+    <w:lvl w:ilvl="3" w:tentative="1">
+      <w:start w:val="1"/>
+      <w:numFmt w:val="bullet"/>
+      <w:lvlText w:val=""/>
+      <w:lvlJc w:val="left"/>
+      <w:pPr>
+        <w:tabs>
+          <w:tab w:val="num" w:pos="2880"/>
+        </w:tabs>
+        <w:ind w:left="2880" w:hanging="360"/>
+      </w:pPr>
+      <w:rPr>
+        <w:rFonts w:ascii="Wingdings" w:hAnsi="Wingdings" w:hint="default"/>
+        <w:sz w:val="20"/>
+      </w:rPr>
+    </w:lvl>
+    <w:lvl w:ilvl="4" w:tentative="1">
+      <w:start w:val="1"/>
+      <w:numFmt w:val="bullet"/>
+      <w:lvlText w:val=""/>
+      <w:lvlJc w:val="left"/>
+      <w:pPr>
+        <w:tabs>
+          <w:tab w:val="num" w:pos="3600"/>
+        </w:tabs>
+        <w:ind w:left="3600" w:hanging="360"/>
+      </w:pPr>
+      <w:rPr>
+        <w:rFonts w:ascii="Wingdings" w:hAnsi="Wingdings" w:hint="default"/>
+        <w:sz w:val="20"/>
+      </w:rPr>
+    </w:lvl>
+    <w:lvl w:ilvl="5" w:tentative="1">
+      <w:start w:val="1"/>
+      <w:numFmt w:val="bullet"/>
+      <w:lvlText w:val=""/>
+      <w:lvlJc w:val="left"/>
+      <w:pPr>
+        <w:tabs>
+          <w:tab w:val="num" w:pos="4320"/>
+        </w:tabs>
+        <w:ind w:left="4320" w:hanging="360"/>
+      </w:pPr>
+      <w:rPr>
+        <w:rFonts w:ascii="Wingdings" w:hAnsi="Wingdings" w:hint="default"/>
+        <w:sz w:val="20"/>
+      </w:rPr>
+    </w:lvl>
+    <w:lvl w:ilvl="6" w:tentative="1">
+      <w:start w:val="1"/>
+      <w:numFmt w:val="bullet"/>
+      <w:lvlText w:val=""/>
+      <w:lvlJc w:val="left"/>
+      <w:pPr>
+        <w:tabs>
+          <w:tab w:val="num" w:pos="5040"/>
+        </w:tabs>
+        <w:ind w:left="5040" w:hanging="360"/>
+      </w:pPr>
+      <w:rPr>
+        <w:rFonts w:ascii="Wingdings" w:hAnsi="Wingdings" w:hint="default"/>
+        <w:sz w:val="20"/>
+      </w:rPr>
+    </w:lvl>
+    <w:lvl w:ilvl="7" w:tentative="1">
+      <w:start w:val="1"/>
+      <w:numFmt w:val="bullet"/>
+      <w:lvlText w:val=""/>
+      <w:lvlJc w:val="left"/>
+      <w:pPr>
+        <w:tabs>
+          <w:tab w:val="num" w:pos="5760"/>
+        </w:tabs>
+        <w:ind w:left="5760" w:hanging="360"/>
+      </w:pPr>
+      <w:rPr>
+        <w:rFonts w:ascii="Wingdings" w:hAnsi="Wingdings" w:hint="default"/>
+        <w:sz w:val="20"/>
+      </w:rPr>
+    </w:lvl>
+    <w:lvl w:ilvl="8" w:tentative="1">
+      <w:start w:val="1"/>
+      <w:numFmt w:val="bullet"/>
+      <w:lvlText w:val=""/>
+      <w:lvlJc w:val="left"/>
+      <w:pPr>
+        <w:tabs>
+          <w:tab w:val="num" w:pos="6480"/>
+        </w:tabs>
+        <w:ind w:left="6480" w:hanging="360"/>
+      </w:pPr>
+      <w:rPr>
+        <w:rFonts w:ascii="Wingdings" w:hAnsi="Wingdings" w:hint="default"/>
+        <w:sz w:val="20"/>
+      </w:rPr>
+    </w:lvl>
+  </w:abstractNum>
+  <w:abstractNum w:abstractNumId="11" w15:restartNumberingAfterBreak="0">
     <w:nsid w:val="2C3D4BFC"/>
     <w:multiLevelType w:val="multilevel"/>
     <w:tmpl w:val="AC1E891E"/>
@@ -13175,7 +13771,7 @@
       </w:rPr>
     </w:lvl>
   </w:abstractNum>
-  <w:abstractNum w:abstractNumId="10" w15:restartNumberingAfterBreak="0">
+  <w:abstractNum w:abstractNumId="12" w15:restartNumberingAfterBreak="0">
     <w:nsid w:val="38683E5F"/>
     <w:multiLevelType w:val="multilevel"/>
     <w:tmpl w:val="1BB69D8C"/>
@@ -13324,7 +13920,305 @@
       </w:rPr>
     </w:lvl>
   </w:abstractNum>
-  <w:abstractNum w:abstractNumId="11" w15:restartNumberingAfterBreak="0">
+  <w:abstractNum w:abstractNumId="13" w15:restartNumberingAfterBreak="0">
+    <w:nsid w:val="3C2A49E5"/>
+    <w:multiLevelType w:val="multilevel"/>
+    <w:tmpl w:val="565A263C"/>
+    <w:lvl w:ilvl="0">
+      <w:start w:val="1"/>
+      <w:numFmt w:val="bullet"/>
+      <w:lvlText w:val=""/>
+      <w:lvlJc w:val="left"/>
+      <w:pPr>
+        <w:tabs>
+          <w:tab w:val="num" w:pos="720"/>
+        </w:tabs>
+        <w:ind w:left="720" w:hanging="360"/>
+      </w:pPr>
+      <w:rPr>
+        <w:rFonts w:ascii="Symbol" w:hAnsi="Symbol" w:hint="default"/>
+        <w:sz w:val="20"/>
+      </w:rPr>
+    </w:lvl>
+    <w:lvl w:ilvl="1" w:tentative="1">
+      <w:start w:val="1"/>
+      <w:numFmt w:val="bullet"/>
+      <w:lvlText w:val="o"/>
+      <w:lvlJc w:val="left"/>
+      <w:pPr>
+        <w:tabs>
+          <w:tab w:val="num" w:pos="1440"/>
+        </w:tabs>
+        <w:ind w:left="1440" w:hanging="360"/>
+      </w:pPr>
+      <w:rPr>
+        <w:rFonts w:ascii="Courier New" w:hAnsi="Courier New" w:hint="default"/>
+        <w:sz w:val="20"/>
+      </w:rPr>
+    </w:lvl>
+    <w:lvl w:ilvl="2" w:tentative="1">
+      <w:start w:val="1"/>
+      <w:numFmt w:val="bullet"/>
+      <w:lvlText w:val=""/>
+      <w:lvlJc w:val="left"/>
+      <w:pPr>
+        <w:tabs>
+          <w:tab w:val="num" w:pos="2160"/>
+        </w:tabs>
+        <w:ind w:left="2160" w:hanging="360"/>
+      </w:pPr>
+      <w:rPr>
+        <w:rFonts w:ascii="Wingdings" w:hAnsi="Wingdings" w:hint="default"/>
+        <w:sz w:val="20"/>
+      </w:rPr>
+    </w:lvl>
+    <w:lvl w:ilvl="3" w:tentative="1">
+      <w:start w:val="1"/>
+      <w:numFmt w:val="bullet"/>
+      <w:lvlText w:val=""/>
+      <w:lvlJc w:val="left"/>
+      <w:pPr>
+        <w:tabs>
+          <w:tab w:val="num" w:pos="2880"/>
+        </w:tabs>
+        <w:ind w:left="2880" w:hanging="360"/>
+      </w:pPr>
+      <w:rPr>
+        <w:rFonts w:ascii="Wingdings" w:hAnsi="Wingdings" w:hint="default"/>
+        <w:sz w:val="20"/>
+      </w:rPr>
+    </w:lvl>
+    <w:lvl w:ilvl="4" w:tentative="1">
+      <w:start w:val="1"/>
+      <w:numFmt w:val="bullet"/>
+      <w:lvlText w:val=""/>
+      <w:lvlJc w:val="left"/>
+      <w:pPr>
+        <w:tabs>
+          <w:tab w:val="num" w:pos="3600"/>
+        </w:tabs>
+        <w:ind w:left="3600" w:hanging="360"/>
+      </w:pPr>
+      <w:rPr>
+        <w:rFonts w:ascii="Wingdings" w:hAnsi="Wingdings" w:hint="default"/>
+        <w:sz w:val="20"/>
+      </w:rPr>
+    </w:lvl>
+    <w:lvl w:ilvl="5" w:tentative="1">
+      <w:start w:val="1"/>
+      <w:numFmt w:val="bullet"/>
+      <w:lvlText w:val=""/>
+      <w:lvlJc w:val="left"/>
+      <w:pPr>
+        <w:tabs>
+          <w:tab w:val="num" w:pos="4320"/>
+        </w:tabs>
+        <w:ind w:left="4320" w:hanging="360"/>
+      </w:pPr>
+      <w:rPr>
+        <w:rFonts w:ascii="Wingdings" w:hAnsi="Wingdings" w:hint="default"/>
+        <w:sz w:val="20"/>
+      </w:rPr>
+    </w:lvl>
+    <w:lvl w:ilvl="6" w:tentative="1">
+      <w:start w:val="1"/>
+      <w:numFmt w:val="bullet"/>
+      <w:lvlText w:val=""/>
+      <w:lvlJc w:val="left"/>
+      <w:pPr>
+        <w:tabs>
+          <w:tab w:val="num" w:pos="5040"/>
+        </w:tabs>
+        <w:ind w:left="5040" w:hanging="360"/>
+      </w:pPr>
+      <w:rPr>
+        <w:rFonts w:ascii="Wingdings" w:hAnsi="Wingdings" w:hint="default"/>
+        <w:sz w:val="20"/>
+      </w:rPr>
+    </w:lvl>
+    <w:lvl w:ilvl="7" w:tentative="1">
+      <w:start w:val="1"/>
+      <w:numFmt w:val="bullet"/>
+      <w:lvlText w:val=""/>
+      <w:lvlJc w:val="left"/>
+      <w:pPr>
+        <w:tabs>
+          <w:tab w:val="num" w:pos="5760"/>
+        </w:tabs>
+        <w:ind w:left="5760" w:hanging="360"/>
+      </w:pPr>
+      <w:rPr>
+        <w:rFonts w:ascii="Wingdings" w:hAnsi="Wingdings" w:hint="default"/>
+        <w:sz w:val="20"/>
+      </w:rPr>
+    </w:lvl>
+    <w:lvl w:ilvl="8" w:tentative="1">
+      <w:start w:val="1"/>
+      <w:numFmt w:val="bullet"/>
+      <w:lvlText w:val=""/>
+      <w:lvlJc w:val="left"/>
+      <w:pPr>
+        <w:tabs>
+          <w:tab w:val="num" w:pos="6480"/>
+        </w:tabs>
+        <w:ind w:left="6480" w:hanging="360"/>
+      </w:pPr>
+      <w:rPr>
+        <w:rFonts w:ascii="Wingdings" w:hAnsi="Wingdings" w:hint="default"/>
+        <w:sz w:val="20"/>
+      </w:rPr>
+    </w:lvl>
+  </w:abstractNum>
+  <w:abstractNum w:abstractNumId="14" w15:restartNumberingAfterBreak="0">
+    <w:nsid w:val="3F8D44A2"/>
+    <w:multiLevelType w:val="multilevel"/>
+    <w:tmpl w:val="9B34AB1A"/>
+    <w:lvl w:ilvl="0">
+      <w:start w:val="1"/>
+      <w:numFmt w:val="bullet"/>
+      <w:lvlText w:val=""/>
+      <w:lvlJc w:val="left"/>
+      <w:pPr>
+        <w:tabs>
+          <w:tab w:val="num" w:pos="720"/>
+        </w:tabs>
+        <w:ind w:left="720" w:hanging="360"/>
+      </w:pPr>
+      <w:rPr>
+        <w:rFonts w:ascii="Symbol" w:hAnsi="Symbol" w:hint="default"/>
+        <w:sz w:val="20"/>
+      </w:rPr>
+    </w:lvl>
+    <w:lvl w:ilvl="1">
+      <w:start w:val="1"/>
+      <w:numFmt w:val="bullet"/>
+      <w:lvlText w:val="o"/>
+      <w:lvlJc w:val="left"/>
+      <w:pPr>
+        <w:tabs>
+          <w:tab w:val="num" w:pos="1440"/>
+        </w:tabs>
+        <w:ind w:left="1440" w:hanging="360"/>
+      </w:pPr>
+      <w:rPr>
+        <w:rFonts w:ascii="Courier New" w:hAnsi="Courier New" w:hint="default"/>
+        <w:sz w:val="20"/>
+      </w:rPr>
+    </w:lvl>
+    <w:lvl w:ilvl="2" w:tentative="1">
+      <w:start w:val="1"/>
+      <w:numFmt w:val="bullet"/>
+      <w:lvlText w:val=""/>
+      <w:lvlJc w:val="left"/>
+      <w:pPr>
+        <w:tabs>
+          <w:tab w:val="num" w:pos="2160"/>
+        </w:tabs>
+        <w:ind w:left="2160" w:hanging="360"/>
+      </w:pPr>
+      <w:rPr>
+        <w:rFonts w:ascii="Wingdings" w:hAnsi="Wingdings" w:hint="default"/>
+        <w:sz w:val="20"/>
+      </w:rPr>
+    </w:lvl>
+    <w:lvl w:ilvl="3" w:tentative="1">
+      <w:start w:val="1"/>
+      <w:numFmt w:val="bullet"/>
+      <w:lvlText w:val=""/>
+      <w:lvlJc w:val="left"/>
+      <w:pPr>
+        <w:tabs>
+          <w:tab w:val="num" w:pos="2880"/>
+        </w:tabs>
+        <w:ind w:left="2880" w:hanging="360"/>
+      </w:pPr>
+      <w:rPr>
+        <w:rFonts w:ascii="Wingdings" w:hAnsi="Wingdings" w:hint="default"/>
+        <w:sz w:val="20"/>
+      </w:rPr>
+    </w:lvl>
+    <w:lvl w:ilvl="4" w:tentative="1">
+      <w:start w:val="1"/>
+      <w:numFmt w:val="bullet"/>
+      <w:lvlText w:val=""/>
+      <w:lvlJc w:val="left"/>
+      <w:pPr>
+        <w:tabs>
+          <w:tab w:val="num" w:pos="3600"/>
+        </w:tabs>
+        <w:ind w:left="3600" w:hanging="360"/>
+      </w:pPr>
+      <w:rPr>
+        <w:rFonts w:ascii="Wingdings" w:hAnsi="Wingdings" w:hint="default"/>
+        <w:sz w:val="20"/>
+      </w:rPr>
+    </w:lvl>
+    <w:lvl w:ilvl="5" w:tentative="1">
+      <w:start w:val="1"/>
+      <w:numFmt w:val="bullet"/>
+      <w:lvlText w:val=""/>
+      <w:lvlJc w:val="left"/>
+      <w:pPr>
+        <w:tabs>
+          <w:tab w:val="num" w:pos="4320"/>
+        </w:tabs>
+        <w:ind w:left="4320" w:hanging="360"/>
+      </w:pPr>
+      <w:rPr>
+        <w:rFonts w:ascii="Wingdings" w:hAnsi="Wingdings" w:hint="default"/>
+        <w:sz w:val="20"/>
+      </w:rPr>
+    </w:lvl>
+    <w:lvl w:ilvl="6" w:tentative="1">
+      <w:start w:val="1"/>
+      <w:numFmt w:val="bullet"/>
+      <w:lvlText w:val=""/>
+      <w:lvlJc w:val="left"/>
+      <w:pPr>
+        <w:tabs>
+          <w:tab w:val="num" w:pos="5040"/>
+        </w:tabs>
+        <w:ind w:left="5040" w:hanging="360"/>
+      </w:pPr>
+      <w:rPr>
+        <w:rFonts w:ascii="Wingdings" w:hAnsi="Wingdings" w:hint="default"/>
+        <w:sz w:val="20"/>
+      </w:rPr>
+    </w:lvl>
+    <w:lvl w:ilvl="7" w:tentative="1">
+      <w:start w:val="1"/>
+      <w:numFmt w:val="bullet"/>
+      <w:lvlText w:val=""/>
+      <w:lvlJc w:val="left"/>
+      <w:pPr>
+        <w:tabs>
+          <w:tab w:val="num" w:pos="5760"/>
+        </w:tabs>
+        <w:ind w:left="5760" w:hanging="360"/>
+      </w:pPr>
+      <w:rPr>
+        <w:rFonts w:ascii="Wingdings" w:hAnsi="Wingdings" w:hint="default"/>
+        <w:sz w:val="20"/>
+      </w:rPr>
+    </w:lvl>
+    <w:lvl w:ilvl="8" w:tentative="1">
+      <w:start w:val="1"/>
+      <w:numFmt w:val="bullet"/>
+      <w:lvlText w:val=""/>
+      <w:lvlJc w:val="left"/>
+      <w:pPr>
+        <w:tabs>
+          <w:tab w:val="num" w:pos="6480"/>
+        </w:tabs>
+        <w:ind w:left="6480" w:hanging="360"/>
+      </w:pPr>
+      <w:rPr>
+        <w:rFonts w:ascii="Wingdings" w:hAnsi="Wingdings" w:hint="default"/>
+        <w:sz w:val="20"/>
+      </w:rPr>
+    </w:lvl>
+  </w:abstractNum>
+  <w:abstractNum w:abstractNumId="15" w15:restartNumberingAfterBreak="0">
     <w:nsid w:val="43BD7B18"/>
     <w:multiLevelType w:val="hybridMultilevel"/>
     <w:tmpl w:val="F7588D16"/>
@@ -13437,7 +14331,7 @@
       </w:rPr>
     </w:lvl>
   </w:abstractNum>
-  <w:abstractNum w:abstractNumId="12" w15:restartNumberingAfterBreak="0">
+  <w:abstractNum w:abstractNumId="16" w15:restartNumberingAfterBreak="0">
     <w:nsid w:val="49DA79B9"/>
     <w:multiLevelType w:val="hybridMultilevel"/>
     <w:tmpl w:val="F3C8F666"/>
@@ -13549,7 +14443,7 @@
       </w:rPr>
     </w:lvl>
   </w:abstractNum>
-  <w:abstractNum w:abstractNumId="13" w15:restartNumberingAfterBreak="0">
+  <w:abstractNum w:abstractNumId="17" w15:restartNumberingAfterBreak="0">
     <w:nsid w:val="4BB4024D"/>
     <w:multiLevelType w:val="multilevel"/>
     <w:tmpl w:val="C70A69E2"/>
@@ -13698,7 +14592,7 @@
       </w:rPr>
     </w:lvl>
   </w:abstractNum>
-  <w:abstractNum w:abstractNumId="14" w15:restartNumberingAfterBreak="0">
+  <w:abstractNum w:abstractNumId="18" w15:restartNumberingAfterBreak="0">
     <w:nsid w:val="50452BA5"/>
     <w:multiLevelType w:val="multilevel"/>
     <w:tmpl w:val="4BE62122"/>
@@ -13847,7 +14741,7 @@
       </w:rPr>
     </w:lvl>
   </w:abstractNum>
-  <w:abstractNum w:abstractNumId="15" w15:restartNumberingAfterBreak="0">
+  <w:abstractNum w:abstractNumId="19" w15:restartNumberingAfterBreak="0">
     <w:nsid w:val="52BA6F62"/>
     <w:multiLevelType w:val="multilevel"/>
     <w:tmpl w:val="9C421966"/>
@@ -13960,7 +14854,7 @@
       </w:rPr>
     </w:lvl>
   </w:abstractNum>
-  <w:abstractNum w:abstractNumId="16" w15:restartNumberingAfterBreak="0">
+  <w:abstractNum w:abstractNumId="20" w15:restartNumberingAfterBreak="0">
     <w:nsid w:val="572152B3"/>
     <w:multiLevelType w:val="hybridMultilevel"/>
     <w:tmpl w:val="C092497C"/>
@@ -14049,7 +14943,7 @@
       </w:pPr>
     </w:lvl>
   </w:abstractNum>
-  <w:abstractNum w:abstractNumId="17" w15:restartNumberingAfterBreak="0">
+  <w:abstractNum w:abstractNumId="21" w15:restartNumberingAfterBreak="0">
     <w:nsid w:val="5CBC5D03"/>
     <w:multiLevelType w:val="multilevel"/>
     <w:tmpl w:val="EFFC5640"/>
@@ -14198,7 +15092,7 @@
       </w:rPr>
     </w:lvl>
   </w:abstractNum>
-  <w:abstractNum w:abstractNumId="18" w15:restartNumberingAfterBreak="0">
+  <w:abstractNum w:abstractNumId="22" w15:restartNumberingAfterBreak="0">
     <w:nsid w:val="5EA35AA9"/>
     <w:multiLevelType w:val="multilevel"/>
     <w:tmpl w:val="955C6F38"/>
@@ -14347,7 +15241,7 @@
       </w:rPr>
     </w:lvl>
   </w:abstractNum>
-  <w:abstractNum w:abstractNumId="19" w15:restartNumberingAfterBreak="0">
+  <w:abstractNum w:abstractNumId="23" w15:restartNumberingAfterBreak="0">
     <w:nsid w:val="604A3BC4"/>
     <w:multiLevelType w:val="multilevel"/>
     <w:tmpl w:val="81C86BD8"/>
@@ -14468,7 +15362,7 @@
       </w:rPr>
     </w:lvl>
   </w:abstractNum>
-  <w:abstractNum w:abstractNumId="20" w15:restartNumberingAfterBreak="0">
+  <w:abstractNum w:abstractNumId="24" w15:restartNumberingAfterBreak="0">
     <w:nsid w:val="6174799D"/>
     <w:multiLevelType w:val="hybridMultilevel"/>
     <w:tmpl w:val="D93EC4F6"/>
@@ -14554,7 +15448,7 @@
       </w:pPr>
     </w:lvl>
   </w:abstractNum>
-  <w:abstractNum w:abstractNumId="21" w15:restartNumberingAfterBreak="0">
+  <w:abstractNum w:abstractNumId="25" w15:restartNumberingAfterBreak="0">
     <w:nsid w:val="676860C0"/>
     <w:multiLevelType w:val="hybridMultilevel"/>
     <w:tmpl w:val="C8AE6DDA"/>
@@ -14643,7 +15537,7 @@
       </w:pPr>
     </w:lvl>
   </w:abstractNum>
-  <w:abstractNum w:abstractNumId="22" w15:restartNumberingAfterBreak="0">
+  <w:abstractNum w:abstractNumId="26" w15:restartNumberingAfterBreak="0">
     <w:nsid w:val="6B7B15CE"/>
     <w:multiLevelType w:val="multilevel"/>
     <w:tmpl w:val="8206BEE8"/>
@@ -14792,7 +15686,7 @@
       </w:rPr>
     </w:lvl>
   </w:abstractNum>
-  <w:abstractNum w:abstractNumId="23" w15:restartNumberingAfterBreak="0">
+  <w:abstractNum w:abstractNumId="27" w15:restartNumberingAfterBreak="0">
     <w:nsid w:val="6BAF7650"/>
     <w:multiLevelType w:val="multilevel"/>
     <w:tmpl w:val="5C3A8528"/>
@@ -14941,7 +15835,156 @@
       </w:rPr>
     </w:lvl>
   </w:abstractNum>
-  <w:abstractNum w:abstractNumId="24" w15:restartNumberingAfterBreak="0">
+  <w:abstractNum w:abstractNumId="28" w15:restartNumberingAfterBreak="0">
+    <w:nsid w:val="6C2337F0"/>
+    <w:multiLevelType w:val="multilevel"/>
+    <w:tmpl w:val="7EC835F0"/>
+    <w:lvl w:ilvl="0">
+      <w:start w:val="1"/>
+      <w:numFmt w:val="bullet"/>
+      <w:lvlText w:val=""/>
+      <w:lvlJc w:val="left"/>
+      <w:pPr>
+        <w:tabs>
+          <w:tab w:val="num" w:pos="720"/>
+        </w:tabs>
+        <w:ind w:left="720" w:hanging="360"/>
+      </w:pPr>
+      <w:rPr>
+        <w:rFonts w:ascii="Symbol" w:hAnsi="Symbol" w:hint="default"/>
+        <w:sz w:val="20"/>
+      </w:rPr>
+    </w:lvl>
+    <w:lvl w:ilvl="1" w:tentative="1">
+      <w:start w:val="1"/>
+      <w:numFmt w:val="bullet"/>
+      <w:lvlText w:val="o"/>
+      <w:lvlJc w:val="left"/>
+      <w:pPr>
+        <w:tabs>
+          <w:tab w:val="num" w:pos="1440"/>
+        </w:tabs>
+        <w:ind w:left="1440" w:hanging="360"/>
+      </w:pPr>
+      <w:rPr>
+        <w:rFonts w:ascii="Courier New" w:hAnsi="Courier New" w:hint="default"/>
+        <w:sz w:val="20"/>
+      </w:rPr>
+    </w:lvl>
+    <w:lvl w:ilvl="2" w:tentative="1">
+      <w:start w:val="1"/>
+      <w:numFmt w:val="bullet"/>
+      <w:lvlText w:val=""/>
+      <w:lvlJc w:val="left"/>
+      <w:pPr>
+        <w:tabs>
+          <w:tab w:val="num" w:pos="2160"/>
+        </w:tabs>
+        <w:ind w:left="2160" w:hanging="360"/>
+      </w:pPr>
+      <w:rPr>
+        <w:rFonts w:ascii="Wingdings" w:hAnsi="Wingdings" w:hint="default"/>
+        <w:sz w:val="20"/>
+      </w:rPr>
+    </w:lvl>
+    <w:lvl w:ilvl="3" w:tentative="1">
+      <w:start w:val="1"/>
+      <w:numFmt w:val="bullet"/>
+      <w:lvlText w:val=""/>
+      <w:lvlJc w:val="left"/>
+      <w:pPr>
+        <w:tabs>
+          <w:tab w:val="num" w:pos="2880"/>
+        </w:tabs>
+        <w:ind w:left="2880" w:hanging="360"/>
+      </w:pPr>
+      <w:rPr>
+        <w:rFonts w:ascii="Wingdings" w:hAnsi="Wingdings" w:hint="default"/>
+        <w:sz w:val="20"/>
+      </w:rPr>
+    </w:lvl>
+    <w:lvl w:ilvl="4" w:tentative="1">
+      <w:start w:val="1"/>
+      <w:numFmt w:val="bullet"/>
+      <w:lvlText w:val=""/>
+      <w:lvlJc w:val="left"/>
+      <w:pPr>
+        <w:tabs>
+          <w:tab w:val="num" w:pos="3600"/>
+        </w:tabs>
+        <w:ind w:left="3600" w:hanging="360"/>
+      </w:pPr>
+      <w:rPr>
+        <w:rFonts w:ascii="Wingdings" w:hAnsi="Wingdings" w:hint="default"/>
+        <w:sz w:val="20"/>
+      </w:rPr>
+    </w:lvl>
+    <w:lvl w:ilvl="5" w:tentative="1">
+      <w:start w:val="1"/>
+      <w:numFmt w:val="bullet"/>
+      <w:lvlText w:val=""/>
+      <w:lvlJc w:val="left"/>
+      <w:pPr>
+        <w:tabs>
+          <w:tab w:val="num" w:pos="4320"/>
+        </w:tabs>
+        <w:ind w:left="4320" w:hanging="360"/>
+      </w:pPr>
+      <w:rPr>
+        <w:rFonts w:ascii="Wingdings" w:hAnsi="Wingdings" w:hint="default"/>
+        <w:sz w:val="20"/>
+      </w:rPr>
+    </w:lvl>
+    <w:lvl w:ilvl="6" w:tentative="1">
+      <w:start w:val="1"/>
+      <w:numFmt w:val="bullet"/>
+      <w:lvlText w:val=""/>
+      <w:lvlJc w:val="left"/>
+      <w:pPr>
+        <w:tabs>
+          <w:tab w:val="num" w:pos="5040"/>
+        </w:tabs>
+        <w:ind w:left="5040" w:hanging="360"/>
+      </w:pPr>
+      <w:rPr>
+        <w:rFonts w:ascii="Wingdings" w:hAnsi="Wingdings" w:hint="default"/>
+        <w:sz w:val="20"/>
+      </w:rPr>
+    </w:lvl>
+    <w:lvl w:ilvl="7" w:tentative="1">
+      <w:start w:val="1"/>
+      <w:numFmt w:val="bullet"/>
+      <w:lvlText w:val=""/>
+      <w:lvlJc w:val="left"/>
+      <w:pPr>
+        <w:tabs>
+          <w:tab w:val="num" w:pos="5760"/>
+        </w:tabs>
+        <w:ind w:left="5760" w:hanging="360"/>
+      </w:pPr>
+      <w:rPr>
+        <w:rFonts w:ascii="Wingdings" w:hAnsi="Wingdings" w:hint="default"/>
+        <w:sz w:val="20"/>
+      </w:rPr>
+    </w:lvl>
+    <w:lvl w:ilvl="8" w:tentative="1">
+      <w:start w:val="1"/>
+      <w:numFmt w:val="bullet"/>
+      <w:lvlText w:val=""/>
+      <w:lvlJc w:val="left"/>
+      <w:pPr>
+        <w:tabs>
+          <w:tab w:val="num" w:pos="6480"/>
+        </w:tabs>
+        <w:ind w:left="6480" w:hanging="360"/>
+      </w:pPr>
+      <w:rPr>
+        <w:rFonts w:ascii="Wingdings" w:hAnsi="Wingdings" w:hint="default"/>
+        <w:sz w:val="20"/>
+      </w:rPr>
+    </w:lvl>
+  </w:abstractNum>
+  <w:abstractNum w:abstractNumId="29" w15:restartNumberingAfterBreak="0">
     <w:nsid w:val="74EC4630"/>
     <w:multiLevelType w:val="hybridMultilevel"/>
     <w:tmpl w:val="C89CA120"/>
@@ -15054,7 +16097,7 @@
       </w:rPr>
     </w:lvl>
   </w:abstractNum>
-  <w:abstractNum w:abstractNumId="25" w15:restartNumberingAfterBreak="0">
+  <w:abstractNum w:abstractNumId="30" w15:restartNumberingAfterBreak="0">
     <w:nsid w:val="7C325F31"/>
     <w:multiLevelType w:val="hybridMultilevel"/>
     <w:tmpl w:val="AB4E6B54"/>
@@ -15143,7 +16186,7 @@
       </w:pPr>
     </w:lvl>
   </w:abstractNum>
-  <w:abstractNum w:abstractNumId="26" w15:restartNumberingAfterBreak="0">
+  <w:abstractNum w:abstractNumId="31" w15:restartNumberingAfterBreak="0">
     <w:nsid w:val="7FC86862"/>
     <w:multiLevelType w:val="multilevel"/>
     <w:tmpl w:val="866C78A6"/>
@@ -15296,25 +16339,25 @@
     <w:abstractNumId w:val="3"/>
   </w:num>
   <w:num w:numId="2" w16cid:durableId="1621109282">
-    <w:abstractNumId w:val="25"/>
+    <w:abstractNumId w:val="30"/>
   </w:num>
   <w:num w:numId="3" w16cid:durableId="1994943116">
     <w:abstractNumId w:val="0"/>
   </w:num>
   <w:num w:numId="4" w16cid:durableId="139350439">
-    <w:abstractNumId w:val="12"/>
+    <w:abstractNumId w:val="16"/>
   </w:num>
   <w:num w:numId="5" w16cid:durableId="1113744429">
     <w:abstractNumId w:val="5"/>
   </w:num>
   <w:num w:numId="6" w16cid:durableId="438575008">
-    <w:abstractNumId w:val="15"/>
+    <w:abstractNumId w:val="19"/>
   </w:num>
   <w:num w:numId="7" w16cid:durableId="976225135">
-    <w:abstractNumId w:val="20"/>
+    <w:abstractNumId w:val="24"/>
   </w:num>
   <w:num w:numId="8" w16cid:durableId="1096900807">
-    <w:abstractNumId w:val="8"/>
+    <w:abstractNumId w:val="9"/>
   </w:num>
   <w:num w:numId="9" w16cid:durableId="1831557575">
     <w:abstractNumId w:val="1"/>
@@ -15326,52 +16369,67 @@
     <w:abstractNumId w:val="2"/>
   </w:num>
   <w:num w:numId="12" w16cid:durableId="474030792">
-    <w:abstractNumId w:val="19"/>
+    <w:abstractNumId w:val="23"/>
   </w:num>
   <w:num w:numId="13" w16cid:durableId="566644747">
-    <w:abstractNumId w:val="16"/>
+    <w:abstractNumId w:val="20"/>
   </w:num>
   <w:num w:numId="14" w16cid:durableId="768621359">
-    <w:abstractNumId w:val="24"/>
+    <w:abstractNumId w:val="29"/>
   </w:num>
   <w:num w:numId="15" w16cid:durableId="1671256746">
     <w:abstractNumId w:val="4"/>
   </w:num>
   <w:num w:numId="16" w16cid:durableId="1555847798">
-    <w:abstractNumId w:val="11"/>
+    <w:abstractNumId w:val="15"/>
   </w:num>
   <w:num w:numId="17" w16cid:durableId="364335086">
-    <w:abstractNumId w:val="21"/>
+    <w:abstractNumId w:val="25"/>
   </w:num>
   <w:num w:numId="18" w16cid:durableId="1968005791">
     <w:abstractNumId w:val="6"/>
   </w:num>
   <w:num w:numId="19" w16cid:durableId="86116508">
+    <w:abstractNumId w:val="26"/>
+  </w:num>
+  <w:num w:numId="20" w16cid:durableId="1471245954">
+    <w:abstractNumId w:val="12"/>
+  </w:num>
+  <w:num w:numId="21" w16cid:durableId="1680766965">
+    <w:abstractNumId w:val="27"/>
+  </w:num>
+  <w:num w:numId="22" w16cid:durableId="1285427063">
+    <w:abstractNumId w:val="17"/>
+  </w:num>
+  <w:num w:numId="23" w16cid:durableId="2097510105">
+    <w:abstractNumId w:val="31"/>
+  </w:num>
+  <w:num w:numId="24" w16cid:durableId="1808009598">
+    <w:abstractNumId w:val="11"/>
+  </w:num>
+  <w:num w:numId="25" w16cid:durableId="833255175">
+    <w:abstractNumId w:val="21"/>
+  </w:num>
+  <w:num w:numId="26" w16cid:durableId="652755017">
     <w:abstractNumId w:val="22"/>
   </w:num>
-  <w:num w:numId="20" w16cid:durableId="1471245954">
+  <w:num w:numId="27" w16cid:durableId="747654820">
+    <w:abstractNumId w:val="18"/>
+  </w:num>
+  <w:num w:numId="28" w16cid:durableId="1862548371">
     <w:abstractNumId w:val="10"/>
   </w:num>
-  <w:num w:numId="21" w16cid:durableId="1680766965">
-    <w:abstractNumId w:val="23"/>
+  <w:num w:numId="29" w16cid:durableId="183599022">
+    <w:abstractNumId w:val="14"/>
   </w:num>
-  <w:num w:numId="22" w16cid:durableId="1285427063">
+  <w:num w:numId="30" w16cid:durableId="1284506789">
+    <w:abstractNumId w:val="28"/>
+  </w:num>
+  <w:num w:numId="31" w16cid:durableId="1585262507">
     <w:abstractNumId w:val="13"/>
   </w:num>
-  <w:num w:numId="23" w16cid:durableId="2097510105">
-    <w:abstractNumId w:val="26"/>
-  </w:num>
-  <w:num w:numId="24" w16cid:durableId="1808009598">
-    <w:abstractNumId w:val="9"/>
-  </w:num>
-  <w:num w:numId="25" w16cid:durableId="833255175">
-    <w:abstractNumId w:val="17"/>
-  </w:num>
-  <w:num w:numId="26" w16cid:durableId="652755017">
-    <w:abstractNumId w:val="18"/>
-  </w:num>
-  <w:num w:numId="27" w16cid:durableId="747654820">
-    <w:abstractNumId w:val="14"/>
+  <w:num w:numId="32" w16cid:durableId="2045515494">
+    <w:abstractNumId w:val="8"/>
   </w:num>
   <w:numIdMacAtCleanup w:val="2"/>
 </w:numbering>
@@ -15760,7 +16818,7 @@
   <w:style w:type="paragraph" w:default="1" w:styleId="Normal">
     <w:name w:val="Normal"/>
     <w:qFormat/>
-    <w:rsid w:val="00007625"/>
+    <w:rsid w:val="003B3D61"/>
     <w:pPr>
       <w:spacing w:after="200" w:line="276" w:lineRule="auto"/>
     </w:pPr>
@@ -16561,7 +17619,7 @@
 </file>
 
 <file path=word/glossary/document.xml><?xml version="1.0" encoding="utf-8"?>
-<w:glossaryDocument xmlns:wpc="http://schemas.microsoft.com/office/word/2010/wordprocessingCanvas" xmlns:cx="http://schemas.microsoft.com/office/drawing/2014/chartex" xmlns:cx1="http://schemas.microsoft.com/office/drawing/2015/9/8/chartex" xmlns:cx2="http://schemas.microsoft.com/office/drawing/2015/10/21/chartex" xmlns:cx3="http://schemas.microsoft.com/office/drawing/2016/5/9/chartex" xmlns:cx4="http://schemas.microsoft.com/office/drawing/2016/5/10/chartex" xmlns:cx5="http://schemas.microsoft.com/office/drawing/2016/5/11/chartex" xmlns:cx6="http://schemas.microsoft.com/office/drawing/2016/5/12/chartex" xmlns:cx7="http://schemas.microsoft.com/office/drawing/2016/5/13/chartex" xmlns:cx8="http://schemas.microsoft.com/office/drawing/2016/5/14/chartex" xmlns:mc="http://schemas.openxmlformats.org/markup-compatibility/2006" xmlns:aink="http://schemas.microsoft.com/office/drawing/2016/ink" xmlns:am3d="http://schemas.microsoft.com/office/drawing/2017/model3d" xmlns:o="urn:schemas-microsoft-com:office:office" xmlns:oel="http://schemas.microsoft.com/office/2019/extlst" xmlns:r="http://schemas.openxmlformats.org/officeDocument/2006/relationships" xmlns:m="http://schemas.openxmlformats.org/officeDocument/2006/math" xmlns:v="urn:schemas-microsoft-com:vml" xmlns:wp14="http://schemas.microsoft.com/office/word/2010/wordprocessingDrawing" xmlns:wp="http://schemas.openxmlformats.org/drawingml/2006/wordprocessingDrawing" xmlns:w10="urn:schemas-microsoft-com:office:word" xmlns:w="http://schemas.openxmlformats.org/wordprocessingml/2006/main" xmlns:w14="http://schemas.microsoft.com/office/word/2010/wordml" xmlns:w15="http://schemas.microsoft.com/office/word/2012/wordml" xmlns:w16cex="http://schemas.microsoft.com/office/word/2018/wordml/cex" xmlns:w16cid="http://schemas.microsoft.com/office/word/2016/wordml/cid" xmlns:w16="http://schemas.microsoft.com/office/word/2018/wordml" xmlns:w16sdtdh="http://schemas.microsoft.com/office/word/2020/wordml/sdtdatahash" xmlns:w16se="http://schemas.microsoft.com/office/word/2015/wordml/symex" xmlns:wpg="http://schemas.microsoft.com/office/word/2010/wordprocessingGroup" xmlns:wpi="http://schemas.microsoft.com/office/word/2010/wordprocessingInk" xmlns:wne="http://schemas.microsoft.com/office/word/2006/wordml" xmlns:wps="http://schemas.microsoft.com/office/word/2010/wordprocessingShape" mc:Ignorable="w14 w15 w16se w16cid w16 w16cex w16sdtdh wp14">
+<w:glossaryDocument xmlns:wpc="http://schemas.microsoft.com/office/word/2010/wordprocessingCanvas" xmlns:cx="http://schemas.microsoft.com/office/drawing/2014/chartex" xmlns:cx1="http://schemas.microsoft.com/office/drawing/2015/9/8/chartex" xmlns:cx2="http://schemas.microsoft.com/office/drawing/2015/10/21/chartex" xmlns:cx3="http://schemas.microsoft.com/office/drawing/2016/5/9/chartex" xmlns:cx4="http://schemas.microsoft.com/office/drawing/2016/5/10/chartex" xmlns:cx5="http://schemas.microsoft.com/office/drawing/2016/5/11/chartex" xmlns:cx6="http://schemas.microsoft.com/office/drawing/2016/5/12/chartex" xmlns:cx7="http://schemas.microsoft.com/office/drawing/2016/5/13/chartex" xmlns:cx8="http://schemas.microsoft.com/office/drawing/2016/5/14/chartex" xmlns:mc="http://schemas.openxmlformats.org/markup-compatibility/2006" xmlns:aink="http://schemas.microsoft.com/office/drawing/2016/ink" xmlns:am3d="http://schemas.microsoft.com/office/drawing/2017/model3d" xmlns:o="urn:schemas-microsoft-com:office:office" xmlns:oel="http://schemas.microsoft.com/office/2019/extlst" xmlns:r="http://schemas.openxmlformats.org/officeDocument/2006/relationships" xmlns:m="http://schemas.openxmlformats.org/officeDocument/2006/math" xmlns:v="urn:schemas-microsoft-com:vml" xmlns:wp14="http://schemas.microsoft.com/office/word/2010/wordprocessingDrawing" xmlns:wp="http://schemas.openxmlformats.org/drawingml/2006/wordprocessingDrawing" xmlns:w10="urn:schemas-microsoft-com:office:word" xmlns:w="http://schemas.openxmlformats.org/wordprocessingml/2006/main" xmlns:w14="http://schemas.microsoft.com/office/word/2010/wordml" xmlns:w15="http://schemas.microsoft.com/office/word/2012/wordml" xmlns:w16cex="http://schemas.microsoft.com/office/word/2018/wordml/cex" xmlns:w16cid="http://schemas.microsoft.com/office/word/2016/wordml/cid" xmlns:w16="http://schemas.microsoft.com/office/word/2018/wordml" xmlns:w16du="http://schemas.microsoft.com/office/word/2023/wordml/word16du" xmlns:w16sdtdh="http://schemas.microsoft.com/office/word/2020/wordml/sdtdatahash" xmlns:w16se="http://schemas.microsoft.com/office/word/2015/wordml/symex" xmlns:wpg="http://schemas.microsoft.com/office/word/2010/wordprocessingGroup" xmlns:wpi="http://schemas.microsoft.com/office/word/2010/wordprocessingInk" xmlns:wne="http://schemas.microsoft.com/office/word/2006/wordml" xmlns:wps="http://schemas.microsoft.com/office/word/2010/wordprocessingShape" mc:Ignorable="w14 w15 w16se w16cid w16 w16cex w16sdtdh wp14">
   <w:docParts>
     <w:docPart>
       <w:docPartPr>
@@ -16621,7 +17679,7 @@
     <w:charset w:val="00"/>
     <w:family w:val="swiss"/>
     <w:pitch w:val="variable"/>
-    <w:sig w:usb0="E4002EFF" w:usb1="C000247B" w:usb2="00000009" w:usb3="00000000" w:csb0="000001FF" w:csb1="00000000"/>
+    <w:sig w:usb0="E4002EFF" w:usb1="C200247B" w:usb2="00000009" w:usb3="00000000" w:csb0="000001FF" w:csb1="00000000"/>
   </w:font>
   <w:font w:name="MS Gothic">
     <w:altName w:val="ＭＳ ゴシック"/>
@@ -16646,6 +17704,7 @@
     <w:sig w:usb0="E1002EFF" w:usb1="C000605B" w:usb2="00000029" w:usb3="00000000" w:csb0="000101FF" w:csb1="00000000"/>
   </w:font>
   <w:font w:name="Century Gothic">
+    <w:altName w:val="Calibri"/>
     <w:panose1 w:val="020B0502020202020204"/>
     <w:charset w:val="00"/>
     <w:family w:val="swiss"/>
@@ -16689,7 +17748,7 @@
     <w:sig w:usb0="00000287" w:usb1="00000000" w:usb2="00000000" w:usb3="00000000" w:csb0="0000009F" w:csb1="00000000"/>
   </w:font>
   <w:font w:name="Yu Mincho">
-    <w:altName w:val="游明朝"/>
+    <w:altName w:val="Yu Gothic"/>
     <w:charset w:val="80"/>
     <w:family w:val="roman"/>
     <w:pitch w:val="variable"/>
@@ -16708,7 +17767,7 @@
     <w:charset w:val="00"/>
     <w:family w:val="swiss"/>
     <w:pitch w:val="variable"/>
-    <w:sig w:usb0="E4002EFF" w:usb1="C000247B" w:usb2="00000009" w:usb3="00000000" w:csb0="000001FF" w:csb1="00000000"/>
+    <w:sig w:usb0="E4002EFF" w:usb1="C200247B" w:usb2="00000009" w:usb3="00000000" w:csb0="000001FF" w:csb1="00000000"/>
   </w:font>
 </w:fonts>
 </file>
@@ -16725,12 +17784,15 @@
   </w:compat>
   <w:rsids>
     <w:rsidRoot w:val="008A15C7"/>
+    <w:rsid w:val="00156461"/>
     <w:rsid w:val="00194EB2"/>
     <w:rsid w:val="004D2782"/>
     <w:rsid w:val="008A15C7"/>
+    <w:rsid w:val="009C3E87"/>
     <w:rsid w:val="00AC5EE0"/>
     <w:rsid w:val="00CA325E"/>
     <w:rsid w:val="00E7334A"/>
+    <w:rsid w:val="00F00944"/>
   </w:rsids>
   <m:mathPr>
     <m:mathFont m:val="Cambria Math"/>
@@ -17469,6 +18531,14 @@
 </file>
 
 <file path=customXml/item1.xml><?xml version="1.0" encoding="utf-8"?>
+<p:properties xmlns:p="http://schemas.microsoft.com/office/2006/metadata/properties" xmlns:xsi="http://www.w3.org/2001/XMLSchema-instance" xmlns:pc="http://schemas.microsoft.com/office/infopath/2007/PartnerControls">
+  <documentManagement>
+    <Estado_Documento xmlns="eb1448ec-4c10-40cb-b842-957900895bf7">APROBADO</Estado_Documento>
+  </documentManagement>
+</p:properties>
+</file>
+
+<file path=customXml/item2.xml><?xml version="1.0" encoding="utf-8"?>
 <?mso-contentType ?>
 <FormTemplates xmlns="http://schemas.microsoft.com/sharepoint/v3/contenttype/forms">
   <Display>DocumentLibraryForm</Display>
@@ -17477,52 +18547,7 @@
 </FormTemplates>
 </file>
 
-<file path=customXml/item2.xml><?xml version="1.0" encoding="utf-8"?>
-<p:properties xmlns:p="http://schemas.microsoft.com/office/2006/metadata/properties" xmlns:xsi="http://www.w3.org/2001/XMLSchema-instance" xmlns:pc="http://schemas.microsoft.com/office/infopath/2007/PartnerControls">
-  <documentManagement>
-    <Estado_Documento xmlns="eb1448ec-4c10-40cb-b842-957900895bf7">APROBADO</Estado_Documento>
-  </documentManagement>
-</p:properties>
-</file>
-
 <file path=customXml/item3.xml><?xml version="1.0" encoding="utf-8"?>
-<b:Sources xmlns:b="http://schemas.openxmlformats.org/officeDocument/2006/bibliography" xmlns="http://schemas.openxmlformats.org/officeDocument/2006/bibliography" SelectedStyle="\APA.XSL" StyleName="APA">
-  <b:Source>
-    <b:Tag>San22</b:Tag>
-    <b:SourceType>Book</b:SourceType>
-    <b:Guid>{5C2F8A1E-6E5A-4626-994C-09E8E293CF67}</b:Guid>
-    <b:Title>Cómo elaborar un proyecto de investigación</b:Title>
-    <b:Year>2022</b:Year>
-    <b:Author>
-      <b:Author>
-        <b:NameList>
-          <b:Person>
-            <b:Last>Santos Valencia</b:Last>
-            <b:Middle>Antonio</b:Middle>
-            <b:First>Raul</b:First>
-          </b:Person>
-          <b:Person>
-            <b:Last>Chuc Canul</b:Last>
-            <b:Middle>Antonio</b:Middle>
-            <b:First>Fernando</b:First>
-          </b:Person>
-          <b:Person>
-            <b:Last>Barroso Tanoira</b:Last>
-            <b:First>Francisco Gerardo</b:First>
-          </b:Person>
-        </b:NameList>
-      </b:Author>
-    </b:Author>
-    <b:City>México</b:City>
-    <b:Publisher>Instituto Mexicano de Contadores Públicos</b:Publisher>
-    <b:StandardNumber>9786075630182</b:StandardNumber>
-    <b:Pages>70</b:Pages>
-    <b:RefOrder>1</b:RefOrder>
-  </b:Source>
-</b:Sources>
-</file>
-
-<file path=customXml/item4.xml><?xml version="1.0" encoding="utf-8"?>
 <ct:contentTypeSchema xmlns:ct="http://schemas.microsoft.com/office/2006/metadata/contentType" xmlns:ma="http://schemas.microsoft.com/office/2006/metadata/properties/metaAttributes" ct:_="" ma:_="" ma:contentTypeName="Document" ma:contentTypeID="0x0101005172045B88A0A647BE25341C739D9E50" ma:contentTypeVersion="3" ma:contentTypeDescription="Create a new document." ma:contentTypeScope="" ma:versionID="90a6bf9fd3391ee8bfffb30a014ed716">
   <xsd:schema xmlns:xsd="http://www.w3.org/2001/XMLSchema" xmlns:xs="http://www.w3.org/2001/XMLSchema" xmlns:p="http://schemas.microsoft.com/office/2006/metadata/properties" xmlns:ns2="eb1448ec-4c10-40cb-b842-957900895bf7" targetNamespace="http://schemas.microsoft.com/office/2006/metadata/properties" ma:root="true" ma:fieldsID="d010736954ace8bc963054b5307b3d30" ns2:_="">
     <xsd:import namespace="eb1448ec-4c10-40cb-b842-957900895bf7"/>
@@ -17665,15 +18690,44 @@
 </ct:contentTypeSchema>
 </file>
 
-<file path=customXml/itemProps1.xml><?xml version="1.0" encoding="utf-8"?>
-<ds:datastoreItem xmlns:ds="http://schemas.openxmlformats.org/officeDocument/2006/customXml" ds:itemID="{2A7E7665-CF73-4DD1-976E-C4A31BF5A359}">
-  <ds:schemaRefs>
-    <ds:schemaRef ds:uri="http://schemas.microsoft.com/sharepoint/v3/contenttype/forms"/>
-  </ds:schemaRefs>
-</ds:datastoreItem>
+<file path=customXml/item4.xml><?xml version="1.0" encoding="utf-8"?>
+<b:Sources xmlns:b="http://schemas.openxmlformats.org/officeDocument/2006/bibliography" xmlns="http://schemas.openxmlformats.org/officeDocument/2006/bibliography" SelectedStyle="\APA.XSL" StyleName="APA">
+  <b:Source>
+    <b:Tag>San22</b:Tag>
+    <b:SourceType>Book</b:SourceType>
+    <b:Guid>{5C2F8A1E-6E5A-4626-994C-09E8E293CF67}</b:Guid>
+    <b:Title>Cómo elaborar un proyecto de investigación</b:Title>
+    <b:Year>2022</b:Year>
+    <b:Author>
+      <b:Author>
+        <b:NameList>
+          <b:Person>
+            <b:Last>Santos Valencia</b:Last>
+            <b:Middle>Antonio</b:Middle>
+            <b:First>Raul</b:First>
+          </b:Person>
+          <b:Person>
+            <b:Last>Chuc Canul</b:Last>
+            <b:Middle>Antonio</b:Middle>
+            <b:First>Fernando</b:First>
+          </b:Person>
+          <b:Person>
+            <b:Last>Barroso Tanoira</b:Last>
+            <b:First>Francisco Gerardo</b:First>
+          </b:Person>
+        </b:NameList>
+      </b:Author>
+    </b:Author>
+    <b:City>México</b:City>
+    <b:Publisher>Instituto Mexicano de Contadores Públicos</b:Publisher>
+    <b:StandardNumber>9786075630182</b:StandardNumber>
+    <b:Pages>70</b:Pages>
+    <b:RefOrder>1</b:RefOrder>
+  </b:Source>
+</b:Sources>
 </file>
 
-<file path=customXml/itemProps2.xml><?xml version="1.0" encoding="utf-8"?>
+<file path=customXml/itemProps1.xml><?xml version="1.0" encoding="utf-8"?>
 <ds:datastoreItem xmlns:ds="http://schemas.openxmlformats.org/officeDocument/2006/customXml" ds:itemID="{46FA7E23-3453-4ABC-B383-0666A32183EC}">
   <ds:schemaRefs>
     <ds:schemaRef ds:uri="http://schemas.microsoft.com/office/2006/metadata/properties"/>
@@ -17683,15 +18737,15 @@
 </ds:datastoreItem>
 </file>
 
-<file path=customXml/itemProps3.xml><?xml version="1.0" encoding="utf-8"?>
-<ds:datastoreItem xmlns:ds="http://schemas.openxmlformats.org/officeDocument/2006/customXml" ds:itemID="{C11C1297-F262-4A71-93EB-F536F6479C06}">
+<file path=customXml/itemProps2.xml><?xml version="1.0" encoding="utf-8"?>
+<ds:datastoreItem xmlns:ds="http://schemas.openxmlformats.org/officeDocument/2006/customXml" ds:itemID="{2A7E7665-CF73-4DD1-976E-C4A31BF5A359}">
   <ds:schemaRefs>
-    <ds:schemaRef ds:uri="http://schemas.openxmlformats.org/officeDocument/2006/bibliography"/>
+    <ds:schemaRef ds:uri="http://schemas.microsoft.com/sharepoint/v3/contenttype/forms"/>
   </ds:schemaRefs>
 </ds:datastoreItem>
 </file>
 
-<file path=customXml/itemProps4.xml><?xml version="1.0" encoding="utf-8"?>
+<file path=customXml/itemProps3.xml><?xml version="1.0" encoding="utf-8"?>
 <ds:datastoreItem xmlns:ds="http://schemas.openxmlformats.org/officeDocument/2006/customXml" ds:itemID="{95F55587-8ACD-4E69-AEBF-C21F36E3AA6C}">
   <ds:schemaRefs>
     <ds:schemaRef ds:uri="http://schemas.microsoft.com/office/2006/metadata/contentType"/>
@@ -17707,4 +18761,12 @@
     <ds:schemaRef ds:uri="http://schemas.microsoft.com/internal/obd"/>
   </ds:schemaRefs>
 </ds:datastoreItem>
+</file>
+
+<file path=customXml/itemProps4.xml><?xml version="1.0" encoding="utf-8"?>
+<ds:datastoreItem xmlns:ds="http://schemas.openxmlformats.org/officeDocument/2006/customXml" ds:itemID="{C11C1297-F262-4A71-93EB-F536F6479C06}">
+  <ds:schemaRefs>
+    <ds:schemaRef ds:uri="http://schemas.openxmlformats.org/officeDocument/2006/bibliography"/>
+  </ds:schemaRefs>
+</ds:datastoreItem>
 </file>
</xml_diff>